<commit_message>
Última actualización: 2022-02-27 22:21:28
Affected files:
Materias/Física/Ejercicios semanales/Ejercicios semanales III Bimestre I.pdf
Materias/OPV/Métodos anticonceptivos informe.docx
Materias/OPV/~$todos anticonceptivos informe.docx
Materias/OPV/~WRL1688.tmp
</commit_message>
<xml_diff>
--- a/Materias/OPV/Métodos anticonceptivos informe.docx
+++ b/Materias/OPV/Métodos anticonceptivos informe.docx
@@ -5,8 +5,1550 @@
     <w:p>
       <w:pPr>
         <w:pStyle w:val="Ttulo1"/>
-      </w:pPr>
-      <w:r>
+        <w:rPr>
+          <w:lang w:val="es-ES"/>
+        </w:rPr>
+      </w:pPr>
+      <w:r>
+        <w:rPr>
+          <w:lang w:val="es-ES"/>
+        </w:rPr>
+        <w:t>Preservativo Masculino</w:t>
+      </w:r>
+    </w:p>
+    <w:p>
+      <w:pPr>
+        <w:jc w:val="both"/>
+        <w:rPr>
+          <w:b/>
+          <w:bCs/>
+          <w:color w:val="0070C0"/>
+          <w:sz w:val="24"/>
+          <w:szCs w:val="24"/>
+        </w:rPr>
+      </w:pPr>
+      <w:r>
+        <w:rPr>
+          <w:b/>
+          <w:bCs/>
+          <w:color w:val="0070C0"/>
+          <w:sz w:val="24"/>
+          <w:szCs w:val="24"/>
+        </w:rPr>
+        <w:t xml:space="preserve">Materiales </w:t>
+      </w:r>
+    </w:p>
+    <w:p>
+      <w:pPr>
+        <w:rPr>
+          <w:sz w:val="24"/>
+          <w:szCs w:val="24"/>
+          <w:lang w:val="es-ES"/>
+        </w:rPr>
+      </w:pPr>
+      <w:r>
+        <w:rPr>
+          <w:sz w:val="24"/>
+          <w:szCs w:val="24"/>
+          <w:lang w:val="es-ES"/>
+        </w:rPr>
+        <w:t xml:space="preserve">Preservativo </w:t>
+      </w:r>
+    </w:p>
+    <w:p>
+      <w:pPr>
+        <w:jc w:val="center"/>
+        <w:rPr>
+          <w:sz w:val="24"/>
+          <w:szCs w:val="24"/>
+          <w:lang w:val="es-ES"/>
+        </w:rPr>
+      </w:pPr>
+      <w:r>
+        <w:rPr>
+          <w:sz w:val="24"/>
+          <w:szCs w:val="24"/>
+        </w:rPr>
+        <w:drawing>
+          <wp:inline distT="0" distB="0" distL="0" distR="0" wp14:anchorId="65233FDF" wp14:editId="407C564F">
+            <wp:extent cx="3786543" cy="2522220"/>
+            <wp:effectExtent l="0" t="0" r="4445" b="0"/>
+            <wp:docPr id="1" name="Imagen 1" descr="Preservativo masculino | EnFamilia"/>
+            <wp:cNvGraphicFramePr>
+              <a:graphicFrameLocks xmlns:a="http://schemas.openxmlformats.org/drawingml/2006/main" noChangeAspect="1"/>
+            </wp:cNvGraphicFramePr>
+            <a:graphic xmlns:a="http://schemas.openxmlformats.org/drawingml/2006/main">
+              <a:graphicData uri="http://schemas.openxmlformats.org/drawingml/2006/picture">
+                <pic:pic xmlns:pic="http://schemas.openxmlformats.org/drawingml/2006/picture">
+                  <pic:nvPicPr>
+                    <pic:cNvPr id="0" name="Picture 1" descr="Preservativo masculino | EnFamilia"/>
+                    <pic:cNvPicPr>
+                      <a:picLocks noChangeAspect="1" noChangeArrowheads="1"/>
+                    </pic:cNvPicPr>
+                  </pic:nvPicPr>
+                  <pic:blipFill>
+                    <a:blip r:embed="rId8" cstate="print">
+                      <a:extLst>
+                        <a:ext uri="{28A0092B-C50C-407E-A947-70E740481C1C}">
+                          <a14:useLocalDpi xmlns:a14="http://schemas.microsoft.com/office/drawing/2010/main" val="0"/>
+                        </a:ext>
+                      </a:extLst>
+                    </a:blip>
+                    <a:srcRect/>
+                    <a:stretch>
+                      <a:fillRect/>
+                    </a:stretch>
+                  </pic:blipFill>
+                  <pic:spPr bwMode="auto">
+                    <a:xfrm>
+                      <a:off x="0" y="0"/>
+                      <a:ext cx="3816921" cy="2542455"/>
+                    </a:xfrm>
+                    <a:prstGeom prst="rect">
+                      <a:avLst/>
+                    </a:prstGeom>
+                    <a:ln>
+                      <a:noFill/>
+                    </a:ln>
+                    <a:effectLst>
+                      <a:softEdge rad="112500"/>
+                    </a:effectLst>
+                  </pic:spPr>
+                </pic:pic>
+              </a:graphicData>
+            </a:graphic>
+          </wp:inline>
+        </w:drawing>
+      </w:r>
+    </w:p>
+    <w:p>
+      <w:pPr>
+        <w:jc w:val="both"/>
+        <w:rPr>
+          <w:b/>
+          <w:bCs/>
+          <w:color w:val="0070C0"/>
+          <w:sz w:val="24"/>
+          <w:szCs w:val="24"/>
+        </w:rPr>
+      </w:pPr>
+      <w:r>
+        <w:rPr>
+          <w:b/>
+          <w:bCs/>
+          <w:color w:val="0070C0"/>
+          <w:sz w:val="24"/>
+          <w:szCs w:val="24"/>
+        </w:rPr>
+        <w:t>P</w:t>
+      </w:r>
+      <w:r>
+        <w:rPr>
+          <w:b/>
+          <w:bCs/>
+          <w:color w:val="0070C0"/>
+          <w:sz w:val="24"/>
+          <w:szCs w:val="24"/>
+        </w:rPr>
+        <w:t>rocedimiento de aplicación</w:t>
+      </w:r>
+    </w:p>
+    <w:p>
+      <w:pPr>
+        <w:pStyle w:val="Prrafodelista"/>
+        <w:numPr>
+          <w:ilvl w:val="0"/>
+          <w:numId w:val="5"/>
+        </w:numPr>
+        <w:rPr>
+          <w:sz w:val="24"/>
+          <w:szCs w:val="24"/>
+          <w:lang w:val="es-ES"/>
+        </w:rPr>
+      </w:pPr>
+      <w:r>
+        <w:rPr>
+          <w:sz w:val="24"/>
+          <w:szCs w:val="24"/>
+          <w:lang w:val="es-ES"/>
+        </w:rPr>
+        <w:t>Abrir y retirar el preservativo de su envoltura con cuidado.</w:t>
+      </w:r>
+    </w:p>
+    <w:p>
+      <w:pPr>
+        <w:pStyle w:val="Prrafodelista"/>
+        <w:numPr>
+          <w:ilvl w:val="0"/>
+          <w:numId w:val="5"/>
+        </w:numPr>
+        <w:rPr>
+          <w:sz w:val="24"/>
+          <w:szCs w:val="24"/>
+          <w:lang w:val="es-ES"/>
+        </w:rPr>
+      </w:pPr>
+      <w:r>
+        <w:rPr>
+          <w:sz w:val="24"/>
+          <w:szCs w:val="24"/>
+          <w:lang w:val="es-ES"/>
+        </w:rPr>
+        <w:t>Colocarlo en la cabeza del pene.</w:t>
+      </w:r>
+    </w:p>
+    <w:p>
+      <w:pPr>
+        <w:pStyle w:val="Prrafodelista"/>
+        <w:numPr>
+          <w:ilvl w:val="0"/>
+          <w:numId w:val="5"/>
+        </w:numPr>
+        <w:rPr>
+          <w:sz w:val="24"/>
+          <w:szCs w:val="24"/>
+          <w:lang w:val="es-ES"/>
+        </w:rPr>
+      </w:pPr>
+      <w:r>
+        <w:rPr>
+          <w:sz w:val="24"/>
+          <w:szCs w:val="24"/>
+          <w:lang w:val="es-ES"/>
+        </w:rPr>
+        <w:t xml:space="preserve">Sacar el aire que se encuentra en a punta del preservativo. </w:t>
+      </w:r>
+    </w:p>
+    <w:p>
+      <w:pPr>
+        <w:pStyle w:val="Prrafodelista"/>
+        <w:numPr>
+          <w:ilvl w:val="0"/>
+          <w:numId w:val="5"/>
+        </w:numPr>
+        <w:rPr>
+          <w:sz w:val="24"/>
+          <w:szCs w:val="24"/>
+          <w:lang w:val="es-ES"/>
+        </w:rPr>
+      </w:pPr>
+      <w:r>
+        <w:rPr>
+          <w:sz w:val="24"/>
+          <w:szCs w:val="24"/>
+          <w:lang w:val="es-ES"/>
+        </w:rPr>
+        <w:t xml:space="preserve">Desenrollar el condón hasta la base del pene. </w:t>
+      </w:r>
+    </w:p>
+    <w:p>
+      <w:pPr>
+        <w:pStyle w:val="Prrafodelista"/>
+        <w:numPr>
+          <w:ilvl w:val="0"/>
+          <w:numId w:val="5"/>
+        </w:numPr>
+        <w:rPr>
+          <w:sz w:val="24"/>
+          <w:szCs w:val="24"/>
+          <w:lang w:val="es-ES"/>
+        </w:rPr>
+      </w:pPr>
+      <w:r>
+        <w:rPr>
+          <w:sz w:val="24"/>
+          <w:szCs w:val="24"/>
+          <w:lang w:val="es-ES"/>
+        </w:rPr>
+        <w:t>Al terminar, sostener el preservativo desde su base. Luego, retirarlo mientras sostiene el condón en el lugar.</w:t>
+      </w:r>
+    </w:p>
+    <w:p>
+      <w:pPr>
+        <w:pStyle w:val="Prrafodelista"/>
+        <w:numPr>
+          <w:ilvl w:val="0"/>
+          <w:numId w:val="5"/>
+        </w:numPr>
+        <w:rPr>
+          <w:sz w:val="24"/>
+          <w:szCs w:val="24"/>
+          <w:lang w:val="es-ES"/>
+        </w:rPr>
+      </w:pPr>
+      <w:r>
+        <w:rPr>
+          <w:sz w:val="24"/>
+          <w:szCs w:val="24"/>
+          <w:lang w:val="es-ES"/>
+        </w:rPr>
+        <w:t>Retirarlo cuidadosamente y tirarlo a la basura</w:t>
+      </w:r>
+      <w:r>
+        <w:rPr>
+          <w:sz w:val="24"/>
+          <w:szCs w:val="24"/>
+          <w:lang w:val="es-ES"/>
+        </w:rPr>
+        <w:t>.</w:t>
+      </w:r>
+    </w:p>
+    <w:p>
+      <w:pPr>
+        <w:rPr>
+          <w:sz w:val="24"/>
+          <w:szCs w:val="24"/>
+          <w:lang w:val="es-ES"/>
+        </w:rPr>
+      </w:pPr>
+      <w:r>
+        <w:rPr>
+          <w:sz w:val="24"/>
+          <w:szCs w:val="24"/>
+          <w:lang w:val="es-ES"/>
+        </w:rPr>
+        <w:t>(Uso del condón masculino, 2016)</w:t>
+      </w:r>
+    </w:p>
+    <w:p>
+      <w:pPr>
+        <w:jc w:val="both"/>
+        <w:rPr>
+          <w:b/>
+          <w:bCs/>
+          <w:color w:val="0070C0"/>
+          <w:sz w:val="24"/>
+          <w:szCs w:val="24"/>
+        </w:rPr>
+      </w:pPr>
+      <w:r>
+        <w:rPr>
+          <w:b/>
+          <w:bCs/>
+          <w:color w:val="0070C0"/>
+          <w:sz w:val="24"/>
+          <w:szCs w:val="24"/>
+        </w:rPr>
+        <w:t>Porcentaje de eficacia</w:t>
+      </w:r>
+    </w:p>
+    <w:p>
+      <w:pPr>
+        <w:rPr>
+          <w:sz w:val="24"/>
+          <w:szCs w:val="24"/>
+          <w:lang w:val="es-ES"/>
+        </w:rPr>
+      </w:pPr>
+      <w:r>
+        <w:rPr>
+          <w:sz w:val="24"/>
+          <w:szCs w:val="24"/>
+          <w:lang w:val="es-ES"/>
+        </w:rPr>
+        <w:t>Embarazos por cada 100 mujeres en un año cuando se usa de forma constante y correcta: 2</w:t>
+      </w:r>
+    </w:p>
+    <w:p>
+      <w:pPr>
+        <w:rPr>
+          <w:sz w:val="24"/>
+          <w:szCs w:val="24"/>
+          <w:lang w:val="es-ES"/>
+        </w:rPr>
+      </w:pPr>
+      <w:r>
+        <w:rPr>
+          <w:sz w:val="24"/>
+          <w:szCs w:val="24"/>
+          <w:lang w:val="es-ES"/>
+        </w:rPr>
+        <w:t>Embarazos por cada 100 mujeres en un año cuando se usa de forma habitual: 13</w:t>
+      </w:r>
+    </w:p>
+    <w:p>
+      <w:pPr>
+        <w:jc w:val="both"/>
+        <w:rPr>
+          <w:b/>
+          <w:bCs/>
+          <w:color w:val="0070C0"/>
+          <w:sz w:val="24"/>
+          <w:szCs w:val="24"/>
+        </w:rPr>
+      </w:pPr>
+      <w:r>
+        <w:rPr>
+          <w:b/>
+          <w:bCs/>
+          <w:color w:val="0070C0"/>
+          <w:sz w:val="24"/>
+          <w:szCs w:val="24"/>
+        </w:rPr>
+        <w:t>El tipo de enfermedades de Transmisión Sexual (ETS)que previene</w:t>
+      </w:r>
+    </w:p>
+    <w:p>
+      <w:pPr>
+        <w:rPr>
+          <w:sz w:val="24"/>
+          <w:szCs w:val="24"/>
+          <w:lang w:val="es-ES"/>
+        </w:rPr>
+      </w:pPr>
+      <w:r>
+        <w:rPr>
+          <w:sz w:val="24"/>
+          <w:szCs w:val="24"/>
+          <w:lang w:val="es-ES"/>
+        </w:rPr>
+        <w:t>Las propiedades físicas de los preservativos de látex protegen contra las enfermedades como la gonorrea, la clamidia y la tricomoniasis al actuar como barrera contra las secreciones genitales que transmiten los microorganismos que causan las ETS.</w:t>
+      </w:r>
+    </w:p>
+    <w:p>
+      <w:pPr>
+        <w:rPr>
+          <w:sz w:val="24"/>
+          <w:szCs w:val="24"/>
+          <w:lang w:val="es-ES"/>
+        </w:rPr>
+      </w:pPr>
+      <w:r>
+        <w:rPr>
+          <w:sz w:val="24"/>
+          <w:szCs w:val="24"/>
+          <w:lang w:val="es-ES"/>
+        </w:rPr>
+        <w:lastRenderedPageBreak/>
+        <w:t xml:space="preserve">También reduce el riesgo de contraer herpes genital, sífilis y </w:t>
+      </w:r>
+      <w:proofErr w:type="spellStart"/>
+      <w:r>
+        <w:rPr>
+          <w:sz w:val="24"/>
+          <w:szCs w:val="24"/>
+          <w:lang w:val="es-ES"/>
+        </w:rPr>
+        <w:t>chancroide</w:t>
+      </w:r>
+      <w:proofErr w:type="spellEnd"/>
+      <w:r>
+        <w:rPr>
+          <w:sz w:val="24"/>
+          <w:szCs w:val="24"/>
+          <w:lang w:val="es-ES"/>
+        </w:rPr>
+        <w:t xml:space="preserve"> solamente si el área infectada o el área de posible contacto está protegida, además puede disminuir el riesgo de infección por el VPH y las enfermedades asociadas a este virus (p.ej., verrugas genitales y cáncer de cuello uterino)</w:t>
+      </w:r>
+    </w:p>
+    <w:p>
+      <w:pPr>
+        <w:jc w:val="both"/>
+        <w:rPr>
+          <w:b/>
+          <w:bCs/>
+          <w:color w:val="0070C0"/>
+          <w:sz w:val="24"/>
+          <w:szCs w:val="24"/>
+        </w:rPr>
+      </w:pPr>
+      <w:r>
+        <w:rPr>
+          <w:b/>
+          <w:bCs/>
+          <w:color w:val="0070C0"/>
+          <w:sz w:val="24"/>
+          <w:szCs w:val="24"/>
+        </w:rPr>
+        <w:t>Costo económico</w:t>
+      </w:r>
+    </w:p>
+    <w:p>
+      <w:pPr>
+        <w:rPr>
+          <w:sz w:val="24"/>
+          <w:szCs w:val="24"/>
+          <w:lang w:val="es-ES"/>
+        </w:rPr>
+      </w:pPr>
+      <w:r>
+        <w:rPr>
+          <w:sz w:val="24"/>
+          <w:szCs w:val="24"/>
+          <w:lang w:val="es-ES"/>
+        </w:rPr>
+        <w:t>Se pueden conseguir en muchas tiendas, e incluso puedes obtenerlos de forma gratuita en muchos centros de salud. La mayoría se venden en paquete, y cada uno cuesta menos de $1.</w:t>
+      </w:r>
+    </w:p>
+    <w:p>
+      <w:pPr>
+        <w:jc w:val="both"/>
+        <w:rPr>
+          <w:b/>
+          <w:bCs/>
+          <w:color w:val="0070C0"/>
+          <w:sz w:val="24"/>
+          <w:szCs w:val="24"/>
+        </w:rPr>
+      </w:pPr>
+      <w:r>
+        <w:rPr>
+          <w:b/>
+          <w:bCs/>
+          <w:color w:val="0070C0"/>
+          <w:sz w:val="24"/>
+          <w:szCs w:val="24"/>
+        </w:rPr>
+        <w:t>Efectos secundarios que provoca en el cuerpo</w:t>
+      </w:r>
+    </w:p>
+    <w:p>
+      <w:pPr>
+        <w:rPr>
+          <w:sz w:val="24"/>
+          <w:szCs w:val="24"/>
+          <w:lang w:val="es-ES"/>
+        </w:rPr>
+      </w:pPr>
+      <w:r>
+        <w:rPr>
+          <w:sz w:val="24"/>
+          <w:szCs w:val="24"/>
+          <w:lang w:val="es-ES"/>
+        </w:rPr>
+        <w:t xml:space="preserve">Únicamente si se es alérgico al látex. </w:t>
+      </w:r>
+    </w:p>
+    <w:p>
+      <w:pPr>
+        <w:pStyle w:val="Ttulo1"/>
+        <w:rPr>
+          <w:lang w:val="es-ES"/>
+        </w:rPr>
+      </w:pPr>
+      <w:r>
+        <w:rPr>
+          <w:lang w:val="es-ES"/>
+        </w:rPr>
+        <w:t xml:space="preserve">Preservativo femenino </w:t>
+      </w:r>
+    </w:p>
+    <w:p>
+      <w:pPr>
+        <w:jc w:val="both"/>
+        <w:rPr>
+          <w:b/>
+          <w:bCs/>
+          <w:color w:val="0070C0"/>
+          <w:sz w:val="24"/>
+          <w:szCs w:val="24"/>
+        </w:rPr>
+      </w:pPr>
+      <w:r>
+        <w:rPr>
+          <w:b/>
+          <w:bCs/>
+          <w:color w:val="0070C0"/>
+          <w:sz w:val="24"/>
+          <w:szCs w:val="24"/>
+        </w:rPr>
+        <w:t xml:space="preserve">Materiales </w:t>
+      </w:r>
+    </w:p>
+    <w:p>
+      <w:pPr>
+        <w:rPr>
+          <w:sz w:val="24"/>
+          <w:szCs w:val="24"/>
+          <w:lang w:val="es-ES"/>
+        </w:rPr>
+      </w:pPr>
+      <w:r>
+        <w:rPr>
+          <w:sz w:val="24"/>
+          <w:szCs w:val="24"/>
+          <w:lang w:val="es-ES"/>
+        </w:rPr>
+        <w:t xml:space="preserve">Preservativo </w:t>
+      </w:r>
+    </w:p>
+    <w:p>
+      <w:pPr>
+        <w:jc w:val="center"/>
+        <w:rPr>
+          <w:sz w:val="24"/>
+          <w:szCs w:val="24"/>
+          <w:lang w:val="es-ES"/>
+        </w:rPr>
+      </w:pPr>
+      <w:r>
+        <w:rPr>
+          <w:sz w:val="24"/>
+          <w:szCs w:val="24"/>
+        </w:rPr>
+        <w:drawing>
+          <wp:inline distT="0" distB="0" distL="0" distR="0" wp14:anchorId="4A884DBE" wp14:editId="2E0041B2">
+            <wp:extent cx="3366304" cy="2659380"/>
+            <wp:effectExtent l="0" t="0" r="5715" b="7620"/>
+            <wp:docPr id="4" name="Imagen 4" descr="Preservativo femenino o condón femenino como método anticonceptivo"/>
+            <wp:cNvGraphicFramePr>
+              <a:graphicFrameLocks xmlns:a="http://schemas.openxmlformats.org/drawingml/2006/main" noChangeAspect="1"/>
+            </wp:cNvGraphicFramePr>
+            <a:graphic xmlns:a="http://schemas.openxmlformats.org/drawingml/2006/main">
+              <a:graphicData uri="http://schemas.openxmlformats.org/drawingml/2006/picture">
+                <pic:pic xmlns:pic="http://schemas.openxmlformats.org/drawingml/2006/picture">
+                  <pic:nvPicPr>
+                    <pic:cNvPr id="0" name="Picture 3" descr="Preservativo femenino o condón femenino como método anticonceptivo"/>
+                    <pic:cNvPicPr>
+                      <a:picLocks noChangeAspect="1" noChangeArrowheads="1"/>
+                    </pic:cNvPicPr>
+                  </pic:nvPicPr>
+                  <pic:blipFill>
+                    <a:blip r:embed="rId9">
+                      <a:extLst>
+                        <a:ext uri="{28A0092B-C50C-407E-A947-70E740481C1C}">
+                          <a14:useLocalDpi xmlns:a14="http://schemas.microsoft.com/office/drawing/2010/main" val="0"/>
+                        </a:ext>
+                      </a:extLst>
+                    </a:blip>
+                    <a:srcRect/>
+                    <a:stretch>
+                      <a:fillRect/>
+                    </a:stretch>
+                  </pic:blipFill>
+                  <pic:spPr bwMode="auto">
+                    <a:xfrm>
+                      <a:off x="0" y="0"/>
+                      <a:ext cx="3372163" cy="2664009"/>
+                    </a:xfrm>
+                    <a:prstGeom prst="rect">
+                      <a:avLst/>
+                    </a:prstGeom>
+                    <a:ln>
+                      <a:noFill/>
+                    </a:ln>
+                    <a:effectLst>
+                      <a:softEdge rad="112500"/>
+                    </a:effectLst>
+                  </pic:spPr>
+                </pic:pic>
+              </a:graphicData>
+            </a:graphic>
+          </wp:inline>
+        </w:drawing>
+      </w:r>
+    </w:p>
+    <w:p>
+      <w:pPr>
+        <w:jc w:val="both"/>
+        <w:rPr>
+          <w:b/>
+          <w:bCs/>
+          <w:color w:val="0070C0"/>
+          <w:sz w:val="24"/>
+          <w:szCs w:val="24"/>
+        </w:rPr>
+      </w:pPr>
+      <w:r>
+        <w:rPr>
+          <w:b/>
+          <w:bCs/>
+          <w:color w:val="0070C0"/>
+          <w:sz w:val="24"/>
+          <w:szCs w:val="24"/>
+        </w:rPr>
+        <w:t>P</w:t>
+      </w:r>
+      <w:r>
+        <w:rPr>
+          <w:b/>
+          <w:bCs/>
+          <w:color w:val="0070C0"/>
+          <w:sz w:val="24"/>
+          <w:szCs w:val="24"/>
+        </w:rPr>
+        <w:t>rocedimiento de aplicación</w:t>
+      </w:r>
+    </w:p>
+    <w:p>
+      <w:pPr>
+        <w:pStyle w:val="Prrafodelista"/>
+        <w:numPr>
+          <w:ilvl w:val="0"/>
+          <w:numId w:val="6"/>
+        </w:numPr>
+        <w:rPr>
+          <w:sz w:val="24"/>
+          <w:szCs w:val="24"/>
+          <w:lang w:val="es-ES"/>
+        </w:rPr>
+      </w:pPr>
+      <w:r>
+        <w:rPr>
+          <w:sz w:val="24"/>
+          <w:szCs w:val="24"/>
+          <w:lang w:val="es-ES"/>
+        </w:rPr>
+        <w:t>Abrir y retirar con cuidado el preservativo de su envoltura para evitar que se rompa.</w:t>
+      </w:r>
+    </w:p>
+    <w:p>
+      <w:pPr>
+        <w:pStyle w:val="Prrafodelista"/>
+        <w:numPr>
+          <w:ilvl w:val="0"/>
+          <w:numId w:val="6"/>
+        </w:numPr>
+        <w:rPr>
+          <w:sz w:val="24"/>
+          <w:szCs w:val="24"/>
+          <w:lang w:val="es-ES"/>
+        </w:rPr>
+      </w:pPr>
+      <w:r>
+        <w:rPr>
+          <w:sz w:val="24"/>
+          <w:szCs w:val="24"/>
+          <w:lang w:val="es-ES"/>
+        </w:rPr>
+        <w:t>Ponerse en posición cómoda</w:t>
+      </w:r>
+    </w:p>
+    <w:p>
+      <w:pPr>
+        <w:pStyle w:val="Prrafodelista"/>
+        <w:numPr>
+          <w:ilvl w:val="0"/>
+          <w:numId w:val="6"/>
+        </w:numPr>
+        <w:rPr>
+          <w:sz w:val="24"/>
+          <w:szCs w:val="24"/>
+          <w:lang w:val="es-ES"/>
+        </w:rPr>
+      </w:pPr>
+      <w:r>
+        <w:rPr>
+          <w:sz w:val="24"/>
+          <w:szCs w:val="24"/>
+          <w:lang w:val="es-ES"/>
+        </w:rPr>
+        <w:t>Sostener el borde externo del preservativo por el extremo cerrado, apretar ambos bordes del anillo interno e introducirlo en la vagina.</w:t>
+      </w:r>
+    </w:p>
+    <w:p>
+      <w:pPr>
+        <w:pStyle w:val="Prrafodelista"/>
+        <w:numPr>
+          <w:ilvl w:val="0"/>
+          <w:numId w:val="6"/>
+        </w:numPr>
+        <w:rPr>
+          <w:sz w:val="24"/>
+          <w:szCs w:val="24"/>
+          <w:lang w:val="es-ES"/>
+        </w:rPr>
+      </w:pPr>
+      <w:r>
+        <w:rPr>
+          <w:sz w:val="24"/>
+          <w:szCs w:val="24"/>
+          <w:lang w:val="es-ES"/>
+        </w:rPr>
+        <w:t xml:space="preserve">Asegurarse que el preservativo no este torcido. </w:t>
+      </w:r>
+    </w:p>
+    <w:p>
+      <w:pPr>
+        <w:pStyle w:val="Prrafodelista"/>
+        <w:numPr>
+          <w:ilvl w:val="0"/>
+          <w:numId w:val="6"/>
+        </w:numPr>
+        <w:rPr>
+          <w:sz w:val="24"/>
+          <w:szCs w:val="24"/>
+          <w:lang w:val="es-ES"/>
+        </w:rPr>
+      </w:pPr>
+      <w:r>
+        <w:rPr>
+          <w:sz w:val="24"/>
+          <w:szCs w:val="24"/>
+          <w:lang w:val="es-ES"/>
+        </w:rPr>
+        <w:t>Al terminar, girar suavemente el anillo externo y sacarlo de la vagina.</w:t>
+      </w:r>
+    </w:p>
+    <w:p>
+      <w:pPr>
+        <w:pStyle w:val="Prrafodelista"/>
+        <w:numPr>
+          <w:ilvl w:val="0"/>
+          <w:numId w:val="6"/>
+        </w:numPr>
+        <w:rPr>
+          <w:sz w:val="24"/>
+          <w:szCs w:val="24"/>
+          <w:lang w:val="es-ES"/>
+        </w:rPr>
+      </w:pPr>
+      <w:r>
+        <w:rPr>
+          <w:sz w:val="24"/>
+          <w:szCs w:val="24"/>
+          <w:lang w:val="es-ES"/>
+        </w:rPr>
+        <w:t>Tirarlo a la basura</w:t>
+      </w:r>
+    </w:p>
+    <w:p>
+      <w:pPr>
+        <w:jc w:val="both"/>
+        <w:rPr>
+          <w:b/>
+          <w:bCs/>
+          <w:color w:val="0070C0"/>
+          <w:sz w:val="24"/>
+          <w:szCs w:val="24"/>
+        </w:rPr>
+      </w:pPr>
+      <w:r>
+        <w:rPr>
+          <w:b/>
+          <w:bCs/>
+          <w:color w:val="0070C0"/>
+          <w:sz w:val="24"/>
+          <w:szCs w:val="24"/>
+        </w:rPr>
+        <w:lastRenderedPageBreak/>
+        <w:t>Porcentaje de eficacia</w:t>
+      </w:r>
+    </w:p>
+    <w:p>
+      <w:pPr>
+        <w:rPr>
+          <w:sz w:val="24"/>
+          <w:szCs w:val="24"/>
+          <w:lang w:val="es-ES"/>
+        </w:rPr>
+      </w:pPr>
+      <w:r>
+        <w:rPr>
+          <w:sz w:val="24"/>
+          <w:szCs w:val="24"/>
+          <w:lang w:val="es-ES"/>
+        </w:rPr>
+        <w:t>Embarazos por cada 100 mujeres en un año cuando se usa de forma constante y correcta: 5</w:t>
+      </w:r>
+    </w:p>
+    <w:p>
+      <w:pPr>
+        <w:rPr>
+          <w:sz w:val="24"/>
+          <w:szCs w:val="24"/>
+          <w:lang w:val="es-ES"/>
+        </w:rPr>
+      </w:pPr>
+      <w:r>
+        <w:rPr>
+          <w:sz w:val="24"/>
+          <w:szCs w:val="24"/>
+          <w:lang w:val="es-ES"/>
+        </w:rPr>
+        <w:t>Embarazos por cada 100 mujeres en un año cuando se usa de forma habitual: 21</w:t>
+      </w:r>
+      <w:r>
+        <w:rPr>
+          <w:sz w:val="24"/>
+          <w:szCs w:val="24"/>
+          <w:lang w:val="es-ES"/>
+        </w:rPr>
+        <w:t xml:space="preserve"> </w:t>
+      </w:r>
+    </w:p>
+    <w:p>
+      <w:pPr>
+        <w:jc w:val="both"/>
+        <w:rPr>
+          <w:b/>
+          <w:bCs/>
+          <w:color w:val="0070C0"/>
+          <w:sz w:val="24"/>
+          <w:szCs w:val="24"/>
+        </w:rPr>
+      </w:pPr>
+      <w:r>
+        <w:rPr>
+          <w:b/>
+          <w:bCs/>
+          <w:color w:val="0070C0"/>
+          <w:sz w:val="24"/>
+          <w:szCs w:val="24"/>
+        </w:rPr>
+        <w:t>El tipo de enfermedades de Transmisión Sexual (ETS)que previene</w:t>
+      </w:r>
+    </w:p>
+    <w:p>
+      <w:pPr>
+        <w:rPr>
+          <w:sz w:val="24"/>
+          <w:szCs w:val="24"/>
+          <w:lang w:val="es-ES"/>
+        </w:rPr>
+      </w:pPr>
+      <w:r>
+        <w:rPr>
+          <w:sz w:val="24"/>
+          <w:szCs w:val="24"/>
+          <w:lang w:val="es-ES"/>
+        </w:rPr>
+        <w:t>Previene la gonorrea, el virus del Papiloma Humano, herpes genital, sífilis y clamidia.</w:t>
+      </w:r>
+      <w:r>
+        <w:rPr>
+          <w:sz w:val="24"/>
+          <w:szCs w:val="24"/>
+          <w:lang w:val="es-ES"/>
+        </w:rPr>
+        <w:t xml:space="preserve"> </w:t>
+      </w:r>
+    </w:p>
+    <w:p>
+      <w:pPr>
+        <w:jc w:val="both"/>
+        <w:rPr>
+          <w:b/>
+          <w:bCs/>
+          <w:color w:val="0070C0"/>
+          <w:sz w:val="24"/>
+          <w:szCs w:val="24"/>
+        </w:rPr>
+      </w:pPr>
+      <w:r>
+        <w:rPr>
+          <w:b/>
+          <w:bCs/>
+          <w:color w:val="0070C0"/>
+          <w:sz w:val="24"/>
+          <w:szCs w:val="24"/>
+        </w:rPr>
+        <w:t>Costo económico</w:t>
+      </w:r>
+    </w:p>
+    <w:p>
+      <w:pPr>
+        <w:rPr>
+          <w:sz w:val="24"/>
+          <w:szCs w:val="24"/>
+          <w:lang w:val="es-ES"/>
+        </w:rPr>
+      </w:pPr>
+      <w:r>
+        <w:rPr>
+          <w:sz w:val="24"/>
+          <w:szCs w:val="24"/>
+          <w:lang w:val="es-ES"/>
+        </w:rPr>
+        <w:t>“Puedes comprar condones internos en tiendas, en algunos centros de salud y en línea. El precio del condón interno (condón femenino) varía de $2 a $3, pero a veces los puedes obtener gratis.” (¿Cómo consigo condones internos (condones femeninos) ?, 2022)</w:t>
+      </w:r>
+    </w:p>
+    <w:p>
+      <w:pPr>
+        <w:jc w:val="both"/>
+        <w:rPr>
+          <w:b/>
+          <w:bCs/>
+          <w:color w:val="0070C0"/>
+          <w:sz w:val="24"/>
+          <w:szCs w:val="24"/>
+        </w:rPr>
+      </w:pPr>
+      <w:r>
+        <w:rPr>
+          <w:b/>
+          <w:bCs/>
+          <w:color w:val="0070C0"/>
+          <w:sz w:val="24"/>
+          <w:szCs w:val="24"/>
+        </w:rPr>
+        <w:t>Efectos secundarios que provoca en el cuerpo</w:t>
+      </w:r>
+    </w:p>
+    <w:p>
+      <w:pPr>
+        <w:rPr>
+          <w:sz w:val="24"/>
+          <w:szCs w:val="24"/>
+          <w:lang w:val="es-ES"/>
+        </w:rPr>
+      </w:pPr>
+      <w:r>
+        <w:rPr>
+          <w:sz w:val="24"/>
+          <w:szCs w:val="24"/>
+          <w:lang w:val="es-ES"/>
+        </w:rPr>
+        <w:t xml:space="preserve">Únicamente si se es alérgico al látex. </w:t>
+      </w:r>
+    </w:p>
+    <w:p>
+      <w:pPr>
+        <w:pStyle w:val="Ttulo1"/>
+        <w:rPr>
+          <w:sz w:val="36"/>
+          <w:szCs w:val="36"/>
+          <w:lang w:val="es-ES"/>
+        </w:rPr>
+      </w:pPr>
+      <w:r>
+        <w:rPr>
+          <w:lang w:val="es-ES"/>
+        </w:rPr>
+        <w:t>Dispositivo intrauterino</w:t>
+      </w:r>
+    </w:p>
+    <w:p>
+      <w:pPr>
+        <w:jc w:val="both"/>
+        <w:rPr>
+          <w:b/>
+          <w:bCs/>
+          <w:color w:val="0070C0"/>
+          <w:sz w:val="24"/>
+          <w:szCs w:val="24"/>
+        </w:rPr>
+      </w:pPr>
+      <w:r>
+        <w:rPr>
+          <w:b/>
+          <w:bCs/>
+          <w:color w:val="0070C0"/>
+          <w:sz w:val="24"/>
+          <w:szCs w:val="24"/>
+        </w:rPr>
+        <w:t xml:space="preserve">Materiales </w:t>
+      </w:r>
+    </w:p>
+    <w:p>
+      <w:pPr>
+        <w:rPr>
+          <w:sz w:val="24"/>
+          <w:szCs w:val="24"/>
+          <w:lang w:val="es-ES"/>
+        </w:rPr>
+      </w:pPr>
+      <w:r>
+        <w:rPr>
+          <w:sz w:val="24"/>
+          <w:szCs w:val="24"/>
+          <w:lang w:val="es-ES"/>
+        </w:rPr>
+        <w:t>DIU</w:t>
+      </w:r>
+    </w:p>
+    <w:p>
+      <w:pPr>
+        <w:jc w:val="center"/>
+        <w:rPr>
+          <w:sz w:val="24"/>
+          <w:szCs w:val="24"/>
+          <w:lang w:val="es-ES"/>
+        </w:rPr>
+      </w:pPr>
+      <w:r>
+        <w:rPr>
+          <w:sz w:val="24"/>
+          <w:szCs w:val="24"/>
+          <w:lang w:val="es-ES"/>
+        </w:rPr>
+        <w:drawing>
+          <wp:inline distT="0" distB="0" distL="0" distR="0" wp14:anchorId="35E39BD1" wp14:editId="6A3CA4B1">
+            <wp:extent cx="4709160" cy="2896133"/>
+            <wp:effectExtent l="0" t="0" r="0" b="0"/>
+            <wp:docPr id="6" name="Imagen 6" descr="Imagen en blanco y negro&#10;&#10;Descripción generada automáticamente con confianza baja"/>
+            <wp:cNvGraphicFramePr>
+              <a:graphicFrameLocks xmlns:a="http://schemas.openxmlformats.org/drawingml/2006/main" noChangeAspect="1"/>
+            </wp:cNvGraphicFramePr>
+            <a:graphic xmlns:a="http://schemas.openxmlformats.org/drawingml/2006/main">
+              <a:graphicData uri="http://schemas.openxmlformats.org/drawingml/2006/picture">
+                <pic:pic xmlns:pic="http://schemas.openxmlformats.org/drawingml/2006/picture">
+                  <pic:nvPicPr>
+                    <pic:cNvPr id="6" name="Imagen 6" descr="Imagen en blanco y negro&#10;&#10;Descripción generada automáticamente con confianza baja"/>
+                    <pic:cNvPicPr>
+                      <a:picLocks noChangeAspect="1" noChangeArrowheads="1"/>
+                    </pic:cNvPicPr>
+                  </pic:nvPicPr>
+                  <pic:blipFill rotWithShape="1">
+                    <a:blip r:embed="rId10">
+                      <a:extLst>
+                        <a:ext uri="{28A0092B-C50C-407E-A947-70E740481C1C}">
+                          <a14:useLocalDpi xmlns:a14="http://schemas.microsoft.com/office/drawing/2010/main" val="0"/>
+                        </a:ext>
+                      </a:extLst>
+                    </a:blip>
+                    <a:srcRect t="27749" b="26982"/>
+                    <a:stretch/>
+                  </pic:blipFill>
+                  <pic:spPr bwMode="auto">
+                    <a:xfrm>
+                      <a:off x="0" y="0"/>
+                      <a:ext cx="4712214" cy="2898011"/>
+                    </a:xfrm>
+                    <a:prstGeom prst="rect">
+                      <a:avLst/>
+                    </a:prstGeom>
+                    <a:ln>
+                      <a:noFill/>
+                    </a:ln>
+                    <a:effectLst>
+                      <a:softEdge rad="112500"/>
+                    </a:effectLst>
+                    <a:extLst>
+                      <a:ext uri="{53640926-AAD7-44D8-BBD7-CCE9431645EC}">
+                        <a14:shadowObscured xmlns:a14="http://schemas.microsoft.com/office/drawing/2010/main"/>
+                      </a:ext>
+                    </a:extLst>
+                  </pic:spPr>
+                </pic:pic>
+              </a:graphicData>
+            </a:graphic>
+          </wp:inline>
+        </w:drawing>
+      </w:r>
+    </w:p>
+    <w:p>
+      <w:pPr>
+        <w:jc w:val="both"/>
+        <w:rPr>
+          <w:b/>
+          <w:bCs/>
+          <w:color w:val="0070C0"/>
+          <w:sz w:val="24"/>
+          <w:szCs w:val="24"/>
+        </w:rPr>
+      </w:pPr>
+      <w:r>
+        <w:rPr>
+          <w:b/>
+          <w:bCs/>
+          <w:color w:val="0070C0"/>
+          <w:sz w:val="24"/>
+          <w:szCs w:val="24"/>
+        </w:rPr>
+        <w:t>P</w:t>
+      </w:r>
+      <w:r>
+        <w:rPr>
+          <w:b/>
+          <w:bCs/>
+          <w:color w:val="0070C0"/>
+          <w:sz w:val="24"/>
+          <w:szCs w:val="24"/>
+        </w:rPr>
+        <w:t>rocedimiento de aplicación</w:t>
+      </w:r>
+    </w:p>
+    <w:p>
+      <w:pPr>
+        <w:rPr>
+          <w:sz w:val="24"/>
+          <w:szCs w:val="24"/>
+          <w:lang w:val="es-ES"/>
+        </w:rPr>
+      </w:pPr>
+      <w:r>
+        <w:rPr>
+          <w:sz w:val="24"/>
+          <w:szCs w:val="24"/>
+          <w:lang w:val="es-ES"/>
+        </w:rPr>
+        <w:t xml:space="preserve">Para colocar el DIU, el enfermero o el médico introducen un espéculo en la vagina y después utilizan un colocador especial para introducir el DIU en el útero a través de la </w:t>
+      </w:r>
+      <w:r>
+        <w:rPr>
+          <w:sz w:val="24"/>
+          <w:szCs w:val="24"/>
+          <w:lang w:val="es-ES"/>
+        </w:rPr>
+        <w:lastRenderedPageBreak/>
+        <w:t>abertura del cuello uterino. Normalmente, el procedimiento no dura más de cinco minutos</w:t>
+      </w:r>
+      <w:r>
+        <w:rPr>
+          <w:sz w:val="24"/>
+          <w:szCs w:val="24"/>
+          <w:lang w:val="es-ES"/>
+        </w:rPr>
+        <w:t>.</w:t>
+      </w:r>
+    </w:p>
+    <w:p>
+      <w:pPr>
+        <w:jc w:val="both"/>
+        <w:rPr>
+          <w:b/>
+          <w:bCs/>
+          <w:color w:val="0070C0"/>
+          <w:sz w:val="24"/>
+          <w:szCs w:val="24"/>
+        </w:rPr>
+      </w:pPr>
+      <w:r>
+        <w:rPr>
+          <w:b/>
+          <w:bCs/>
+          <w:color w:val="0070C0"/>
+          <w:sz w:val="24"/>
+          <w:szCs w:val="24"/>
+        </w:rPr>
+        <w:t>Porcentaje de eficacia</w:t>
+      </w:r>
+    </w:p>
+    <w:p>
+      <w:pPr>
+        <w:numPr>
+          <w:ilvl w:val="0"/>
+          <w:numId w:val="4"/>
+        </w:numPr>
+        <w:rPr>
+          <w:sz w:val="24"/>
+          <w:szCs w:val="24"/>
+          <w:lang w:val="es-ES"/>
+        </w:rPr>
+      </w:pPr>
+      <w:r>
+        <w:rPr>
+          <w:sz w:val="24"/>
+          <w:szCs w:val="24"/>
+          <w:lang w:val="es-ES"/>
+        </w:rPr>
+        <w:t>DIU que libera cobre:</w:t>
+      </w:r>
+    </w:p>
+    <w:p>
+      <w:pPr>
+        <w:ind w:left="708"/>
+        <w:rPr>
+          <w:sz w:val="24"/>
+          <w:szCs w:val="24"/>
+          <w:lang w:val="es-ES"/>
+        </w:rPr>
+      </w:pPr>
+      <w:r>
+        <w:rPr>
+          <w:sz w:val="24"/>
+          <w:szCs w:val="24"/>
+          <w:lang w:val="es-ES"/>
+        </w:rPr>
+        <w:t>Embarazos por cada 100 mujeres en un año cuando se usa de forma constante y correcta: 0.6</w:t>
+      </w:r>
+    </w:p>
+    <w:p>
+      <w:pPr>
+        <w:ind w:left="708"/>
+        <w:rPr>
+          <w:sz w:val="24"/>
+          <w:szCs w:val="24"/>
+          <w:lang w:val="es-ES"/>
+        </w:rPr>
+      </w:pPr>
+      <w:r>
+        <w:rPr>
+          <w:sz w:val="24"/>
+          <w:szCs w:val="24"/>
+          <w:lang w:val="es-ES"/>
+        </w:rPr>
+        <w:t>Embarazos por cada 100 mujeres en un año cuando se usa de forma habitual: 0.8</w:t>
+      </w:r>
+    </w:p>
+    <w:p>
+      <w:pPr>
+        <w:numPr>
+          <w:ilvl w:val="0"/>
+          <w:numId w:val="4"/>
+        </w:numPr>
+        <w:rPr>
+          <w:sz w:val="24"/>
+          <w:szCs w:val="24"/>
+          <w:lang w:val="es-ES"/>
+        </w:rPr>
+      </w:pPr>
+      <w:r>
+        <w:rPr>
+          <w:sz w:val="24"/>
+          <w:szCs w:val="24"/>
+          <w:lang w:val="es-ES"/>
+        </w:rPr>
+        <w:t xml:space="preserve">DIU que libera progestina: </w:t>
+      </w:r>
+    </w:p>
+    <w:p>
+      <w:pPr>
+        <w:ind w:left="708"/>
+        <w:rPr>
+          <w:sz w:val="24"/>
+          <w:szCs w:val="24"/>
+          <w:lang w:val="es-ES"/>
+        </w:rPr>
+      </w:pPr>
+      <w:r>
+        <w:rPr>
+          <w:sz w:val="24"/>
+          <w:szCs w:val="24"/>
+          <w:lang w:val="es-ES"/>
+        </w:rPr>
+        <w:t>Embarazos por cada 100 mujeres en un año cuando se usa de forma constante y correcta: 0.5</w:t>
+      </w:r>
+    </w:p>
+    <w:p>
+      <w:pPr>
+        <w:ind w:left="708"/>
+        <w:rPr>
+          <w:sz w:val="24"/>
+          <w:szCs w:val="24"/>
+          <w:lang w:val="es-ES"/>
+        </w:rPr>
+      </w:pPr>
+      <w:r>
+        <w:rPr>
+          <w:sz w:val="24"/>
+          <w:szCs w:val="24"/>
+          <w:lang w:val="es-ES"/>
+        </w:rPr>
+        <w:t>Embarazos por cada 100 mujeres en un año cuando se usa de forma habitual: 0.7</w:t>
+      </w:r>
+    </w:p>
+    <w:p>
+      <w:pPr>
+        <w:jc w:val="both"/>
+        <w:rPr>
+          <w:b/>
+          <w:bCs/>
+          <w:color w:val="0070C0"/>
+          <w:sz w:val="24"/>
+          <w:szCs w:val="24"/>
+        </w:rPr>
+      </w:pPr>
+      <w:r>
+        <w:rPr>
+          <w:b/>
+          <w:bCs/>
+          <w:color w:val="0070C0"/>
+          <w:sz w:val="24"/>
+          <w:szCs w:val="24"/>
+        </w:rPr>
+        <w:t>El tipo de enfermedades de Transmisión Sexual (ETS)que previene</w:t>
+      </w:r>
+    </w:p>
+    <w:p>
+      <w:pPr>
+        <w:rPr>
+          <w:sz w:val="24"/>
+          <w:szCs w:val="24"/>
+          <w:lang w:val="es-ES"/>
+        </w:rPr>
+      </w:pPr>
+      <w:r>
+        <w:rPr>
+          <w:sz w:val="24"/>
+          <w:szCs w:val="24"/>
+          <w:lang w:val="es-ES"/>
+        </w:rPr>
+        <w:t xml:space="preserve">Los DIU no protegen de ninguna enfermedad de transmisión sexual. </w:t>
+      </w:r>
+    </w:p>
+    <w:p>
+      <w:pPr>
+        <w:jc w:val="both"/>
+        <w:rPr>
+          <w:b/>
+          <w:bCs/>
+          <w:color w:val="0070C0"/>
+          <w:sz w:val="24"/>
+          <w:szCs w:val="24"/>
+        </w:rPr>
+      </w:pPr>
+      <w:r>
+        <w:rPr>
+          <w:b/>
+          <w:bCs/>
+          <w:color w:val="0070C0"/>
+          <w:sz w:val="24"/>
+          <w:szCs w:val="24"/>
+        </w:rPr>
+        <w:t>Costo económico</w:t>
+      </w:r>
+    </w:p>
+    <w:p>
+      <w:pPr>
+        <w:rPr>
+          <w:sz w:val="24"/>
+          <w:szCs w:val="24"/>
+          <w:lang w:val="es-ES"/>
+        </w:rPr>
+      </w:pPr>
+      <w:r>
+        <w:rPr>
+          <w:sz w:val="24"/>
+          <w:szCs w:val="24"/>
+          <w:lang w:val="es-ES"/>
+        </w:rPr>
+        <w:t>“Un dispositivo intrauterino (DIU) puede costar entre $0 y $1,300. Los precios también pueden variar según el tipo de DIU que obtengas. El precio de un DIU incluye exámenes médicos, la inserción del DIU y las consultas de seguimiento</w:t>
+      </w:r>
+    </w:p>
+    <w:p>
+      <w:pPr>
+        <w:jc w:val="both"/>
+        <w:rPr>
+          <w:b/>
+          <w:bCs/>
+          <w:color w:val="0070C0"/>
+          <w:sz w:val="24"/>
+          <w:szCs w:val="24"/>
+        </w:rPr>
+      </w:pPr>
+      <w:r>
+        <w:rPr>
+          <w:b/>
+          <w:bCs/>
+          <w:color w:val="0070C0"/>
+          <w:sz w:val="24"/>
+          <w:szCs w:val="24"/>
+        </w:rPr>
+        <w:t>Efectos secundarios que provoca en el cuerpo</w:t>
+      </w:r>
+    </w:p>
+    <w:p>
+      <w:pPr>
+        <w:numPr>
+          <w:ilvl w:val="0"/>
+          <w:numId w:val="4"/>
+        </w:numPr>
+        <w:rPr>
+          <w:sz w:val="24"/>
+          <w:szCs w:val="24"/>
+          <w:lang w:val="es-ES"/>
+        </w:rPr>
+      </w:pPr>
+      <w:r>
+        <w:rPr>
+          <w:sz w:val="24"/>
+          <w:szCs w:val="24"/>
+          <w:lang w:val="es-ES"/>
+        </w:rPr>
+        <w:t xml:space="preserve">Manchado entre periodos </w:t>
+      </w:r>
+    </w:p>
+    <w:p>
+      <w:pPr>
+        <w:numPr>
+          <w:ilvl w:val="0"/>
+          <w:numId w:val="4"/>
+        </w:numPr>
+        <w:rPr>
+          <w:sz w:val="24"/>
+          <w:szCs w:val="24"/>
+          <w:lang w:val="es-ES"/>
+        </w:rPr>
+      </w:pPr>
+      <w:r>
+        <w:rPr>
+          <w:sz w:val="24"/>
+          <w:szCs w:val="24"/>
+          <w:lang w:val="es-ES"/>
+        </w:rPr>
+        <w:t>Periodos irregulares</w:t>
+      </w:r>
+    </w:p>
+    <w:p>
+      <w:pPr>
+        <w:numPr>
+          <w:ilvl w:val="0"/>
+          <w:numId w:val="4"/>
+        </w:numPr>
+        <w:rPr>
+          <w:sz w:val="24"/>
+          <w:szCs w:val="24"/>
+          <w:lang w:val="es-ES"/>
+        </w:rPr>
+      </w:pPr>
+      <w:r>
+        <w:rPr>
+          <w:sz w:val="24"/>
+          <w:szCs w:val="24"/>
+          <w:lang w:val="es-ES"/>
+        </w:rPr>
+        <w:t xml:space="preserve">Periodos más largos y abundantes </w:t>
+      </w:r>
+    </w:p>
+    <w:p>
+      <w:pPr>
+        <w:numPr>
+          <w:ilvl w:val="0"/>
+          <w:numId w:val="4"/>
+        </w:numPr>
+        <w:rPr>
+          <w:sz w:val="24"/>
+          <w:szCs w:val="24"/>
+          <w:lang w:val="es-ES"/>
+        </w:rPr>
+      </w:pPr>
+      <w:r>
+        <w:rPr>
+          <w:sz w:val="24"/>
+          <w:szCs w:val="24"/>
+          <w:lang w:val="es-ES"/>
+        </w:rPr>
+        <w:t xml:space="preserve">Más cólicos o cólicos más intensos durante tu periodo </w:t>
+      </w:r>
+    </w:p>
+    <w:p>
+      <w:pPr>
+        <w:numPr>
+          <w:ilvl w:val="0"/>
+          <w:numId w:val="4"/>
+        </w:numPr>
+        <w:rPr>
+          <w:sz w:val="24"/>
+          <w:szCs w:val="24"/>
+          <w:lang w:val="es-ES"/>
+        </w:rPr>
+      </w:pPr>
+      <w:r>
+        <w:rPr>
+          <w:sz w:val="24"/>
+          <w:szCs w:val="24"/>
+          <w:lang w:val="es-ES"/>
+        </w:rPr>
+        <w:t>Dolor cuando te insertan el DIU, o cólicos y dolor de espalda durante algunos días después de eso.</w:t>
+      </w:r>
+    </w:p>
+    <w:p>
+      <w:pPr>
+        <w:rPr>
+          <w:sz w:val="24"/>
+          <w:szCs w:val="24"/>
+          <w:lang w:val="es-ES"/>
+        </w:rPr>
+      </w:pPr>
+    </w:p>
+    <w:p>
+      <w:pPr>
+        <w:rPr>
+          <w:rFonts w:asciiTheme="majorHAnsi" w:eastAsiaTheme="majorEastAsia" w:hAnsiTheme="majorHAnsi" w:cstheme="majorBidi"/>
+          <w:color w:val="2F5496" w:themeColor="accent1" w:themeShade="BF"/>
+          <w:sz w:val="32"/>
+          <w:szCs w:val="32"/>
+        </w:rPr>
+      </w:pPr>
+    </w:p>
+    <w:p>
+      <w:pPr>
+        <w:pStyle w:val="Ttulo1"/>
+      </w:pPr>
+      <w:r>
+        <w:lastRenderedPageBreak/>
         <w:t>Inyección</w:t>
       </w:r>
     </w:p>
@@ -146,7 +1688,23 @@
           <w:sz w:val="24"/>
           <w:szCs w:val="24"/>
         </w:rPr>
-        <w:t>La inyección mensual, la cual contiene estrógeno y progestina combinados.</w:t>
+        <w:t xml:space="preserve">La </w:t>
+      </w:r>
+      <w:r>
+        <w:rPr>
+          <w:b/>
+          <w:bCs/>
+          <w:sz w:val="24"/>
+          <w:szCs w:val="24"/>
+        </w:rPr>
+        <w:t>inyección mensual</w:t>
+      </w:r>
+      <w:r>
+        <w:rPr>
+          <w:sz w:val="24"/>
+          <w:szCs w:val="24"/>
+        </w:rPr>
+        <w:t>, la cual contiene estrógeno y progestina combinados.</w:t>
       </w:r>
     </w:p>
     <w:p>
@@ -167,7 +1725,23 @@
           <w:sz w:val="24"/>
           <w:szCs w:val="24"/>
         </w:rPr>
-        <w:t>La inyección trimestral, la cual contiene solamente progestina. Estas suelen tener mayor cantidad de efectos secundarios y desequilibrios corporales, por lo que se recomienda únicamente para mujeres mayores de 18 años.</w:t>
+        <w:t xml:space="preserve">La </w:t>
+      </w:r>
+      <w:r>
+        <w:rPr>
+          <w:b/>
+          <w:bCs/>
+          <w:sz w:val="24"/>
+          <w:szCs w:val="24"/>
+        </w:rPr>
+        <w:t>inyección trimestral</w:t>
+      </w:r>
+      <w:r>
+        <w:rPr>
+          <w:sz w:val="24"/>
+          <w:szCs w:val="24"/>
+        </w:rPr>
+        <w:t>, la cual contiene solamente progestina. Estas suelen tener mayor cantidad de efectos secundarios y desequilibrios corporales, por lo que se recomienda únicamente para mujeres mayores de 18 años.</w:t>
       </w:r>
     </w:p>
     <w:p>
@@ -884,30 +2458,652 @@
         </w:rPr>
         <w:t xml:space="preserve">, dependiendo de la marca del producto (datos obtenidos del </w:t>
       </w:r>
-      <w:hyperlink r:id="rId8" w:history="1">
+      <w:hyperlink r:id="rId11" w:history="1">
         <w:r>
           <w:rPr>
             <w:rStyle w:val="Hipervnculo"/>
             <w:sz w:val="24"/>
             <w:szCs w:val="24"/>
           </w:rPr>
-          <w:t>sitio web de Far</w:t>
+          <w:t>sitio web de Farmacias Económicas</w:t>
         </w:r>
+      </w:hyperlink>
+      <w:r>
+        <w:rPr>
+          <w:sz w:val="24"/>
+          <w:szCs w:val="24"/>
+        </w:rPr>
+        <w:t>).</w:t>
+      </w:r>
+    </w:p>
+    <w:p>
+      <w:pPr>
+        <w:jc w:val="both"/>
+        <w:rPr>
+          <w:b/>
+          <w:bCs/>
+          <w:color w:val="0070C0"/>
+          <w:sz w:val="24"/>
+          <w:szCs w:val="24"/>
+        </w:rPr>
+      </w:pPr>
+      <w:r>
+        <w:rPr>
+          <w:b/>
+          <w:bCs/>
+          <w:color w:val="0070C0"/>
+          <w:sz w:val="24"/>
+          <w:szCs w:val="24"/>
+        </w:rPr>
+        <w:t>Efectos secundarios</w:t>
+      </w:r>
+    </w:p>
+    <w:p>
+      <w:pPr>
+        <w:jc w:val="both"/>
+        <w:rPr>
+          <w:sz w:val="24"/>
+          <w:szCs w:val="24"/>
+        </w:rPr>
+      </w:pPr>
+      <w:r>
+        <w:rPr>
+          <w:sz w:val="24"/>
+          <w:szCs w:val="24"/>
+        </w:rPr>
+        <w:t xml:space="preserve">Al tratarse de un anticonceptivo hormonal, los efectos secundarios pueden variar dependiendo de la consumidora. Usualmente van desde un simple dolor de cabeza, hasta manchas, irritabilidad, retención de líquido, y no se recomiendan en pacientes con hepatitis. </w:t>
+      </w:r>
+    </w:p>
+    <w:p>
+      <w:pPr>
+        <w:pStyle w:val="Ttulo1"/>
+      </w:pPr>
+      <w:r>
+        <w:t>Diafragma</w:t>
+      </w:r>
+    </w:p>
+    <w:p>
+      <w:pPr>
+        <w:rPr>
+          <w:sz w:val="24"/>
+          <w:szCs w:val="24"/>
+        </w:rPr>
+      </w:pPr>
+      <w:r>
+        <w:rPr>
+          <w:sz w:val="24"/>
+          <w:szCs w:val="24"/>
+        </w:rPr>
+        <w:t>Es un pequeño objeto hecho de hule, que se inserta dentro de la vagina.</w:t>
+      </w:r>
+      <w:r>
+        <w:rPr>
+          <w:sz w:val="24"/>
+          <w:szCs w:val="24"/>
+        </w:rPr>
+        <w:t xml:space="preserve"> Este suele tener un diámetro de 10 cm, pero puede variar dependiendo del cuerpo de la mujer. Previo a su uso, se le aplica un espermicida, el cual es una sustancia especial que evita la supervivencia de los gametos masculinos dentro del útero de la mujer.</w:t>
+      </w:r>
+    </w:p>
+    <w:p>
+      <w:pPr>
+        <w:rPr>
+          <w:sz w:val="24"/>
+          <w:szCs w:val="24"/>
+        </w:rPr>
+      </w:pPr>
+      <w:r>
+        <w:rPr>
+          <w:sz w:val="24"/>
+          <w:szCs w:val="24"/>
+        </w:rPr>
+        <w:t xml:space="preserve">Una de las recomendaciones para utilizar este método es la </w:t>
+      </w:r>
+      <w:r>
+        <w:rPr>
+          <w:b/>
+          <w:bCs/>
+          <w:sz w:val="24"/>
+          <w:szCs w:val="24"/>
+        </w:rPr>
+        <w:t xml:space="preserve">previa consulta médica, </w:t>
+      </w:r>
+      <w:r>
+        <w:rPr>
+          <w:sz w:val="24"/>
+          <w:szCs w:val="24"/>
+        </w:rPr>
+        <w:t>ya que posee varias contraindicaciones. Las principales son:</w:t>
+      </w:r>
+    </w:p>
+    <w:p>
+      <w:pPr>
+        <w:pStyle w:val="Prrafodelista"/>
+        <w:numPr>
+          <w:ilvl w:val="0"/>
+          <w:numId w:val="1"/>
+        </w:numPr>
+        <w:rPr>
+          <w:sz w:val="24"/>
+          <w:szCs w:val="24"/>
+        </w:rPr>
+      </w:pPr>
+      <w:r>
+        <w:rPr>
+          <w:sz w:val="24"/>
+          <w:szCs w:val="24"/>
+        </w:rPr>
+        <w:t>La alergia a la silicona, hule o al espermicida.</w:t>
+      </w:r>
+    </w:p>
+    <w:p>
+      <w:pPr>
+        <w:pStyle w:val="Prrafodelista"/>
+        <w:numPr>
+          <w:ilvl w:val="0"/>
+          <w:numId w:val="1"/>
+        </w:numPr>
+        <w:rPr>
+          <w:sz w:val="24"/>
+          <w:szCs w:val="24"/>
+        </w:rPr>
+      </w:pPr>
+      <w:r>
+        <w:rPr>
+          <w:sz w:val="24"/>
+          <w:szCs w:val="24"/>
+        </w:rPr>
+        <w:t>Si se tienen una ETS.</w:t>
+      </w:r>
+    </w:p>
+    <w:p>
+      <w:pPr>
+        <w:pStyle w:val="Prrafodelista"/>
+        <w:numPr>
+          <w:ilvl w:val="0"/>
+          <w:numId w:val="1"/>
+        </w:numPr>
+        <w:rPr>
+          <w:sz w:val="24"/>
+          <w:szCs w:val="24"/>
+        </w:rPr>
+      </w:pPr>
+      <w:r>
+        <w:rPr>
+          <w:sz w:val="24"/>
+          <w:szCs w:val="24"/>
+        </w:rPr>
+        <w:t>Se tienen infecciones vaginales o en las vías urinarias de forma frecuente.</w:t>
+      </w:r>
+    </w:p>
+    <w:p>
+      <w:pPr>
+        <w:jc w:val="both"/>
+        <w:rPr>
+          <w:b/>
+          <w:bCs/>
+          <w:color w:val="0070C0"/>
+          <w:sz w:val="24"/>
+          <w:szCs w:val="24"/>
+        </w:rPr>
+      </w:pPr>
+      <w:r>
+        <w:rPr>
+          <w:b/>
+          <w:bCs/>
+          <w:color w:val="0070C0"/>
+          <w:sz w:val="24"/>
+          <w:szCs w:val="24"/>
+        </w:rPr>
+        <w:t>Materiales y procedimiento para su uso.</w:t>
+      </w:r>
+    </w:p>
+    <w:p>
+      <w:pPr>
+        <w:rPr>
+          <w:sz w:val="24"/>
+          <w:szCs w:val="24"/>
+        </w:rPr>
+      </w:pPr>
+      <w:r>
+        <w:rPr>
+          <w:sz w:val="24"/>
+          <w:szCs w:val="24"/>
+        </w:rPr>
+        <w:t>El proceso de introducir y colocar el diafragma es sencillo, y no suele tener mayores complicaciones. De hecho, se puede hacer incluso con los propios dedos, aunque existen técnicas más especializadas, como instrumentos, los cuales se introducen en la vagina y colocan el aparato en su sitio de manera correcta.</w:t>
+      </w:r>
+    </w:p>
+    <w:p>
+      <w:pPr>
+        <w:rPr>
+          <w:sz w:val="24"/>
+          <w:szCs w:val="24"/>
+        </w:rPr>
+      </w:pPr>
+      <w:r>
+        <w:rPr>
+          <w:sz w:val="24"/>
+          <w:szCs w:val="24"/>
+        </w:rPr>
+        <w:t>Antes de colocarlo, se debe utilizar una crema espermicida o algún producto similar, con el fin de potenciar su eficacia, y evitar que los espermas puedan sobrevivir en caso de algún fallo en la colocación.</w:t>
+      </w:r>
+    </w:p>
+    <w:p>
+      <w:pPr>
+        <w:jc w:val="both"/>
+        <w:rPr>
+          <w:b/>
+          <w:bCs/>
+          <w:color w:val="0070C0"/>
+          <w:sz w:val="24"/>
+          <w:szCs w:val="24"/>
+        </w:rPr>
+      </w:pPr>
+      <w:r>
+        <w:rPr>
+          <w:b/>
+          <w:bCs/>
+          <w:color w:val="0070C0"/>
+          <w:sz w:val="24"/>
+          <w:szCs w:val="24"/>
+        </w:rPr>
+        <w:t>Porcentaje de eficacia</w:t>
+      </w:r>
+    </w:p>
+    <w:p>
+      <w:pPr>
+        <w:rPr>
+          <w:sz w:val="24"/>
+          <w:szCs w:val="24"/>
+        </w:rPr>
+      </w:pPr>
+      <w:r>
+        <w:rPr>
+          <w:sz w:val="24"/>
+          <w:szCs w:val="24"/>
+        </w:rPr>
+        <w:t xml:space="preserve">En las mejores circunstancias (si se aplicó la crema espermicida y se colocó correctamente) el diafragma es un método anticonceptivo </w:t>
+      </w:r>
+      <w:r>
+        <w:rPr>
+          <w:b/>
+          <w:bCs/>
+          <w:sz w:val="24"/>
+          <w:szCs w:val="24"/>
+        </w:rPr>
+        <w:t xml:space="preserve">bastante seguro, </w:t>
+      </w:r>
+      <w:r>
+        <w:rPr>
+          <w:sz w:val="24"/>
+          <w:szCs w:val="24"/>
+        </w:rPr>
+        <w:t>que tiene un gran porcentaje de eficacia.</w:t>
+      </w:r>
+    </w:p>
+    <w:p>
+      <w:pPr>
+        <w:rPr>
+          <w:sz w:val="24"/>
+          <w:szCs w:val="24"/>
+        </w:rPr>
+      </w:pPr>
+      <w:r>
+        <w:rPr>
+          <w:sz w:val="24"/>
+          <w:szCs w:val="24"/>
+        </w:rPr>
+        <w:t>En promedio, se dice que el diafragma tiene un 88% de efectividad, y suele ser una buena opción si no se quieren recurrir a los anticonceptivos hormonales.</w:t>
+      </w:r>
+    </w:p>
+    <w:p>
+      <w:pPr>
+        <w:jc w:val="both"/>
+        <w:rPr>
+          <w:b/>
+          <w:bCs/>
+          <w:color w:val="0070C0"/>
+          <w:sz w:val="24"/>
+          <w:szCs w:val="24"/>
+        </w:rPr>
+      </w:pPr>
+      <w:r>
+        <w:rPr>
+          <w:b/>
+          <w:bCs/>
+          <w:color w:val="0070C0"/>
+          <w:sz w:val="24"/>
+          <w:szCs w:val="24"/>
+        </w:rPr>
+        <w:t>Prevención de enfermedades de transmisión sexual</w:t>
+      </w:r>
+    </w:p>
+    <w:p>
+      <w:pPr>
+        <w:rPr>
+          <w:sz w:val="24"/>
+          <w:szCs w:val="24"/>
+        </w:rPr>
+      </w:pPr>
+      <w:r>
+        <w:rPr>
+          <w:sz w:val="24"/>
+          <w:szCs w:val="24"/>
+        </w:rPr>
+        <w:lastRenderedPageBreak/>
+        <w:t xml:space="preserve">El diafragma, al ser colocado en la parte </w:t>
+      </w:r>
+      <w:r>
+        <w:rPr>
+          <w:b/>
+          <w:bCs/>
+          <w:sz w:val="24"/>
+          <w:szCs w:val="24"/>
+        </w:rPr>
+        <w:t xml:space="preserve">interna </w:t>
+      </w:r>
+      <w:r>
+        <w:rPr>
+          <w:sz w:val="24"/>
+          <w:szCs w:val="24"/>
+        </w:rPr>
+        <w:t xml:space="preserve">de la vagina, </w:t>
+      </w:r>
+      <w:r>
+        <w:rPr>
+          <w:b/>
+          <w:bCs/>
+          <w:sz w:val="24"/>
+          <w:szCs w:val="24"/>
+        </w:rPr>
+        <w:t xml:space="preserve">no previene de ninguna enfermedad de transmisión sexual. </w:t>
+      </w:r>
+      <w:r>
+        <w:rPr>
+          <w:sz w:val="24"/>
+          <w:szCs w:val="24"/>
+        </w:rPr>
+        <w:t xml:space="preserve">Es más, si la paciente tiene algún diagnóstico previo de alguna enfermedad (en especial el VIH) se </w:t>
+      </w:r>
+      <w:r>
+        <w:rPr>
+          <w:b/>
+          <w:bCs/>
+          <w:sz w:val="24"/>
+          <w:szCs w:val="24"/>
+        </w:rPr>
+        <w:t>prohíbe el uso del diafragma.</w:t>
+      </w:r>
+      <w:r>
+        <w:rPr>
+          <w:sz w:val="24"/>
+          <w:szCs w:val="24"/>
+        </w:rPr>
+        <w:t xml:space="preserve"> Por ello, es buena idea utilizarlo con otro anticonceptivo, como el condón.</w:t>
+      </w:r>
+    </w:p>
+    <w:p>
+      <w:pPr>
+        <w:jc w:val="both"/>
+        <w:rPr>
+          <w:b/>
+          <w:bCs/>
+          <w:color w:val="0070C0"/>
+          <w:sz w:val="24"/>
+          <w:szCs w:val="24"/>
+        </w:rPr>
+      </w:pPr>
+      <w:r>
+        <w:rPr>
+          <w:b/>
+          <w:bCs/>
+          <w:color w:val="0070C0"/>
+          <w:sz w:val="24"/>
+          <w:szCs w:val="24"/>
+        </w:rPr>
+        <w:t>Costo económico</w:t>
+      </w:r>
+    </w:p>
+    <w:p>
+      <w:pPr>
+        <w:rPr>
+          <w:sz w:val="24"/>
+          <w:szCs w:val="24"/>
+        </w:rPr>
+      </w:pPr>
+      <w:r>
+        <w:rPr>
+          <w:sz w:val="24"/>
+          <w:szCs w:val="24"/>
+        </w:rPr>
+        <w:t>El diafragma suele ser un dispositivo relativamente barato, que tiene una vida útil de unos dos años con constantes lavados, y siempre comprobando que no haya alguna grieta o rotura sobre la superficie del objeto.</w:t>
+      </w:r>
+    </w:p>
+    <w:p>
+      <w:pPr>
+        <w:rPr>
+          <w:sz w:val="24"/>
+          <w:szCs w:val="24"/>
+        </w:rPr>
+      </w:pPr>
+      <w:r>
+        <w:rPr>
+          <w:sz w:val="24"/>
+          <w:szCs w:val="24"/>
+        </w:rPr>
+        <w:t xml:space="preserve">El rango de precios suele variar (esto al tratarse de un producto de receta médica), pero algunos de los más comunes oscilan entre los </w:t>
+      </w:r>
+      <w:r>
+        <w:rPr>
+          <w:b/>
+          <w:bCs/>
+          <w:sz w:val="24"/>
+          <w:szCs w:val="24"/>
+        </w:rPr>
+        <w:t>$40.</w:t>
+      </w:r>
+      <w:r>
+        <w:rPr>
+          <w:sz w:val="24"/>
+          <w:szCs w:val="24"/>
+        </w:rPr>
+        <w:t xml:space="preserve"> </w:t>
+      </w:r>
+    </w:p>
+    <w:p>
+      <w:pPr>
+        <w:jc w:val="both"/>
+        <w:rPr>
+          <w:b/>
+          <w:bCs/>
+          <w:color w:val="0070C0"/>
+          <w:sz w:val="24"/>
+          <w:szCs w:val="24"/>
+        </w:rPr>
+      </w:pPr>
+      <w:r>
+        <w:rPr>
+          <w:b/>
+          <w:bCs/>
+          <w:color w:val="0070C0"/>
+          <w:sz w:val="24"/>
+          <w:szCs w:val="24"/>
+        </w:rPr>
+        <w:t>Efectos secundarios</w:t>
+      </w:r>
+    </w:p>
+    <w:p>
+      <w:pPr>
+        <w:rPr>
+          <w:sz w:val="24"/>
+          <w:szCs w:val="24"/>
+        </w:rPr>
+      </w:pPr>
+      <w:r>
+        <w:rPr>
+          <w:sz w:val="24"/>
+          <w:szCs w:val="24"/>
+        </w:rPr>
+        <w:t xml:space="preserve">El diafragma suele ser un objeto poco dañino, y no presenta muchos efectos secundarios per se. </w:t>
+      </w:r>
+      <w:r>
+        <w:rPr>
+          <w:sz w:val="24"/>
+          <w:szCs w:val="24"/>
+        </w:rPr>
+        <w:t xml:space="preserve">Los mayores problemas suelen derivar de casos especiales, como la alergia al </w:t>
+      </w:r>
+      <w:r>
+        <w:rPr>
+          <w:b/>
+          <w:bCs/>
+          <w:sz w:val="24"/>
+          <w:szCs w:val="24"/>
+        </w:rPr>
+        <w:t xml:space="preserve">hule o látex, </w:t>
+      </w:r>
+      <w:r>
+        <w:rPr>
+          <w:sz w:val="24"/>
+          <w:szCs w:val="24"/>
+        </w:rPr>
+        <w:t xml:space="preserve">o, por otro lado, por algún tipo de reacción en contra de los </w:t>
+      </w:r>
+      <w:r>
+        <w:rPr>
+          <w:b/>
+          <w:bCs/>
+          <w:sz w:val="24"/>
+          <w:szCs w:val="24"/>
+        </w:rPr>
+        <w:t xml:space="preserve">espermicidas que se le aplican al objeto. </w:t>
+      </w:r>
+      <w:r>
+        <w:rPr>
+          <w:sz w:val="24"/>
+          <w:szCs w:val="24"/>
+        </w:rPr>
+        <w:t>Esto suele provocar irritación y resequedad en la zona genital.</w:t>
+      </w:r>
+    </w:p>
+    <w:p>
+      <w:pPr>
+        <w:rPr>
+          <w:sz w:val="24"/>
+          <w:szCs w:val="24"/>
+        </w:rPr>
+      </w:pPr>
+    </w:p>
+    <w:p>
+      <w:pPr>
+        <w:rPr>
+          <w:sz w:val="24"/>
+          <w:szCs w:val="24"/>
+        </w:rPr>
+      </w:pPr>
+      <w:r>
+        <w:rPr>
+          <w:sz w:val="24"/>
+          <w:szCs w:val="24"/>
+        </w:rPr>
+        <w:br w:type="page"/>
+      </w:r>
+    </w:p>
+    <w:p>
+      <w:pPr>
+        <w:pStyle w:val="Ttulo1"/>
+        <w:spacing w:after="240"/>
+      </w:pPr>
+      <w:r>
+        <w:lastRenderedPageBreak/>
+        <w:t xml:space="preserve">Bibliografía: </w:t>
+      </w:r>
+    </w:p>
+    <w:p>
+      <w:pPr>
+        <w:rPr>
+          <w:sz w:val="24"/>
+          <w:szCs w:val="24"/>
+        </w:rPr>
+      </w:pPr>
+      <w:r>
+        <w:rPr>
+          <w:sz w:val="24"/>
+          <w:szCs w:val="24"/>
+        </w:rPr>
+        <w:t xml:space="preserve">  Instituto Mexicano del Seguro Social (IMMS, 2022). Anticoncepción hormonal inyectable. Recuperado de: </w:t>
+      </w:r>
+      <w:hyperlink r:id="rId12" w:history="1">
         <w:r>
           <w:rPr>
             <w:rStyle w:val="Hipervnculo"/>
             <w:sz w:val="24"/>
             <w:szCs w:val="24"/>
           </w:rPr>
-          <w:t>m</w:t>
+          <w:t>http://www.imss.gob.mx/salud-en-linea/planificacion-familiar/hormonal-inyectable</w:t>
         </w:r>
+      </w:hyperlink>
+      <w:r>
+        <w:rPr>
+          <w:sz w:val="24"/>
+          <w:szCs w:val="24"/>
+        </w:rPr>
+        <w:t xml:space="preserve"> Consultado el 26 de febrero de 2022.</w:t>
+      </w:r>
+    </w:p>
+    <w:p>
+      <w:pPr>
+        <w:rPr>
+          <w:sz w:val="24"/>
+          <w:szCs w:val="24"/>
+        </w:rPr>
+      </w:pPr>
+      <w:r>
+        <w:rPr>
+          <w:sz w:val="24"/>
+          <w:szCs w:val="24"/>
+        </w:rPr>
+        <w:t xml:space="preserve">  </w:t>
+      </w:r>
+      <w:proofErr w:type="spellStart"/>
+      <w:r>
+        <w:rPr>
+          <w:sz w:val="24"/>
+          <w:szCs w:val="24"/>
+        </w:rPr>
+        <w:t>Planned</w:t>
+      </w:r>
+      <w:proofErr w:type="spellEnd"/>
+      <w:r>
+        <w:rPr>
+          <w:sz w:val="24"/>
+          <w:szCs w:val="24"/>
+        </w:rPr>
+        <w:t xml:space="preserve"> </w:t>
+      </w:r>
+      <w:proofErr w:type="spellStart"/>
+      <w:r>
+        <w:rPr>
+          <w:sz w:val="24"/>
+          <w:szCs w:val="24"/>
+        </w:rPr>
+        <w:t>Parenthood</w:t>
+      </w:r>
+      <w:proofErr w:type="spellEnd"/>
+      <w:r>
+        <w:rPr>
+          <w:sz w:val="24"/>
+          <w:szCs w:val="24"/>
+        </w:rPr>
+        <w:t xml:space="preserve"> (IPPF). Anticonceptivos. Recuperado de: </w:t>
+      </w:r>
+      <w:hyperlink r:id="rId13" w:history="1">
         <w:r>
           <w:rPr>
             <w:rStyle w:val="Hipervnculo"/>
             <w:sz w:val="24"/>
             <w:szCs w:val="24"/>
           </w:rPr>
-          <w:t>acias Económicas</w:t>
+          <w:t>https://www.plannedparenthood.org/es/temas-de-salud/anticonceptivos</w:t>
         </w:r>
       </w:hyperlink>
       <w:r>
@@ -915,308 +3111,350 @@
           <w:sz w:val="24"/>
           <w:szCs w:val="24"/>
         </w:rPr>
-        <w:t>).</w:t>
-      </w:r>
-    </w:p>
-    <w:p>
-      <w:pPr>
-        <w:jc w:val="both"/>
-        <w:rPr>
-          <w:b/>
-          <w:bCs/>
-          <w:color w:val="0070C0"/>
-          <w:sz w:val="24"/>
-          <w:szCs w:val="24"/>
-        </w:rPr>
-      </w:pPr>
-      <w:r>
-        <w:rPr>
-          <w:b/>
-          <w:bCs/>
-          <w:color w:val="0070C0"/>
-          <w:sz w:val="24"/>
-          <w:szCs w:val="24"/>
-        </w:rPr>
-        <w:t>Efectos secundarios</w:t>
-      </w:r>
-    </w:p>
-    <w:p>
-      <w:pPr>
-        <w:jc w:val="both"/>
-        <w:rPr>
-          <w:sz w:val="24"/>
-          <w:szCs w:val="24"/>
-        </w:rPr>
-      </w:pPr>
-      <w:r>
-        <w:rPr>
-          <w:sz w:val="24"/>
-          <w:szCs w:val="24"/>
-        </w:rPr>
-        <w:t xml:space="preserve">Al tratarse de un anticonceptivo hormonal, los efectos secundarios pueden variar dependiendo de la consumidora. Usualmente van desde un simple dolor de cabeza, hasta manchas, irritabilidad, retención de líquido, y no se recomiendan en pacientes con hepatitis. </w:t>
-      </w:r>
-    </w:p>
-    <w:p>
-      <w:pPr>
-        <w:pStyle w:val="Ttulo1"/>
-      </w:pPr>
-      <w:r>
-        <w:t>Diafragma</w:t>
-      </w:r>
-    </w:p>
-    <w:p>
-      <w:pPr>
-        <w:rPr>
-          <w:sz w:val="24"/>
-          <w:szCs w:val="24"/>
-        </w:rPr>
-      </w:pPr>
-      <w:r>
-        <w:rPr>
-          <w:sz w:val="24"/>
-          <w:szCs w:val="24"/>
-        </w:rPr>
-        <w:t>Es un pequeño objeto hecho de hule, que se inserta dentro de la vagina.</w:t>
-      </w:r>
-      <w:r>
-        <w:rPr>
-          <w:sz w:val="24"/>
-          <w:szCs w:val="24"/>
-        </w:rPr>
-        <w:t xml:space="preserve"> Este suele tener un diámetro de 10 cm, pero puede variar dependiendo del cuerpo de la mujer. Previo a su uso, se le aplica un espermicida, el cual es una sustancia especial que evita la supervivencia de los gametos masculinos dentro del útero de la mujer.</w:t>
-      </w:r>
-    </w:p>
-    <w:p>
-      <w:pPr>
-        <w:rPr>
-          <w:sz w:val="24"/>
-          <w:szCs w:val="24"/>
-        </w:rPr>
-      </w:pPr>
-      <w:r>
-        <w:rPr>
-          <w:sz w:val="24"/>
-          <w:szCs w:val="24"/>
-        </w:rPr>
-        <w:t xml:space="preserve">Una de las recomendaciones para utilizar este método es la </w:t>
-      </w:r>
-      <w:r>
-        <w:rPr>
-          <w:b/>
-          <w:bCs/>
-          <w:sz w:val="24"/>
-          <w:szCs w:val="24"/>
-        </w:rPr>
-        <w:t xml:space="preserve">previa consulta médica, </w:t>
-      </w:r>
-      <w:r>
-        <w:rPr>
-          <w:sz w:val="24"/>
-          <w:szCs w:val="24"/>
-        </w:rPr>
-        <w:t>ya que posee varias contraindicaciones. Las principales son:</w:t>
-      </w:r>
-    </w:p>
-    <w:p>
-      <w:pPr>
-        <w:pStyle w:val="Prrafodelista"/>
-        <w:numPr>
-          <w:ilvl w:val="0"/>
-          <w:numId w:val="1"/>
-        </w:numPr>
-        <w:rPr>
-          <w:sz w:val="24"/>
-          <w:szCs w:val="24"/>
-        </w:rPr>
-      </w:pPr>
-      <w:r>
-        <w:rPr>
-          <w:sz w:val="24"/>
-          <w:szCs w:val="24"/>
-        </w:rPr>
-        <w:t>La alergia a la silicona, hule o al espermicida.</w:t>
-      </w:r>
-    </w:p>
-    <w:p>
-      <w:pPr>
-        <w:pStyle w:val="Prrafodelista"/>
-        <w:numPr>
-          <w:ilvl w:val="0"/>
-          <w:numId w:val="1"/>
-        </w:numPr>
-        <w:rPr>
-          <w:sz w:val="24"/>
-          <w:szCs w:val="24"/>
-        </w:rPr>
-      </w:pPr>
-      <w:r>
-        <w:rPr>
-          <w:sz w:val="24"/>
-          <w:szCs w:val="24"/>
-        </w:rPr>
-        <w:t>Si se tienen una ETS.</w:t>
-      </w:r>
-    </w:p>
-    <w:p>
-      <w:pPr>
-        <w:pStyle w:val="Prrafodelista"/>
-        <w:numPr>
-          <w:ilvl w:val="0"/>
-          <w:numId w:val="1"/>
-        </w:numPr>
-        <w:rPr>
-          <w:sz w:val="24"/>
-          <w:szCs w:val="24"/>
-        </w:rPr>
-      </w:pPr>
-      <w:r>
-        <w:rPr>
-          <w:sz w:val="24"/>
-          <w:szCs w:val="24"/>
-        </w:rPr>
-        <w:t>Se tienen infecciones vaginales o en las vías urinarias de forma frecuente.</w:t>
-      </w:r>
-    </w:p>
-    <w:p>
-      <w:pPr>
-        <w:jc w:val="both"/>
-        <w:rPr>
-          <w:b/>
-          <w:bCs/>
-          <w:color w:val="0070C0"/>
-          <w:sz w:val="24"/>
-          <w:szCs w:val="24"/>
-        </w:rPr>
-      </w:pPr>
-      <w:r>
-        <w:rPr>
-          <w:b/>
-          <w:bCs/>
-          <w:color w:val="0070C0"/>
-          <w:sz w:val="24"/>
-          <w:szCs w:val="24"/>
-        </w:rPr>
-        <w:t>Materiales y procedimiento para su uso.</w:t>
-      </w:r>
-    </w:p>
-    <w:p>
-      <w:pPr>
-        <w:rPr>
-          <w:sz w:val="24"/>
-          <w:szCs w:val="24"/>
-        </w:rPr>
-      </w:pPr>
-      <w:r>
-        <w:rPr>
-          <w:sz w:val="24"/>
-          <w:szCs w:val="24"/>
-        </w:rPr>
-        <w:t>El proceso de introducir y colocar el diafragma es sencillo, y no suele tener mayores complicaciones. De hecho, se puede hacer incluso con los propios dedos, aunque existen técnicas más especializadas, como instrumentos, los cuales se introducen en la vagina y colocan el aparato en su sitio de manera correcta.</w:t>
-      </w:r>
-    </w:p>
-    <w:p>
-      <w:pPr>
-        <w:rPr>
-          <w:sz w:val="24"/>
-          <w:szCs w:val="24"/>
-        </w:rPr>
-      </w:pPr>
-      <w:r>
-        <w:rPr>
-          <w:sz w:val="24"/>
-          <w:szCs w:val="24"/>
-        </w:rPr>
-        <w:t>Antes de colocarlo, se debe utilizar una crema espermicida o algún producto similar, con el fin de potenciar su eficacia, y evitar que los espermas puedan sobrevivir en caso de algún fallo en la colocación.</w:t>
-      </w:r>
-    </w:p>
-    <w:p>
-      <w:pPr>
-        <w:jc w:val="both"/>
-        <w:rPr>
-          <w:b/>
-          <w:bCs/>
-          <w:color w:val="0070C0"/>
-          <w:sz w:val="24"/>
-          <w:szCs w:val="24"/>
-        </w:rPr>
-      </w:pPr>
-      <w:r>
-        <w:rPr>
-          <w:b/>
-          <w:bCs/>
-          <w:color w:val="0070C0"/>
-          <w:sz w:val="24"/>
-          <w:szCs w:val="24"/>
-        </w:rPr>
-        <w:t>Porcentaje de eficacia</w:t>
-      </w:r>
-    </w:p>
-    <w:p>
-      <w:pPr>
-        <w:rPr>
-          <w:sz w:val="24"/>
-          <w:szCs w:val="24"/>
-        </w:rPr>
-      </w:pPr>
-      <w:r>
-        <w:rPr>
-          <w:sz w:val="24"/>
-          <w:szCs w:val="24"/>
-        </w:rPr>
-        <w:t xml:space="preserve">En las mejores circunstancias (si se aplicó la crema espermicida y se colocó correctamente) el diafragma es un método anticonceptivo </w:t>
-      </w:r>
-      <w:r>
-        <w:rPr>
-          <w:b/>
-          <w:bCs/>
-          <w:sz w:val="24"/>
-          <w:szCs w:val="24"/>
-        </w:rPr>
-        <w:t xml:space="preserve">bastante seguro, </w:t>
-      </w:r>
-      <w:r>
-        <w:rPr>
-          <w:sz w:val="24"/>
-          <w:szCs w:val="24"/>
-        </w:rPr>
-        <w:t>que tiene un gran porcentaje de eficacia.</w:t>
-      </w:r>
-    </w:p>
-    <w:p>
-      <w:pPr>
-        <w:rPr>
-          <w:sz w:val="24"/>
-          <w:szCs w:val="24"/>
-        </w:rPr>
-      </w:pPr>
-      <w:r>
-        <w:rPr>
-          <w:sz w:val="24"/>
-          <w:szCs w:val="24"/>
-        </w:rPr>
-        <w:t>En promedio, se dice que el diafragma tiene un 88% de efectividad, y suele ser una buena opción si no se quieren recurrir a los anticonceptivos hormonales.</w:t>
-      </w:r>
-    </w:p>
-    <w:p>
-      <w:pPr>
-        <w:jc w:val="both"/>
-        <w:rPr>
-          <w:b/>
-          <w:bCs/>
-          <w:color w:val="0070C0"/>
-          <w:sz w:val="24"/>
-          <w:szCs w:val="24"/>
-        </w:rPr>
-      </w:pPr>
-      <w:r>
-        <w:rPr>
-          <w:b/>
-          <w:bCs/>
-          <w:color w:val="0070C0"/>
-          <w:sz w:val="24"/>
-          <w:szCs w:val="24"/>
-        </w:rPr>
-        <w:t>Prevención de enfermedades de transmisión sexual</w:t>
+        <w:t xml:space="preserve"> </w:t>
+      </w:r>
+      <w:r>
+        <w:rPr>
+          <w:sz w:val="24"/>
+          <w:szCs w:val="24"/>
+        </w:rPr>
+        <w:t>Consultado el día 26 de febrero de 2022.</w:t>
+      </w:r>
+    </w:p>
+    <w:p>
+      <w:pPr>
+        <w:rPr>
+          <w:sz w:val="24"/>
+          <w:szCs w:val="24"/>
+        </w:rPr>
+      </w:pPr>
+      <w:r>
+        <w:rPr>
+          <w:sz w:val="24"/>
+          <w:szCs w:val="24"/>
+        </w:rPr>
+        <w:t xml:space="preserve">  Mayo </w:t>
+      </w:r>
+      <w:proofErr w:type="spellStart"/>
+      <w:r>
+        <w:rPr>
+          <w:sz w:val="24"/>
+          <w:szCs w:val="24"/>
+        </w:rPr>
+        <w:t>Clinic</w:t>
+      </w:r>
+      <w:proofErr w:type="spellEnd"/>
+      <w:r>
+        <w:rPr>
+          <w:sz w:val="24"/>
+          <w:szCs w:val="24"/>
+        </w:rPr>
+        <w:t xml:space="preserve"> (2022). Diafragma. Recuperado de: </w:t>
+      </w:r>
+      <w:hyperlink r:id="rId14" w:anchor="dialogId48331667" w:history="1">
+        <w:r>
+          <w:rPr>
+            <w:rStyle w:val="Hipervnculo"/>
+            <w:sz w:val="24"/>
+            <w:szCs w:val="24"/>
+          </w:rPr>
+          <w:t>https://www.mayoclinic.org/es-es/tests-procedures/diaphragm/about/pac-20393781#dialogId48331667</w:t>
+        </w:r>
+      </w:hyperlink>
+      <w:r>
+        <w:rPr>
+          <w:sz w:val="24"/>
+          <w:szCs w:val="24"/>
+        </w:rPr>
+        <w:t xml:space="preserve"> Consultado del 26 de febrero de 2022.</w:t>
+      </w:r>
+    </w:p>
+    <w:p>
+      <w:pPr>
+        <w:rPr>
+          <w:sz w:val="24"/>
+          <w:szCs w:val="24"/>
+        </w:rPr>
+      </w:pPr>
+      <w:r>
+        <w:rPr>
+          <w:sz w:val="24"/>
+          <w:szCs w:val="24"/>
+        </w:rPr>
+        <w:t xml:space="preserve">(2016) Uso del condón masculino. Centro Nacional para la Prevención de VIH/Sida, Hepatitis Virales, ETS y Tuberculosis. Consultada el 27 de febrero de 2022. Disponible en URL: </w:t>
+      </w:r>
+      <w:hyperlink r:id="rId15" w:history="1">
+        <w:r>
+          <w:rPr>
+            <w:rStyle w:val="Hipervnculo"/>
+            <w:sz w:val="24"/>
+            <w:szCs w:val="24"/>
+          </w:rPr>
+          <w:t>https://www.cdc.gov/condomeffectiveness/spanish/male-condom-use.html</w:t>
+        </w:r>
+      </w:hyperlink>
+      <w:r>
+        <w:rPr>
+          <w:sz w:val="24"/>
+          <w:szCs w:val="24"/>
+        </w:rPr>
+        <w:t xml:space="preserve"> </w:t>
+      </w:r>
+    </w:p>
+    <w:p>
+      <w:pPr>
+        <w:rPr>
+          <w:sz w:val="24"/>
+          <w:szCs w:val="24"/>
+        </w:rPr>
+      </w:pPr>
+      <w:r>
+        <w:rPr>
+          <w:sz w:val="24"/>
+          <w:szCs w:val="24"/>
+        </w:rPr>
+        <w:t xml:space="preserve">(2020) Planificación familiar. Organización Mundial de la Salud. Consultada el 27 de febrero de 2022. Disponible en URL: </w:t>
+      </w:r>
+      <w:hyperlink r:id="rId16" w:history="1">
+        <w:r>
+          <w:rPr>
+            <w:rStyle w:val="Hipervnculo"/>
+            <w:sz w:val="24"/>
+            <w:szCs w:val="24"/>
+          </w:rPr>
+          <w:t>https://www.who.int/es/news-room/fact-sheets/detail/family-planning-contraception</w:t>
+        </w:r>
+      </w:hyperlink>
+      <w:r>
+        <w:rPr>
+          <w:sz w:val="24"/>
+          <w:szCs w:val="24"/>
+        </w:rPr>
+        <w:t xml:space="preserve">  </w:t>
+      </w:r>
+    </w:p>
+    <w:p>
+      <w:pPr>
+        <w:rPr>
+          <w:sz w:val="24"/>
+          <w:szCs w:val="24"/>
+        </w:rPr>
+      </w:pPr>
+      <w:r>
+        <w:rPr>
+          <w:sz w:val="24"/>
+          <w:szCs w:val="24"/>
+        </w:rPr>
+        <w:t xml:space="preserve">(2013) Los condones y las ETS: Hoja informativa para el personal de salud pública. Centro Nacional para la Prevención de VIH/Sida, Hepatitis Virales, ETS y Tuberculosis. Consultada el 27 de febrero de 2022. Disponible en URL: </w:t>
+      </w:r>
+      <w:hyperlink r:id="rId17" w:history="1">
+        <w:r>
+          <w:rPr>
+            <w:rStyle w:val="Hipervnculo"/>
+            <w:sz w:val="24"/>
+            <w:szCs w:val="24"/>
+          </w:rPr>
+          <w:t>https://www.cdc.gov/condomeffectiveness/spanish/latex.html</w:t>
+        </w:r>
+      </w:hyperlink>
+      <w:r>
+        <w:rPr>
+          <w:sz w:val="24"/>
+          <w:szCs w:val="24"/>
+        </w:rPr>
+        <w:t xml:space="preserve"> </w:t>
+      </w:r>
+    </w:p>
+    <w:p>
+      <w:pPr>
+        <w:rPr>
+          <w:sz w:val="24"/>
+          <w:szCs w:val="24"/>
+        </w:rPr>
+      </w:pPr>
+      <w:r>
+        <w:rPr>
+          <w:sz w:val="24"/>
+          <w:szCs w:val="24"/>
+        </w:rPr>
+        <w:t xml:space="preserve">(2022) ¿Cómo consigo condones? </w:t>
+      </w:r>
+      <w:proofErr w:type="spellStart"/>
+      <w:r>
+        <w:rPr>
+          <w:sz w:val="24"/>
+          <w:szCs w:val="24"/>
+        </w:rPr>
+        <w:t>Planned</w:t>
+      </w:r>
+      <w:proofErr w:type="spellEnd"/>
+      <w:r>
+        <w:rPr>
+          <w:sz w:val="24"/>
+          <w:szCs w:val="24"/>
+        </w:rPr>
+        <w:t xml:space="preserve"> </w:t>
+      </w:r>
+      <w:proofErr w:type="spellStart"/>
+      <w:r>
+        <w:rPr>
+          <w:sz w:val="24"/>
+          <w:szCs w:val="24"/>
+        </w:rPr>
+        <w:t>Parenthood</w:t>
+      </w:r>
+      <w:proofErr w:type="spellEnd"/>
+      <w:r>
+        <w:rPr>
+          <w:sz w:val="24"/>
+          <w:szCs w:val="24"/>
+        </w:rPr>
+        <w:t xml:space="preserve">. Consultada el 27 de febrero de 2022. Disponible en URL: </w:t>
+      </w:r>
+      <w:hyperlink r:id="rId18" w:history="1">
+        <w:r>
+          <w:rPr>
+            <w:rStyle w:val="Hipervnculo"/>
+            <w:sz w:val="24"/>
+            <w:szCs w:val="24"/>
+          </w:rPr>
+          <w:t>https://www.plannedparenthood.org/es/temas-de-salud/anticonceptivos/el-condon/como-consigo-condones</w:t>
+        </w:r>
+      </w:hyperlink>
+      <w:r>
+        <w:rPr>
+          <w:sz w:val="24"/>
+          <w:szCs w:val="24"/>
+        </w:rPr>
+        <w:t xml:space="preserve"> </w:t>
+      </w:r>
+    </w:p>
+    <w:p>
+      <w:pPr>
+        <w:rPr>
+          <w:sz w:val="24"/>
+          <w:szCs w:val="24"/>
+        </w:rPr>
+      </w:pPr>
+      <w:r>
+        <w:rPr>
+          <w:sz w:val="24"/>
+          <w:szCs w:val="24"/>
+        </w:rPr>
+        <w:t xml:space="preserve">(2016) Uso del condón femenino. Centro Nacional para la Prevención de VIH/Sida, Hepatitis Virales, ETS y Tuberculosis. Consultada el 27 de febrero de 2022. Disponible en URL: </w:t>
+      </w:r>
+      <w:hyperlink r:id="rId19" w:anchor=":~:text=Abra%20y%20retire%20con%20cuidado,exterior%2C%20cubriendo%20la%20abertura%20vaginal" w:history="1">
+        <w:r>
+          <w:rPr>
+            <w:rStyle w:val="Hipervnculo"/>
+            <w:sz w:val="24"/>
+            <w:szCs w:val="24"/>
+          </w:rPr>
+          <w:t>https://www.cdc.gov/condomeffectiveness/spanish/Female-condom-use.html#:~:text=Abra%20y%20retire%20con%20cuidado,exterior%2C%20cubriendo%20la%20abertura%20vaginal</w:t>
+        </w:r>
+      </w:hyperlink>
+      <w:r>
+        <w:rPr>
+          <w:sz w:val="24"/>
+          <w:szCs w:val="24"/>
+        </w:rPr>
+        <w:t xml:space="preserve">. </w:t>
+      </w:r>
+    </w:p>
+    <w:p>
+      <w:pPr>
+        <w:rPr>
+          <w:sz w:val="24"/>
+          <w:szCs w:val="24"/>
+        </w:rPr>
+      </w:pPr>
+      <w:r>
+        <w:rPr>
+          <w:sz w:val="24"/>
+          <w:szCs w:val="24"/>
+        </w:rPr>
+        <w:t xml:space="preserve">(2017) Enfermedades que se pueden prevenir con el uso del condón. Glamour. Consultada el 27 de febrero de 2022. Disponible en URL: </w:t>
+      </w:r>
+      <w:hyperlink r:id="rId20" w:history="1">
+        <w:r>
+          <w:rPr>
+            <w:rStyle w:val="Hipervnculo"/>
+            <w:sz w:val="24"/>
+            <w:szCs w:val="24"/>
+          </w:rPr>
+          <w:t>https://www.glamour.mx/tu-vida/amor-y-sexo/articulos/enfermedades-que-se-pueden-prevenir-con-el-condon/6016</w:t>
+        </w:r>
+      </w:hyperlink>
+      <w:r>
+        <w:rPr>
+          <w:sz w:val="24"/>
+          <w:szCs w:val="24"/>
+        </w:rPr>
+        <w:t xml:space="preserve"> </w:t>
+      </w:r>
+    </w:p>
+    <w:p>
+      <w:pPr>
+        <w:rPr>
+          <w:sz w:val="24"/>
+          <w:szCs w:val="24"/>
+        </w:rPr>
+      </w:pPr>
+      <w:r>
+        <w:rPr>
+          <w:sz w:val="24"/>
+          <w:szCs w:val="24"/>
+        </w:rPr>
+        <w:t xml:space="preserve">(2022) ¿Cómo consigo condones internos (condones femeninos)? </w:t>
+      </w:r>
+      <w:proofErr w:type="spellStart"/>
+      <w:r>
+        <w:rPr>
+          <w:sz w:val="24"/>
+          <w:szCs w:val="24"/>
+        </w:rPr>
+        <w:t>Planned</w:t>
+      </w:r>
+      <w:proofErr w:type="spellEnd"/>
+      <w:r>
+        <w:rPr>
+          <w:sz w:val="24"/>
+          <w:szCs w:val="24"/>
+        </w:rPr>
+        <w:t xml:space="preserve"> </w:t>
+      </w:r>
+      <w:proofErr w:type="spellStart"/>
+      <w:r>
+        <w:rPr>
+          <w:sz w:val="24"/>
+          <w:szCs w:val="24"/>
+        </w:rPr>
+        <w:t>Parenthood</w:t>
+      </w:r>
+      <w:proofErr w:type="spellEnd"/>
+      <w:r>
+        <w:rPr>
+          <w:sz w:val="24"/>
+          <w:szCs w:val="24"/>
+        </w:rPr>
+        <w:t xml:space="preserve">.  Consultada el 27 de febrero de 2022. Disponible en URL: </w:t>
+      </w:r>
+      <w:hyperlink r:id="rId21" w:history="1">
+        <w:r>
+          <w:rPr>
+            <w:rStyle w:val="Hipervnculo"/>
+            <w:sz w:val="24"/>
+            <w:szCs w:val="24"/>
+          </w:rPr>
+          <w:t>https://www.plannedparenthood.org/es/temas-de-salud/anticonceptivos/condon-interno/donde-puedo-comprar-condones-internos</w:t>
+        </w:r>
+      </w:hyperlink>
+      <w:r>
+        <w:rPr>
+          <w:sz w:val="24"/>
+          <w:szCs w:val="24"/>
+        </w:rPr>
+        <w:t xml:space="preserve"> </w:t>
       </w:r>
     </w:p>
     <w:p>
@@ -1232,117 +3470,17 @@
           <w:szCs w:val="24"/>
         </w:rPr>
         <w:lastRenderedPageBreak/>
-        <w:t xml:space="preserve">El diafragma, al ser colocado en la parte </w:t>
-      </w:r>
-      <w:r>
-        <w:rPr>
-          <w:b/>
-          <w:bCs/>
-          <w:sz w:val="24"/>
-          <w:szCs w:val="24"/>
-        </w:rPr>
-        <w:t xml:space="preserve">interna </w:t>
-      </w:r>
-      <w:r>
-        <w:rPr>
-          <w:sz w:val="24"/>
-          <w:szCs w:val="24"/>
-        </w:rPr>
-        <w:t xml:space="preserve">de la vagina, </w:t>
-      </w:r>
-      <w:r>
-        <w:rPr>
-          <w:b/>
-          <w:bCs/>
-          <w:sz w:val="24"/>
-          <w:szCs w:val="24"/>
-        </w:rPr>
-        <w:t xml:space="preserve">no previene de ninguna enfermedad de transmisión sexual. </w:t>
-      </w:r>
-      <w:r>
-        <w:rPr>
-          <w:sz w:val="24"/>
-          <w:szCs w:val="24"/>
-        </w:rPr>
-        <w:t xml:space="preserve">Es más, si la paciente tiene algún diagnóstico previo de alguna enfermedad (en especial el VIH) se </w:t>
-      </w:r>
-      <w:r>
-        <w:rPr>
-          <w:b/>
-          <w:bCs/>
-          <w:sz w:val="24"/>
-          <w:szCs w:val="24"/>
-        </w:rPr>
-        <w:t>prohíbe el uso del diafragma.</w:t>
-      </w:r>
-      <w:r>
-        <w:rPr>
-          <w:sz w:val="24"/>
-          <w:szCs w:val="24"/>
-        </w:rPr>
-        <w:t xml:space="preserve"> Por ello, es buena idea utilizarlo con otro anticonceptivo, como el condón.</w:t>
-      </w:r>
-    </w:p>
-    <w:p>
-      <w:pPr>
-        <w:jc w:val="both"/>
-        <w:rPr>
-          <w:b/>
-          <w:bCs/>
-          <w:color w:val="0070C0"/>
-          <w:sz w:val="24"/>
-          <w:szCs w:val="24"/>
-        </w:rPr>
-      </w:pPr>
-      <w:r>
-        <w:rPr>
-          <w:b/>
-          <w:bCs/>
-          <w:color w:val="0070C0"/>
-          <w:sz w:val="24"/>
-          <w:szCs w:val="24"/>
-        </w:rPr>
-        <w:t>Costo económico</w:t>
-      </w:r>
-    </w:p>
-    <w:p>
-      <w:pPr>
-        <w:rPr>
-          <w:sz w:val="24"/>
-          <w:szCs w:val="24"/>
-        </w:rPr>
-      </w:pPr>
-      <w:r>
-        <w:rPr>
-          <w:sz w:val="24"/>
-          <w:szCs w:val="24"/>
-        </w:rPr>
-        <w:t>El diafragma suele ser un dispositivo relativamente barato, que tiene una vida útil de unos dos años con constantes lavados, y siempre comprobando que no haya alguna grieta o rotura sobre la superficie del objeto.</w:t>
-      </w:r>
-    </w:p>
-    <w:p>
-      <w:pPr>
-        <w:rPr>
-          <w:sz w:val="24"/>
-          <w:szCs w:val="24"/>
-        </w:rPr>
-      </w:pPr>
-      <w:r>
-        <w:rPr>
-          <w:sz w:val="24"/>
-          <w:szCs w:val="24"/>
-        </w:rPr>
-        <w:t xml:space="preserve">El rango de precios suele variar (esto al tratarse de un producto de receta médica), pero algunos de los más comunes oscilan entre los </w:t>
-      </w:r>
-      <w:r>
-        <w:rPr>
-          <w:b/>
-          <w:bCs/>
-          <w:sz w:val="24"/>
-          <w:szCs w:val="24"/>
-        </w:rPr>
-        <w:t>$40.</w:t>
-      </w:r>
+        <w:t xml:space="preserve">(2022) ¿Cómo se coloca el dispositivo intrauterino (DIU)? </w:t>
+      </w:r>
+      <w:proofErr w:type="spellStart"/>
+      <w:r>
+        <w:rPr>
+          <w:sz w:val="24"/>
+          <w:szCs w:val="24"/>
+        </w:rPr>
+        <w:t>Planned</w:t>
+      </w:r>
+      <w:proofErr w:type="spellEnd"/>
       <w:r>
         <w:rPr>
           <w:sz w:val="24"/>
@@ -1350,90 +3488,160 @@
         </w:rPr>
         <w:t xml:space="preserve"> </w:t>
       </w:r>
-    </w:p>
-    <w:p>
-      <w:pPr>
-        <w:jc w:val="both"/>
-        <w:rPr>
-          <w:b/>
-          <w:bCs/>
-          <w:color w:val="0070C0"/>
-          <w:sz w:val="24"/>
-          <w:szCs w:val="24"/>
-        </w:rPr>
-      </w:pPr>
-      <w:r>
-        <w:rPr>
-          <w:b/>
-          <w:bCs/>
-          <w:color w:val="0070C0"/>
-          <w:sz w:val="24"/>
-          <w:szCs w:val="24"/>
-        </w:rPr>
-        <w:t>Efectos secundarios</w:t>
-      </w:r>
-    </w:p>
-    <w:p>
-      <w:pPr>
-        <w:rPr>
-          <w:sz w:val="24"/>
-          <w:szCs w:val="24"/>
-        </w:rPr>
-      </w:pPr>
-      <w:r>
-        <w:rPr>
-          <w:sz w:val="24"/>
-          <w:szCs w:val="24"/>
-        </w:rPr>
-        <w:t xml:space="preserve">El diafragma suele ser un objeto poco dañino, y no presenta muchos efectos secundarios per se. </w:t>
-      </w:r>
-      <w:r>
-        <w:rPr>
-          <w:sz w:val="24"/>
-          <w:szCs w:val="24"/>
-        </w:rPr>
-        <w:t xml:space="preserve">Los mayores problemas suelen derivar de casos especiales, como la alergia al </w:t>
-      </w:r>
-      <w:r>
-        <w:rPr>
-          <w:b/>
-          <w:bCs/>
-          <w:sz w:val="24"/>
-          <w:szCs w:val="24"/>
-        </w:rPr>
-        <w:t xml:space="preserve">hule o látex, </w:t>
-      </w:r>
-      <w:r>
-        <w:rPr>
-          <w:sz w:val="24"/>
-          <w:szCs w:val="24"/>
-        </w:rPr>
-        <w:t xml:space="preserve">o, por otro lado, por algún tipo de reacción en contra de los </w:t>
-      </w:r>
-      <w:r>
-        <w:rPr>
-          <w:b/>
-          <w:bCs/>
-          <w:sz w:val="24"/>
-          <w:szCs w:val="24"/>
-        </w:rPr>
-        <w:t xml:space="preserve">espermicidas que se le aplican al objeto. </w:t>
-      </w:r>
-      <w:r>
-        <w:rPr>
-          <w:sz w:val="24"/>
-          <w:szCs w:val="24"/>
-        </w:rPr>
-        <w:t>Esto suele provocar irritación y resequedad en la zona genital.</w:t>
-      </w:r>
-    </w:p>
-    <w:p>
-      <w:pPr>
-        <w:rPr>
-          <w:sz w:val="24"/>
-          <w:szCs w:val="24"/>
-        </w:rPr>
-      </w:pPr>
+      <w:proofErr w:type="spellStart"/>
+      <w:r>
+        <w:rPr>
+          <w:sz w:val="24"/>
+          <w:szCs w:val="24"/>
+        </w:rPr>
+        <w:t>Parenthood</w:t>
+      </w:r>
+      <w:proofErr w:type="spellEnd"/>
+      <w:r>
+        <w:rPr>
+          <w:sz w:val="24"/>
+          <w:szCs w:val="24"/>
+        </w:rPr>
+        <w:t xml:space="preserve">. Consultada el 27 de febrero de 2022. Disponible en URL: </w:t>
+      </w:r>
+      <w:hyperlink r:id="rId22" w:history="1">
+        <w:r>
+          <w:rPr>
+            <w:rStyle w:val="Hipervnculo"/>
+            <w:sz w:val="24"/>
+            <w:szCs w:val="24"/>
+          </w:rPr>
+          <w:t>https://www.plannedparenthood.org/es/temas-de-salud/anticonceptivos/dispositivo-intrauterino-diu/como-se-coloca-el-dispositivo-intrauterino-diu</w:t>
+        </w:r>
+      </w:hyperlink>
+      <w:r>
+        <w:rPr>
+          <w:sz w:val="24"/>
+          <w:szCs w:val="24"/>
+        </w:rPr>
+        <w:t xml:space="preserve"> </w:t>
+      </w:r>
+    </w:p>
+    <w:p>
+      <w:pPr>
+        <w:rPr>
+          <w:sz w:val="24"/>
+          <w:szCs w:val="24"/>
+        </w:rPr>
+      </w:pPr>
+      <w:r>
+        <w:rPr>
+          <w:sz w:val="24"/>
+          <w:szCs w:val="24"/>
+        </w:rPr>
+        <w:t xml:space="preserve">(2022) ¿Cómo puedo conseguir un dispositivo intrauterino (DIU)? </w:t>
+      </w:r>
+      <w:proofErr w:type="spellStart"/>
+      <w:r>
+        <w:rPr>
+          <w:sz w:val="24"/>
+          <w:szCs w:val="24"/>
+        </w:rPr>
+        <w:t>Planned</w:t>
+      </w:r>
+      <w:proofErr w:type="spellEnd"/>
+      <w:r>
+        <w:rPr>
+          <w:sz w:val="24"/>
+          <w:szCs w:val="24"/>
+        </w:rPr>
+        <w:t xml:space="preserve"> </w:t>
+      </w:r>
+      <w:proofErr w:type="spellStart"/>
+      <w:r>
+        <w:rPr>
+          <w:sz w:val="24"/>
+          <w:szCs w:val="24"/>
+        </w:rPr>
+        <w:t>Parenthood</w:t>
+      </w:r>
+      <w:proofErr w:type="spellEnd"/>
+      <w:r>
+        <w:rPr>
+          <w:sz w:val="24"/>
+          <w:szCs w:val="24"/>
+        </w:rPr>
+        <w:t xml:space="preserve">. Consultada el 27 de febrero de 2022. Disponible en URL: </w:t>
+      </w:r>
+      <w:hyperlink r:id="rId23" w:history="1">
+        <w:r>
+          <w:rPr>
+            <w:rStyle w:val="Hipervnculo"/>
+            <w:sz w:val="24"/>
+            <w:szCs w:val="24"/>
+          </w:rPr>
+          <w:t>https://www.plannedparenthood.org/es/temas-de-salud/anticonceptivos/dispositivo-intrauterino-diu/como-puedo-conseguir-un-dispositivo-intrauterino-diu</w:t>
+        </w:r>
+      </w:hyperlink>
+      <w:r>
+        <w:rPr>
+          <w:sz w:val="24"/>
+          <w:szCs w:val="24"/>
+        </w:rPr>
+        <w:t xml:space="preserve"> </w:t>
+      </w:r>
+    </w:p>
+    <w:p>
+      <w:pPr>
+        <w:rPr>
+          <w:sz w:val="24"/>
+          <w:szCs w:val="24"/>
+        </w:rPr>
+      </w:pPr>
+      <w:r>
+        <w:rPr>
+          <w:sz w:val="24"/>
+          <w:szCs w:val="24"/>
+        </w:rPr>
+        <w:t xml:space="preserve">(2022) ¿El dispositivo intrauterino (DIU) tiene efectos secundarios? </w:t>
+      </w:r>
+      <w:proofErr w:type="spellStart"/>
+      <w:r>
+        <w:rPr>
+          <w:sz w:val="24"/>
+          <w:szCs w:val="24"/>
+        </w:rPr>
+        <w:t>Planned</w:t>
+      </w:r>
+      <w:proofErr w:type="spellEnd"/>
+      <w:r>
+        <w:rPr>
+          <w:sz w:val="24"/>
+          <w:szCs w:val="24"/>
+        </w:rPr>
+        <w:t xml:space="preserve"> </w:t>
+      </w:r>
+      <w:proofErr w:type="spellStart"/>
+      <w:r>
+        <w:rPr>
+          <w:sz w:val="24"/>
+          <w:szCs w:val="24"/>
+        </w:rPr>
+        <w:t>Parenthood</w:t>
+      </w:r>
+      <w:proofErr w:type="spellEnd"/>
+      <w:r>
+        <w:rPr>
+          <w:sz w:val="24"/>
+          <w:szCs w:val="24"/>
+        </w:rPr>
+        <w:t xml:space="preserve">. Consultada el 27 de febrero de 2022. Disponible en URL: </w:t>
+      </w:r>
+      <w:hyperlink r:id="rId24" w:history="1">
+        <w:r>
+          <w:rPr>
+            <w:rStyle w:val="Hipervnculo"/>
+            <w:sz w:val="24"/>
+            <w:szCs w:val="24"/>
+          </w:rPr>
+          <w:t>https://www.plannedparenthood.org/es/temas-de-salud/anticonceptivos/dispositivo-intrauterino-diu/el-dispositivo-intrauterino-diu-tiene-efectos-secundarios</w:t>
+        </w:r>
+      </w:hyperlink>
     </w:p>
     <w:sectPr>
       <w:pgSz w:w="12240" w:h="15840"/>
@@ -1498,6 +3706,205 @@
 <file path=word/numbering.xml><?xml version="1.0" encoding="utf-8"?>
 <w:numbering xmlns:wpc="http://schemas.microsoft.com/office/word/2010/wordprocessingCanvas" xmlns:cx="http://schemas.microsoft.com/office/drawing/2014/chartex" xmlns:cx1="http://schemas.microsoft.com/office/drawing/2015/9/8/chartex" xmlns:cx2="http://schemas.microsoft.com/office/drawing/2015/10/21/chartex" xmlns:cx3="http://schemas.microsoft.com/office/drawing/2016/5/9/chartex" xmlns:cx4="http://schemas.microsoft.com/office/drawing/2016/5/10/chartex" xmlns:cx5="http://schemas.microsoft.com/office/drawing/2016/5/11/chartex" xmlns:cx6="http://schemas.microsoft.com/office/drawing/2016/5/12/chartex" xmlns:cx7="http://schemas.microsoft.com/office/drawing/2016/5/13/chartex" xmlns:cx8="http://schemas.microsoft.com/office/drawing/2016/5/14/chartex" xmlns:mc="http://schemas.openxmlformats.org/markup-compatibility/2006" xmlns:aink="http://schemas.microsoft.com/office/drawing/2016/ink" xmlns:am3d="http://schemas.microsoft.com/office/drawing/2017/model3d" xmlns:o="urn:schemas-microsoft-com:office:office" xmlns:r="http://schemas.openxmlformats.org/officeDocument/2006/relationships" xmlns:m="http://schemas.openxmlformats.org/officeDocument/2006/math" xmlns:v="urn:schemas-microsoft-com:vml" xmlns:wp14="http://schemas.microsoft.com/office/word/2010/wordprocessingDrawing" xmlns:wp="http://schemas.openxmlformats.org/drawingml/2006/wordprocessingDrawing" xmlns:w10="urn:schemas-microsoft-com:office:word" xmlns:w="http://schemas.openxmlformats.org/wordprocessingml/2006/main" xmlns:w14="http://schemas.microsoft.com/office/word/2010/wordml" xmlns:w15="http://schemas.microsoft.com/office/word/2012/wordml" xmlns:w16cex="http://schemas.microsoft.com/office/word/2018/wordml/cex" xmlns:w16cid="http://schemas.microsoft.com/office/word/2016/wordml/cid" xmlns:w16="http://schemas.microsoft.com/office/word/2018/wordml" xmlns:w16sdtdh="http://schemas.microsoft.com/office/word/2020/wordml/sdtdatahash" xmlns:w16se="http://schemas.microsoft.com/office/word/2015/wordml/symex" xmlns:wpg="http://schemas.microsoft.com/office/word/2010/wordprocessingGroup" xmlns:wpi="http://schemas.microsoft.com/office/word/2010/wordprocessingInk" xmlns:wne="http://schemas.microsoft.com/office/word/2006/wordml" xmlns:wps="http://schemas.microsoft.com/office/word/2010/wordprocessingShape" mc:Ignorable="w14 w15 w16se w16cid w16 w16cex w16sdtdh wp14">
   <w:abstractNum w:abstractNumId="0" w15:restartNumberingAfterBreak="0">
+    <w:nsid w:val="11D6052E"/>
+    <w:multiLevelType w:val="hybridMultilevel"/>
+    <w:tmpl w:val="C3B0AD6C"/>
+    <w:lvl w:ilvl="0" w:tplc="440A000F">
+      <w:start w:val="1"/>
+      <w:numFmt w:val="decimal"/>
+      <w:lvlText w:val="%1."/>
+      <w:lvlJc w:val="left"/>
+      <w:pPr>
+        <w:ind w:left="1080" w:hanging="360"/>
+      </w:pPr>
+    </w:lvl>
+    <w:lvl w:ilvl="1" w:tplc="440A0019" w:tentative="1">
+      <w:start w:val="1"/>
+      <w:numFmt w:val="lowerLetter"/>
+      <w:lvlText w:val="%2."/>
+      <w:lvlJc w:val="left"/>
+      <w:pPr>
+        <w:ind w:left="1800" w:hanging="360"/>
+      </w:pPr>
+    </w:lvl>
+    <w:lvl w:ilvl="2" w:tplc="440A001B" w:tentative="1">
+      <w:start w:val="1"/>
+      <w:numFmt w:val="lowerRoman"/>
+      <w:lvlText w:val="%3."/>
+      <w:lvlJc w:val="right"/>
+      <w:pPr>
+        <w:ind w:left="2520" w:hanging="180"/>
+      </w:pPr>
+    </w:lvl>
+    <w:lvl w:ilvl="3" w:tplc="440A000F" w:tentative="1">
+      <w:start w:val="1"/>
+      <w:numFmt w:val="decimal"/>
+      <w:lvlText w:val="%4."/>
+      <w:lvlJc w:val="left"/>
+      <w:pPr>
+        <w:ind w:left="3240" w:hanging="360"/>
+      </w:pPr>
+    </w:lvl>
+    <w:lvl w:ilvl="4" w:tplc="440A0019" w:tentative="1">
+      <w:start w:val="1"/>
+      <w:numFmt w:val="lowerLetter"/>
+      <w:lvlText w:val="%5."/>
+      <w:lvlJc w:val="left"/>
+      <w:pPr>
+        <w:ind w:left="3960" w:hanging="360"/>
+      </w:pPr>
+    </w:lvl>
+    <w:lvl w:ilvl="5" w:tplc="440A001B" w:tentative="1">
+      <w:start w:val="1"/>
+      <w:numFmt w:val="lowerRoman"/>
+      <w:lvlText w:val="%6."/>
+      <w:lvlJc w:val="right"/>
+      <w:pPr>
+        <w:ind w:left="4680" w:hanging="180"/>
+      </w:pPr>
+    </w:lvl>
+    <w:lvl w:ilvl="6" w:tplc="440A000F" w:tentative="1">
+      <w:start w:val="1"/>
+      <w:numFmt w:val="decimal"/>
+      <w:lvlText w:val="%7."/>
+      <w:lvlJc w:val="left"/>
+      <w:pPr>
+        <w:ind w:left="5400" w:hanging="360"/>
+      </w:pPr>
+    </w:lvl>
+    <w:lvl w:ilvl="7" w:tplc="440A0019" w:tentative="1">
+      <w:start w:val="1"/>
+      <w:numFmt w:val="lowerLetter"/>
+      <w:lvlText w:val="%8."/>
+      <w:lvlJc w:val="left"/>
+      <w:pPr>
+        <w:ind w:left="6120" w:hanging="360"/>
+      </w:pPr>
+    </w:lvl>
+    <w:lvl w:ilvl="8" w:tplc="440A001B" w:tentative="1">
+      <w:start w:val="1"/>
+      <w:numFmt w:val="lowerRoman"/>
+      <w:lvlText w:val="%9."/>
+      <w:lvlJc w:val="right"/>
+      <w:pPr>
+        <w:ind w:left="6840" w:hanging="180"/>
+      </w:pPr>
+    </w:lvl>
+  </w:abstractNum>
+  <w:abstractNum w:abstractNumId="1" w15:restartNumberingAfterBreak="0">
+    <w:nsid w:val="22635E82"/>
+    <w:multiLevelType w:val="hybridMultilevel"/>
+    <w:tmpl w:val="6F245A4E"/>
+    <w:lvl w:ilvl="0" w:tplc="440A0001">
+      <w:start w:val="1"/>
+      <w:numFmt w:val="bullet"/>
+      <w:lvlText w:val=""/>
+      <w:lvlJc w:val="left"/>
+      <w:pPr>
+        <w:ind w:left="1080" w:hanging="360"/>
+      </w:pPr>
+      <w:rPr>
+        <w:rFonts w:ascii="Symbol" w:hAnsi="Symbol" w:hint="default"/>
+      </w:rPr>
+    </w:lvl>
+    <w:lvl w:ilvl="1" w:tplc="440A0003" w:tentative="1">
+      <w:start w:val="1"/>
+      <w:numFmt w:val="bullet"/>
+      <w:lvlText w:val="o"/>
+      <w:lvlJc w:val="left"/>
+      <w:pPr>
+        <w:ind w:left="1440" w:hanging="360"/>
+      </w:pPr>
+      <w:rPr>
+        <w:rFonts w:ascii="Courier New" w:hAnsi="Courier New" w:cs="Courier New" w:hint="default"/>
+      </w:rPr>
+    </w:lvl>
+    <w:lvl w:ilvl="2" w:tplc="440A0005" w:tentative="1">
+      <w:start w:val="1"/>
+      <w:numFmt w:val="bullet"/>
+      <w:lvlText w:val=""/>
+      <w:lvlJc w:val="left"/>
+      <w:pPr>
+        <w:ind w:left="2160" w:hanging="360"/>
+      </w:pPr>
+      <w:rPr>
+        <w:rFonts w:ascii="Wingdings" w:hAnsi="Wingdings" w:hint="default"/>
+      </w:rPr>
+    </w:lvl>
+    <w:lvl w:ilvl="3" w:tplc="440A0001" w:tentative="1">
+      <w:start w:val="1"/>
+      <w:numFmt w:val="bullet"/>
+      <w:lvlText w:val=""/>
+      <w:lvlJc w:val="left"/>
+      <w:pPr>
+        <w:ind w:left="2880" w:hanging="360"/>
+      </w:pPr>
+      <w:rPr>
+        <w:rFonts w:ascii="Symbol" w:hAnsi="Symbol" w:hint="default"/>
+      </w:rPr>
+    </w:lvl>
+    <w:lvl w:ilvl="4" w:tplc="440A0003" w:tentative="1">
+      <w:start w:val="1"/>
+      <w:numFmt w:val="bullet"/>
+      <w:lvlText w:val="o"/>
+      <w:lvlJc w:val="left"/>
+      <w:pPr>
+        <w:ind w:left="3600" w:hanging="360"/>
+      </w:pPr>
+      <w:rPr>
+        <w:rFonts w:ascii="Courier New" w:hAnsi="Courier New" w:cs="Courier New" w:hint="default"/>
+      </w:rPr>
+    </w:lvl>
+    <w:lvl w:ilvl="5" w:tplc="440A0005" w:tentative="1">
+      <w:start w:val="1"/>
+      <w:numFmt w:val="bullet"/>
+      <w:lvlText w:val=""/>
+      <w:lvlJc w:val="left"/>
+      <w:pPr>
+        <w:ind w:left="4320" w:hanging="360"/>
+      </w:pPr>
+      <w:rPr>
+        <w:rFonts w:ascii="Wingdings" w:hAnsi="Wingdings" w:hint="default"/>
+      </w:rPr>
+    </w:lvl>
+    <w:lvl w:ilvl="6" w:tplc="440A0001" w:tentative="1">
+      <w:start w:val="1"/>
+      <w:numFmt w:val="bullet"/>
+      <w:lvlText w:val=""/>
+      <w:lvlJc w:val="left"/>
+      <w:pPr>
+        <w:ind w:left="5040" w:hanging="360"/>
+      </w:pPr>
+      <w:rPr>
+        <w:rFonts w:ascii="Symbol" w:hAnsi="Symbol" w:hint="default"/>
+      </w:rPr>
+    </w:lvl>
+    <w:lvl w:ilvl="7" w:tplc="440A0003" w:tentative="1">
+      <w:start w:val="1"/>
+      <w:numFmt w:val="bullet"/>
+      <w:lvlText w:val="o"/>
+      <w:lvlJc w:val="left"/>
+      <w:pPr>
+        <w:ind w:left="5760" w:hanging="360"/>
+      </w:pPr>
+      <w:rPr>
+        <w:rFonts w:ascii="Courier New" w:hAnsi="Courier New" w:cs="Courier New" w:hint="default"/>
+      </w:rPr>
+    </w:lvl>
+    <w:lvl w:ilvl="8" w:tplc="440A0005" w:tentative="1">
+      <w:start w:val="1"/>
+      <w:numFmt w:val="bullet"/>
+      <w:lvlText w:val=""/>
+      <w:lvlJc w:val="left"/>
+      <w:pPr>
+        <w:ind w:left="6480" w:hanging="360"/>
+      </w:pPr>
+      <w:rPr>
+        <w:rFonts w:ascii="Wingdings" w:hAnsi="Wingdings" w:hint="default"/>
+      </w:rPr>
+    </w:lvl>
+  </w:abstractNum>
+  <w:abstractNum w:abstractNumId="2" w15:restartNumberingAfterBreak="0">
     <w:nsid w:val="2A8857A9"/>
     <w:multiLevelType w:val="hybridMultilevel"/>
     <w:tmpl w:val="008A0102"/>
@@ -1609,7 +4016,286 @@
       </w:rPr>
     </w:lvl>
   </w:abstractNum>
+  <w:abstractNum w:abstractNumId="3" w15:restartNumberingAfterBreak="0">
+    <w:nsid w:val="69617BF2"/>
+    <w:multiLevelType w:val="hybridMultilevel"/>
+    <w:tmpl w:val="74FECC56"/>
+    <w:lvl w:ilvl="0" w:tplc="440A000F">
+      <w:start w:val="1"/>
+      <w:numFmt w:val="decimal"/>
+      <w:lvlText w:val="%1."/>
+      <w:lvlJc w:val="left"/>
+      <w:pPr>
+        <w:ind w:left="1080" w:hanging="360"/>
+      </w:pPr>
+    </w:lvl>
+    <w:lvl w:ilvl="1" w:tplc="440A0019" w:tentative="1">
+      <w:start w:val="1"/>
+      <w:numFmt w:val="lowerLetter"/>
+      <w:lvlText w:val="%2."/>
+      <w:lvlJc w:val="left"/>
+      <w:pPr>
+        <w:ind w:left="1800" w:hanging="360"/>
+      </w:pPr>
+    </w:lvl>
+    <w:lvl w:ilvl="2" w:tplc="440A001B" w:tentative="1">
+      <w:start w:val="1"/>
+      <w:numFmt w:val="lowerRoman"/>
+      <w:lvlText w:val="%3."/>
+      <w:lvlJc w:val="right"/>
+      <w:pPr>
+        <w:ind w:left="2520" w:hanging="180"/>
+      </w:pPr>
+    </w:lvl>
+    <w:lvl w:ilvl="3" w:tplc="440A000F" w:tentative="1">
+      <w:start w:val="1"/>
+      <w:numFmt w:val="decimal"/>
+      <w:lvlText w:val="%4."/>
+      <w:lvlJc w:val="left"/>
+      <w:pPr>
+        <w:ind w:left="3240" w:hanging="360"/>
+      </w:pPr>
+    </w:lvl>
+    <w:lvl w:ilvl="4" w:tplc="440A0019" w:tentative="1">
+      <w:start w:val="1"/>
+      <w:numFmt w:val="lowerLetter"/>
+      <w:lvlText w:val="%5."/>
+      <w:lvlJc w:val="left"/>
+      <w:pPr>
+        <w:ind w:left="3960" w:hanging="360"/>
+      </w:pPr>
+    </w:lvl>
+    <w:lvl w:ilvl="5" w:tplc="440A001B" w:tentative="1">
+      <w:start w:val="1"/>
+      <w:numFmt w:val="lowerRoman"/>
+      <w:lvlText w:val="%6."/>
+      <w:lvlJc w:val="right"/>
+      <w:pPr>
+        <w:ind w:left="4680" w:hanging="180"/>
+      </w:pPr>
+    </w:lvl>
+    <w:lvl w:ilvl="6" w:tplc="440A000F" w:tentative="1">
+      <w:start w:val="1"/>
+      <w:numFmt w:val="decimal"/>
+      <w:lvlText w:val="%7."/>
+      <w:lvlJc w:val="left"/>
+      <w:pPr>
+        <w:ind w:left="5400" w:hanging="360"/>
+      </w:pPr>
+    </w:lvl>
+    <w:lvl w:ilvl="7" w:tplc="440A0019" w:tentative="1">
+      <w:start w:val="1"/>
+      <w:numFmt w:val="lowerLetter"/>
+      <w:lvlText w:val="%8."/>
+      <w:lvlJc w:val="left"/>
+      <w:pPr>
+        <w:ind w:left="6120" w:hanging="360"/>
+      </w:pPr>
+    </w:lvl>
+    <w:lvl w:ilvl="8" w:tplc="440A001B" w:tentative="1">
+      <w:start w:val="1"/>
+      <w:numFmt w:val="lowerRoman"/>
+      <w:lvlText w:val="%9."/>
+      <w:lvlJc w:val="right"/>
+      <w:pPr>
+        <w:ind w:left="6840" w:hanging="180"/>
+      </w:pPr>
+    </w:lvl>
+  </w:abstractNum>
+  <w:abstractNum w:abstractNumId="4" w15:restartNumberingAfterBreak="0">
+    <w:nsid w:val="76706639"/>
+    <w:multiLevelType w:val="hybridMultilevel"/>
+    <w:tmpl w:val="20909EC4"/>
+    <w:lvl w:ilvl="0" w:tplc="FFFFFFFF">
+      <w:start w:val="1"/>
+      <w:numFmt w:val="decimal"/>
+      <w:lvlText w:val="%1."/>
+      <w:lvlJc w:val="left"/>
+      <w:pPr>
+        <w:ind w:left="720" w:hanging="360"/>
+      </w:pPr>
+      <w:rPr>
+        <w:rFonts w:hint="default"/>
+      </w:rPr>
+    </w:lvl>
+    <w:lvl w:ilvl="1" w:tplc="FFFFFFFF" w:tentative="1">
+      <w:start w:val="1"/>
+      <w:numFmt w:val="lowerLetter"/>
+      <w:lvlText w:val="%2."/>
+      <w:lvlJc w:val="left"/>
+      <w:pPr>
+        <w:ind w:left="1440" w:hanging="360"/>
+      </w:pPr>
+    </w:lvl>
+    <w:lvl w:ilvl="2" w:tplc="FFFFFFFF" w:tentative="1">
+      <w:start w:val="1"/>
+      <w:numFmt w:val="lowerRoman"/>
+      <w:lvlText w:val="%3."/>
+      <w:lvlJc w:val="right"/>
+      <w:pPr>
+        <w:ind w:left="2160" w:hanging="180"/>
+      </w:pPr>
+    </w:lvl>
+    <w:lvl w:ilvl="3" w:tplc="FFFFFFFF" w:tentative="1">
+      <w:start w:val="1"/>
+      <w:numFmt w:val="decimal"/>
+      <w:lvlText w:val="%4."/>
+      <w:lvlJc w:val="left"/>
+      <w:pPr>
+        <w:ind w:left="2880" w:hanging="360"/>
+      </w:pPr>
+    </w:lvl>
+    <w:lvl w:ilvl="4" w:tplc="FFFFFFFF" w:tentative="1">
+      <w:start w:val="1"/>
+      <w:numFmt w:val="lowerLetter"/>
+      <w:lvlText w:val="%5."/>
+      <w:lvlJc w:val="left"/>
+      <w:pPr>
+        <w:ind w:left="3600" w:hanging="360"/>
+      </w:pPr>
+    </w:lvl>
+    <w:lvl w:ilvl="5" w:tplc="FFFFFFFF" w:tentative="1">
+      <w:start w:val="1"/>
+      <w:numFmt w:val="lowerRoman"/>
+      <w:lvlText w:val="%6."/>
+      <w:lvlJc w:val="right"/>
+      <w:pPr>
+        <w:ind w:left="4320" w:hanging="180"/>
+      </w:pPr>
+    </w:lvl>
+    <w:lvl w:ilvl="6" w:tplc="FFFFFFFF" w:tentative="1">
+      <w:start w:val="1"/>
+      <w:numFmt w:val="decimal"/>
+      <w:lvlText w:val="%7."/>
+      <w:lvlJc w:val="left"/>
+      <w:pPr>
+        <w:ind w:left="5040" w:hanging="360"/>
+      </w:pPr>
+    </w:lvl>
+    <w:lvl w:ilvl="7" w:tplc="FFFFFFFF" w:tentative="1">
+      <w:start w:val="1"/>
+      <w:numFmt w:val="lowerLetter"/>
+      <w:lvlText w:val="%8."/>
+      <w:lvlJc w:val="left"/>
+      <w:pPr>
+        <w:ind w:left="5760" w:hanging="360"/>
+      </w:pPr>
+    </w:lvl>
+    <w:lvl w:ilvl="8" w:tplc="FFFFFFFF" w:tentative="1">
+      <w:start w:val="1"/>
+      <w:numFmt w:val="lowerRoman"/>
+      <w:lvlText w:val="%9."/>
+      <w:lvlJc w:val="right"/>
+      <w:pPr>
+        <w:ind w:left="6480" w:hanging="180"/>
+      </w:pPr>
+    </w:lvl>
+  </w:abstractNum>
+  <w:abstractNum w:abstractNumId="5" w15:restartNumberingAfterBreak="0">
+    <w:nsid w:val="7F8E431A"/>
+    <w:multiLevelType w:val="hybridMultilevel"/>
+    <w:tmpl w:val="20909EC4"/>
+    <w:lvl w:ilvl="0" w:tplc="440A000F">
+      <w:start w:val="1"/>
+      <w:numFmt w:val="decimal"/>
+      <w:lvlText w:val="%1."/>
+      <w:lvlJc w:val="left"/>
+      <w:pPr>
+        <w:ind w:left="720" w:hanging="360"/>
+      </w:pPr>
+      <w:rPr>
+        <w:rFonts w:hint="default"/>
+      </w:rPr>
+    </w:lvl>
+    <w:lvl w:ilvl="1" w:tplc="440A0019" w:tentative="1">
+      <w:start w:val="1"/>
+      <w:numFmt w:val="lowerLetter"/>
+      <w:lvlText w:val="%2."/>
+      <w:lvlJc w:val="left"/>
+      <w:pPr>
+        <w:ind w:left="1440" w:hanging="360"/>
+      </w:pPr>
+    </w:lvl>
+    <w:lvl w:ilvl="2" w:tplc="440A001B" w:tentative="1">
+      <w:start w:val="1"/>
+      <w:numFmt w:val="lowerRoman"/>
+      <w:lvlText w:val="%3."/>
+      <w:lvlJc w:val="right"/>
+      <w:pPr>
+        <w:ind w:left="2160" w:hanging="180"/>
+      </w:pPr>
+    </w:lvl>
+    <w:lvl w:ilvl="3" w:tplc="440A000F" w:tentative="1">
+      <w:start w:val="1"/>
+      <w:numFmt w:val="decimal"/>
+      <w:lvlText w:val="%4."/>
+      <w:lvlJc w:val="left"/>
+      <w:pPr>
+        <w:ind w:left="2880" w:hanging="360"/>
+      </w:pPr>
+    </w:lvl>
+    <w:lvl w:ilvl="4" w:tplc="440A0019" w:tentative="1">
+      <w:start w:val="1"/>
+      <w:numFmt w:val="lowerLetter"/>
+      <w:lvlText w:val="%5."/>
+      <w:lvlJc w:val="left"/>
+      <w:pPr>
+        <w:ind w:left="3600" w:hanging="360"/>
+      </w:pPr>
+    </w:lvl>
+    <w:lvl w:ilvl="5" w:tplc="440A001B" w:tentative="1">
+      <w:start w:val="1"/>
+      <w:numFmt w:val="lowerRoman"/>
+      <w:lvlText w:val="%6."/>
+      <w:lvlJc w:val="right"/>
+      <w:pPr>
+        <w:ind w:left="4320" w:hanging="180"/>
+      </w:pPr>
+    </w:lvl>
+    <w:lvl w:ilvl="6" w:tplc="440A000F" w:tentative="1">
+      <w:start w:val="1"/>
+      <w:numFmt w:val="decimal"/>
+      <w:lvlText w:val="%7."/>
+      <w:lvlJc w:val="left"/>
+      <w:pPr>
+        <w:ind w:left="5040" w:hanging="360"/>
+      </w:pPr>
+    </w:lvl>
+    <w:lvl w:ilvl="7" w:tplc="440A0019" w:tentative="1">
+      <w:start w:val="1"/>
+      <w:numFmt w:val="lowerLetter"/>
+      <w:lvlText w:val="%8."/>
+      <w:lvlJc w:val="left"/>
+      <w:pPr>
+        <w:ind w:left="5760" w:hanging="360"/>
+      </w:pPr>
+    </w:lvl>
+    <w:lvl w:ilvl="8" w:tplc="440A001B" w:tentative="1">
+      <w:start w:val="1"/>
+      <w:numFmt w:val="lowerRoman"/>
+      <w:lvlText w:val="%9."/>
+      <w:lvlJc w:val="right"/>
+      <w:pPr>
+        <w:ind w:left="6480" w:hanging="180"/>
+      </w:pPr>
+    </w:lvl>
+  </w:abstractNum>
   <w:num w:numId="1">
+    <w:abstractNumId w:val="2"/>
+  </w:num>
+  <w:num w:numId="2">
+    <w:abstractNumId w:val="5"/>
+  </w:num>
+  <w:num w:numId="3">
+    <w:abstractNumId w:val="4"/>
+  </w:num>
+  <w:num w:numId="4">
+    <w:abstractNumId w:val="1"/>
+  </w:num>
+  <w:num w:numId="5">
+    <w:abstractNumId w:val="3"/>
+  </w:num>
+  <w:num w:numId="6">
     <w:abstractNumId w:val="0"/>
   </w:num>
 </w:numbering>
@@ -2060,7 +4746,6 @@
   <w:style w:type="character" w:default="1" w:styleId="Fuentedeprrafopredeter">
     <w:name w:val="Default Paragraph Font"/>
     <w:uiPriority w:val="1"/>
-    <w:semiHidden/>
     <w:unhideWhenUsed/>
   </w:style>
   <w:style w:type="table" w:default="1" w:styleId="Tablanormal">
@@ -2193,6 +4878,45 @@
     <w:rPr>
       <w:color w:val="954F72" w:themeColor="followedHyperlink"/>
       <w:u w:val="single"/>
+    </w:rPr>
+  </w:style>
+  <w:style w:type="paragraph" w:styleId="Textonotaalfinal">
+    <w:name w:val="endnote text"/>
+    <w:basedOn w:val="Normal"/>
+    <w:link w:val="TextonotaalfinalCar"/>
+    <w:uiPriority w:val="99"/>
+    <w:semiHidden/>
+    <w:unhideWhenUsed/>
+    <w:rsid w:val="004B1C33"/>
+    <w:pPr>
+      <w:spacing w:after="0" w:line="240" w:lineRule="auto"/>
+    </w:pPr>
+    <w:rPr>
+      <w:sz w:val="20"/>
+      <w:szCs w:val="20"/>
+    </w:rPr>
+  </w:style>
+  <w:style w:type="character" w:customStyle="1" w:styleId="TextonotaalfinalCar">
+    <w:name w:val="Texto nota al final Car"/>
+    <w:basedOn w:val="Fuentedeprrafopredeter"/>
+    <w:link w:val="Textonotaalfinal"/>
+    <w:uiPriority w:val="99"/>
+    <w:semiHidden/>
+    <w:rsid w:val="004B1C33"/>
+    <w:rPr>
+      <w:sz w:val="20"/>
+      <w:szCs w:val="20"/>
+    </w:rPr>
+  </w:style>
+  <w:style w:type="character" w:styleId="Refdenotaalfinal">
+    <w:name w:val="endnote reference"/>
+    <w:basedOn w:val="Fuentedeprrafopredeter"/>
+    <w:uiPriority w:val="99"/>
+    <w:semiHidden/>
+    <w:unhideWhenUsed/>
+    <w:rsid w:val="004B1C33"/>
+    <w:rPr>
+      <w:vertAlign w:val="superscript"/>
     </w:rPr>
   </w:style>
 </w:styles>

</xml_diff>

<commit_message>
Última actualización: 2022-03-02 11:00:10
Affected files:
.obsidian/workspace
Materias/OPV/Métodos anticonceptivos informe.docx
Materias/OPV/~$todos anticonceptivos informe.docx
Materias/OPV/~WRL0695.tmp
</commit_message>
<xml_diff>
--- a/Materias/OPV/Métodos anticonceptivos informe.docx
+++ b/Materias/OPV/Métodos anticonceptivos informe.docx
@@ -126,14 +126,7 @@
           <w:sz w:val="32"/>
           <w:szCs w:val="32"/>
         </w:rPr>
-        <w:t xml:space="preserve"> </w:t>
-      </w:r>
-      <w:r>
-        <w:rPr>
-          <w:sz w:val="32"/>
-          <w:szCs w:val="32"/>
-        </w:rPr>
-        <w:t>Roberto Alfredo López Guzmán</w:t>
+        <w:t xml:space="preserve"> Roberto Alfredo López Guzmán</w:t>
       </w:r>
     </w:p>
     <w:p>
@@ -158,8 +151,66 @@
           <w:sz w:val="32"/>
           <w:szCs w:val="32"/>
         </w:rPr>
-        <w:t>Integrantes</w:t>
-      </w:r>
+        <w:t>Integrantes:</w:t>
+      </w:r>
+    </w:p>
+    <w:p>
+      <w:pPr>
+        <w:jc w:val="center"/>
+        <w:rPr>
+          <w:sz w:val="32"/>
+          <w:szCs w:val="32"/>
+        </w:rPr>
+      </w:pPr>
+      <w:r>
+        <w:rPr>
+          <w:sz w:val="32"/>
+          <w:szCs w:val="32"/>
+        </w:rPr>
+        <w:t>Fernando José Fuentes Castillo #10</w:t>
+      </w:r>
+    </w:p>
+    <w:p>
+      <w:pPr>
+        <w:jc w:val="center"/>
+        <w:rPr>
+          <w:sz w:val="32"/>
+          <w:szCs w:val="32"/>
+        </w:rPr>
+      </w:pPr>
+      <w:r>
+        <w:rPr>
+          <w:sz w:val="32"/>
+          <w:szCs w:val="32"/>
+        </w:rPr>
+        <w:t>Paola Michelle García Bautista #11</w:t>
+      </w:r>
+    </w:p>
+    <w:p>
+      <w:pPr>
+        <w:jc w:val="center"/>
+        <w:rPr>
+          <w:sz w:val="32"/>
+          <w:szCs w:val="32"/>
+        </w:rPr>
+      </w:pPr>
+      <w:r>
+        <w:rPr>
+          <w:sz w:val="32"/>
+          <w:szCs w:val="32"/>
+        </w:rPr>
+        <w:t>Isabella Valentina Orellana Menéndez #26</w:t>
+      </w:r>
+    </w:p>
+    <w:p>
+      <w:pPr>
+        <w:jc w:val="center"/>
+      </w:pPr>
+    </w:p>
+    <w:p>
+      <w:pPr>
+        <w:jc w:val="center"/>
+      </w:pPr>
       <w:r>
         <w:rPr>
           <w:b/>
@@ -168,66 +219,15 @@
           <w:sz w:val="32"/>
           <w:szCs w:val="32"/>
         </w:rPr>
-        <w:t>:</w:t>
-      </w:r>
-    </w:p>
-    <w:p>
-      <w:pPr>
-        <w:jc w:val="center"/>
+        <w:t xml:space="preserve">Grado: </w:t>
+      </w:r>
+      <w:r>
         <w:rPr>
           <w:sz w:val="32"/>
           <w:szCs w:val="32"/>
         </w:rPr>
-      </w:pPr>
-      <w:r>
-        <w:rPr>
-          <w:sz w:val="32"/>
-          <w:szCs w:val="32"/>
-        </w:rPr>
-        <w:t>Fernando José Fuentes Castillo #10</w:t>
-      </w:r>
-    </w:p>
-    <w:p>
-      <w:pPr>
-        <w:jc w:val="center"/>
-        <w:rPr>
-          <w:sz w:val="32"/>
-          <w:szCs w:val="32"/>
-        </w:rPr>
-      </w:pPr>
-      <w:r>
-        <w:rPr>
-          <w:sz w:val="32"/>
-          <w:szCs w:val="32"/>
-        </w:rPr>
-        <w:t>Paola Michelle García Bautista #11</w:t>
-      </w:r>
-    </w:p>
-    <w:p>
-      <w:pPr>
-        <w:jc w:val="center"/>
-        <w:rPr>
-          <w:sz w:val="32"/>
-          <w:szCs w:val="32"/>
-        </w:rPr>
-      </w:pPr>
-      <w:r>
-        <w:rPr>
-          <w:sz w:val="32"/>
-          <w:szCs w:val="32"/>
-        </w:rPr>
-        <w:t>Isabella Valentina Orellana Menéndez #26</w:t>
-      </w:r>
-    </w:p>
-    <w:p>
-      <w:pPr>
-        <w:jc w:val="center"/>
-      </w:pPr>
-    </w:p>
-    <w:p>
-      <w:pPr>
-        <w:jc w:val="center"/>
-      </w:pPr>
+        <w:t xml:space="preserve">Segundo año              </w:t>
+      </w:r>
       <w:r>
         <w:rPr>
           <w:b/>
@@ -236,48 +236,31 @@
           <w:sz w:val="32"/>
           <w:szCs w:val="32"/>
         </w:rPr>
-        <w:t xml:space="preserve">Grado: </w:t>
+        <w:t>Sección:</w:t>
       </w:r>
       <w:r>
         <w:rPr>
           <w:sz w:val="32"/>
           <w:szCs w:val="32"/>
         </w:rPr>
-        <w:t xml:space="preserve">Segundo año              </w:t>
-      </w:r>
-      <w:r>
-        <w:rPr>
-          <w:b/>
-          <w:bCs/>
-          <w:color w:val="0070C0"/>
+        <w:t xml:space="preserve"> B</w:t>
+      </w:r>
+    </w:p>
+    <w:p>
+      <w:r>
+        <w:rPr>
           <w:sz w:val="32"/>
           <w:szCs w:val="32"/>
         </w:rPr>
-        <w:t>Sección:</w:t>
-      </w:r>
+        <w:t> </w:t>
+      </w:r>
+    </w:p>
+    <w:p>
       <w:r>
         <w:rPr>
           <w:sz w:val="32"/>
           <w:szCs w:val="32"/>
         </w:rPr>
-        <w:t xml:space="preserve"> B</w:t>
-      </w:r>
-    </w:p>
-    <w:p>
-      <w:r>
-        <w:rPr>
-          <w:sz w:val="32"/>
-          <w:szCs w:val="32"/>
-        </w:rPr>
-        <w:t> </w:t>
-      </w:r>
-    </w:p>
-    <w:p>
-      <w:r>
-        <w:rPr>
-          <w:sz w:val="32"/>
-          <w:szCs w:val="32"/>
-        </w:rPr>
         <w:t> </w:t>
       </w:r>
     </w:p>
@@ -335,7 +318,11 @@
     <w:sdt>
       <w:sdtPr>
         <w:rPr>
-          <w:lang w:val="es-ES"/>
+          <w:rFonts w:asciiTheme="minorHAnsi" w:eastAsiaTheme="minorHAnsi" w:hAnsiTheme="minorHAnsi" w:cstheme="minorBidi"/>
+          <w:color w:val="auto"/>
+          <w:sz w:val="22"/>
+          <w:szCs w:val="22"/>
+          <w:lang w:val="es-ES" w:eastAsia="en-US"/>
         </w:rPr>
         <w:id w:val="1570541618"/>
         <w:docPartObj>
@@ -345,13 +332,8 @@
       </w:sdtPr>
       <w:sdtEndPr>
         <w:rPr>
-          <w:rFonts w:asciiTheme="minorHAnsi" w:eastAsiaTheme="minorHAnsi" w:hAnsiTheme="minorHAnsi" w:cstheme="minorBidi"/>
-          <w:b/>
-          <w:bCs/>
-          <w:color w:val="auto"/>
-          <w:sz w:val="22"/>
-          <w:szCs w:val="22"/>
-          <w:lang w:eastAsia="en-US"/>
+          <w:b/>
+          <w:bCs/>
         </w:rPr>
       </w:sdtEndPr>
       <w:sdtContent>
@@ -1229,6 +1211,159 @@
     <w:p>
       <w:pPr>
         <w:rPr>
+          <w:sz w:val="24"/>
+          <w:szCs w:val="24"/>
+          <w:lang w:val="es-ES"/>
+        </w:rPr>
+      </w:pPr>
+      <w:r>
+        <w:rPr>
+          <w:sz w:val="24"/>
+          <w:szCs w:val="24"/>
+          <w:lang w:val="es-ES"/>
+        </w:rPr>
+        <w:t>Los métodos anticonceptivos se refieren al uso de cualquier práctica, método o dispositivo para prevenir el embarazo en las mujeres sexualmente activas. También se refieren a la planificación familiar y al control de la fertilidad. (</w:t>
+      </w:r>
+      <w:proofErr w:type="spellStart"/>
+      <w:r>
+        <w:rPr>
+          <w:sz w:val="24"/>
+          <w:szCs w:val="24"/>
+          <w:lang w:val="es-ES"/>
+        </w:rPr>
+        <w:t>MedicineNet</w:t>
+      </w:r>
+      <w:proofErr w:type="spellEnd"/>
+      <w:r>
+        <w:rPr>
+          <w:sz w:val="24"/>
+          <w:szCs w:val="24"/>
+          <w:lang w:val="es-ES"/>
+        </w:rPr>
+        <w:t>, 2021)</w:t>
+      </w:r>
+      <w:r>
+        <w:rPr>
+          <w:rStyle w:val="Refdenotaalpie"/>
+          <w:sz w:val="24"/>
+          <w:szCs w:val="24"/>
+          <w:lang w:val="es-ES"/>
+        </w:rPr>
+        <w:footnoteReference w:id="1"/>
+      </w:r>
+    </w:p>
+    <w:p>
+      <w:pPr>
+        <w:rPr>
+          <w:sz w:val="24"/>
+          <w:szCs w:val="24"/>
+          <w:lang w:val="es-ES"/>
+        </w:rPr>
+      </w:pPr>
+      <w:r>
+        <w:rPr>
+          <w:sz w:val="24"/>
+          <w:szCs w:val="24"/>
+          <w:lang w:val="es-ES"/>
+        </w:rPr>
+        <w:t xml:space="preserve">El uso de anticonceptivos previene en las mujeres los riesgos para la salud relacionados al embarazo, sobre todo en las adolescentes. Existen una variedad de métodos, entre ellos: los preservativos, la esterilización, la píldora, el dispositivo intrauterino… En el trabajo expuesto a continuación ahondaremos sobre sus mecanismos de acción, su costo, su eficacia para evitar embarazos y enfermedades de transmisión sexual. </w:t>
+      </w:r>
+    </w:p>
+    <w:p>
+      <w:pPr>
+        <w:rPr>
+          <w:sz w:val="24"/>
+          <w:szCs w:val="24"/>
+          <w:lang w:val="es-ES"/>
+        </w:rPr>
+      </w:pPr>
+    </w:p>
+    <w:p>
+      <w:pPr>
+        <w:keepNext/>
+      </w:pPr>
+      <w:r>
+        <w:rPr>
+          <w:noProof/>
+        </w:rPr>
+        <w:drawing>
+          <wp:inline distT="0" distB="0" distL="0" distR="0" wp14:anchorId="4EF2B1FA" wp14:editId="157A4BB1">
+            <wp:extent cx="5612130" cy="2385060"/>
+            <wp:effectExtent l="0" t="0" r="7620" b="0"/>
+            <wp:docPr id="9" name="Imagen 9" descr="Los métodos anticonceptivos: tipos, eficacia, riesgos y precios"/>
+            <wp:cNvGraphicFramePr>
+              <a:graphicFrameLocks xmlns:a="http://schemas.openxmlformats.org/drawingml/2006/main" noChangeAspect="1"/>
+            </wp:cNvGraphicFramePr>
+            <a:graphic xmlns:a="http://schemas.openxmlformats.org/drawingml/2006/main">
+              <a:graphicData uri="http://schemas.openxmlformats.org/drawingml/2006/picture">
+                <pic:pic xmlns:pic="http://schemas.openxmlformats.org/drawingml/2006/picture">
+                  <pic:nvPicPr>
+                    <pic:cNvPr id="0" name="Picture 1" descr="Los métodos anticonceptivos: tipos, eficacia, riesgos y precios"/>
+                    <pic:cNvPicPr>
+                      <a:picLocks noChangeAspect="1" noChangeArrowheads="1"/>
+                    </pic:cNvPicPr>
+                  </pic:nvPicPr>
+                  <pic:blipFill>
+                    <a:blip r:embed="rId9" cstate="print">
+                      <a:extLst>
+                        <a:ext uri="{28A0092B-C50C-407E-A947-70E740481C1C}">
+                          <a14:useLocalDpi xmlns:a14="http://schemas.microsoft.com/office/drawing/2010/main" val="0"/>
+                        </a:ext>
+                      </a:extLst>
+                    </a:blip>
+                    <a:srcRect/>
+                    <a:stretch>
+                      <a:fillRect/>
+                    </a:stretch>
+                  </pic:blipFill>
+                  <pic:spPr bwMode="auto">
+                    <a:xfrm>
+                      <a:off x="0" y="0"/>
+                      <a:ext cx="5612130" cy="2385060"/>
+                    </a:xfrm>
+                    <a:prstGeom prst="rect">
+                      <a:avLst/>
+                    </a:prstGeom>
+                    <a:noFill/>
+                    <a:ln>
+                      <a:noFill/>
+                    </a:ln>
+                  </pic:spPr>
+                </pic:pic>
+              </a:graphicData>
+            </a:graphic>
+          </wp:inline>
+        </w:drawing>
+      </w:r>
+    </w:p>
+    <w:p>
+      <w:pPr>
+        <w:pStyle w:val="Descripcin"/>
+        <w:jc w:val="center"/>
+        <w:rPr>
+          <w:sz w:val="24"/>
+          <w:szCs w:val="24"/>
+          <w:lang w:val="es-ES"/>
+        </w:rPr>
+      </w:pPr>
+      <w:r>
+        <w:t xml:space="preserve">Ilustración </w:t>
+      </w:r>
+      <w:fldSimple w:instr=" SEQ Ilustración \* ARABIC ">
+        <w:r>
+          <w:rPr>
+            <w:noProof/>
+          </w:rPr>
+          <w:t>1</w:t>
+        </w:r>
+      </w:fldSimple>
+      <w:r>
+        <w:t xml:space="preserve"> - Imagen gracias a Organización Reproducción Asistida</w:t>
+      </w:r>
+    </w:p>
+    <w:p>
+      <w:pPr>
+        <w:rPr>
           <w:lang w:val="es-ES"/>
         </w:rPr>
       </w:pPr>
@@ -1323,7 +1458,7 @@
                     </pic:cNvPicPr>
                   </pic:nvPicPr>
                   <pic:blipFill>
-                    <a:blip r:embed="rId9" cstate="print">
+                    <a:blip r:embed="rId10" cstate="print">
                       <a:extLst>
                         <a:ext uri="{28A0092B-C50C-407E-A947-70E740481C1C}">
                           <a14:useLocalDpi xmlns:a14="http://schemas.microsoft.com/office/drawing/2010/main" val="0"/>
@@ -1370,24 +1505,14 @@
       <w:r>
         <w:t xml:space="preserve">Ilustración </w:t>
       </w:r>
-      <w:r>
-        <w:fldChar w:fldCharType="begin"/>
-      </w:r>
-      <w:r>
-        <w:instrText xml:space="preserve"> SEQ Ilustración \* ARABIC </w:instrText>
-      </w:r>
-      <w:r>
-        <w:fldChar w:fldCharType="separate"/>
-      </w:r>
-      <w:r>
-        <w:rPr>
-          <w:noProof/>
-        </w:rPr>
-        <w:t>1</w:t>
-      </w:r>
-      <w:r>
-        <w:fldChar w:fldCharType="end"/>
-      </w:r>
+      <w:fldSimple w:instr=" SEQ Ilustración \* ARABIC ">
+        <w:r>
+          <w:rPr>
+            <w:noProof/>
+          </w:rPr>
+          <w:t>2</w:t>
+        </w:r>
+      </w:fldSimple>
       <w:r>
         <w:t xml:space="preserve"> - Imagen gracias a la Asociación Española de Pediatría</w:t>
       </w:r>
@@ -1602,7 +1727,7 @@
           <w:szCs w:val="24"/>
           <w:lang w:val="es-ES"/>
         </w:rPr>
-        <w:footnoteReference w:id="1"/>
+        <w:footnoteReference w:id="2"/>
       </w:r>
     </w:p>
     <w:p>
@@ -1715,7 +1840,25 @@
           <w:szCs w:val="24"/>
           <w:lang w:val="es-ES"/>
         </w:rPr>
-        <w:t>También reduce el riesgo de contraer herpes genital, sífilis y chancroide solamente si el área infectada o el área de posible contacto está protegida, además puede disminuir el riesgo de infección por el VPH y las enfermedades asociadas a este virus (p.ej., verrugas genitales y cáncer de cuello uterino)</w:t>
+        <w:t xml:space="preserve">También reduce el riesgo de contraer herpes genital, sífilis y </w:t>
+      </w:r>
+      <w:proofErr w:type="spellStart"/>
+      <w:r>
+        <w:rPr>
+          <w:sz w:val="24"/>
+          <w:szCs w:val="24"/>
+          <w:lang w:val="es-ES"/>
+        </w:rPr>
+        <w:t>chancroide</w:t>
+      </w:r>
+      <w:proofErr w:type="spellEnd"/>
+      <w:r>
+        <w:rPr>
+          <w:sz w:val="24"/>
+          <w:szCs w:val="24"/>
+          <w:lang w:val="es-ES"/>
+        </w:rPr>
+        <w:t xml:space="preserve"> solamente si el área infectada o el área de posible contacto está protegida, además puede disminuir el riesgo de infección por el VPH y las enfermedades asociadas a este virus (p.ej., verrugas genitales y cáncer de cuello uterino)</w:t>
       </w:r>
       <w:r>
         <w:rPr>
@@ -1740,7 +1883,7 @@
           <w:szCs w:val="24"/>
           <w:lang w:val="es-ES"/>
         </w:rPr>
-        <w:footnoteReference w:id="2"/>
+        <w:footnoteReference w:id="3"/>
       </w:r>
     </w:p>
     <w:p>
@@ -1911,7 +2054,7 @@
                     </pic:cNvPicPr>
                   </pic:nvPicPr>
                   <pic:blipFill>
-                    <a:blip r:embed="rId10">
+                    <a:blip r:embed="rId11">
                       <a:extLst>
                         <a:ext uri="{28A0092B-C50C-407E-A947-70E740481C1C}">
                           <a14:useLocalDpi xmlns:a14="http://schemas.microsoft.com/office/drawing/2010/main" val="0"/>
@@ -1958,24 +2101,14 @@
       <w:r>
         <w:t xml:space="preserve">Ilustración </w:t>
       </w:r>
-      <w:r>
-        <w:fldChar w:fldCharType="begin"/>
-      </w:r>
-      <w:r>
-        <w:instrText xml:space="preserve"> SEQ Ilustración \* ARABIC </w:instrText>
-      </w:r>
-      <w:r>
-        <w:fldChar w:fldCharType="separate"/>
-      </w:r>
-      <w:r>
-        <w:rPr>
-          <w:noProof/>
-        </w:rPr>
-        <w:t>2</w:t>
-      </w:r>
-      <w:r>
-        <w:fldChar w:fldCharType="end"/>
-      </w:r>
+      <w:fldSimple w:instr=" SEQ Ilustración \* ARABIC ">
+        <w:r>
+          <w:rPr>
+            <w:noProof/>
+          </w:rPr>
+          <w:t>3</w:t>
+        </w:r>
+      </w:fldSimple>
       <w:r>
         <w:t xml:space="preserve"> - Imagen gracias al Centro Clínico Betanzos 60</w:t>
       </w:r>
@@ -2181,7 +2314,7 @@
           <w:sz w:val="24"/>
           <w:szCs w:val="24"/>
         </w:rPr>
-        <w:footnoteReference w:id="3"/>
+        <w:footnoteReference w:id="4"/>
       </w:r>
     </w:p>
     <w:p>
@@ -2456,7 +2589,7 @@
           <w:szCs w:val="24"/>
           <w:lang w:val="es-419"/>
         </w:rPr>
-        <w:footnoteReference w:id="4"/>
+        <w:footnoteReference w:id="5"/>
       </w:r>
     </w:p>
     <w:p>
@@ -2512,7 +2645,7 @@
           <w:vertAlign w:val="superscript"/>
           <w:lang w:val="es-419"/>
         </w:rPr>
-        <w:footnoteReference w:id="5"/>
+        <w:footnoteReference w:id="6"/>
       </w:r>
     </w:p>
     <w:p>
@@ -2542,7 +2675,7 @@
                     </pic:cNvPicPr>
                   </pic:nvPicPr>
                   <pic:blipFill>
-                    <a:blip r:embed="rId11">
+                    <a:blip r:embed="rId12">
                       <a:extLst>
                         <a:ext uri="{28A0092B-C50C-407E-A947-70E740481C1C}">
                           <a14:useLocalDpi xmlns:a14="http://schemas.microsoft.com/office/drawing/2010/main" val="0"/>
@@ -2589,24 +2722,14 @@
       <w:r>
         <w:t xml:space="preserve">Ilustración </w:t>
       </w:r>
-      <w:r>
-        <w:fldChar w:fldCharType="begin"/>
-      </w:r>
-      <w:r>
-        <w:instrText xml:space="preserve"> SEQ Ilustración \* ARABIC </w:instrText>
-      </w:r>
-      <w:r>
-        <w:fldChar w:fldCharType="separate"/>
-      </w:r>
-      <w:r>
-        <w:rPr>
-          <w:noProof/>
-        </w:rPr>
-        <w:t>3</w:t>
-      </w:r>
-      <w:r>
-        <w:fldChar w:fldCharType="end"/>
-      </w:r>
+      <w:fldSimple w:instr=" SEQ Ilustración \* ARABIC ">
+        <w:r>
+          <w:rPr>
+            <w:noProof/>
+          </w:rPr>
+          <w:t>4</w:t>
+        </w:r>
+      </w:fldSimple>
       <w:r>
         <w:t xml:space="preserve"> - Imagen gracias al sitio "Ginecóloga María Mercedes Gómez"</w:t>
       </w:r>
@@ -2695,7 +2818,7 @@
           <w:vertAlign w:val="superscript"/>
           <w:lang w:val="es-419"/>
         </w:rPr>
-        <w:footnoteReference w:id="6"/>
+        <w:footnoteReference w:id="7"/>
       </w:r>
     </w:p>
     <w:p>
@@ -2840,7 +2963,7 @@
           <w:vertAlign w:val="superscript"/>
           <w:lang w:val="es-419"/>
         </w:rPr>
-        <w:footnoteReference w:id="7"/>
+        <w:footnoteReference w:id="8"/>
       </w:r>
     </w:p>
     <w:p>
@@ -2906,7 +3029,7 @@
           <w:vertAlign w:val="superscript"/>
           <w:lang w:val="es-419"/>
         </w:rPr>
-        <w:footnoteReference w:id="8"/>
+        <w:footnoteReference w:id="9"/>
       </w:r>
       <w:r>
         <w:rPr>
@@ -2979,7 +3102,7 @@
           <w:vertAlign w:val="superscript"/>
           <w:lang w:val="es-419"/>
         </w:rPr>
-        <w:footnoteReference w:id="9"/>
+        <w:footnoteReference w:id="10"/>
       </w:r>
     </w:p>
     <w:p>
@@ -3238,7 +3361,7 @@
           <w:vertAlign w:val="superscript"/>
           <w:lang w:val="es-419"/>
         </w:rPr>
-        <w:footnoteReference w:id="10"/>
+        <w:footnoteReference w:id="11"/>
       </w:r>
     </w:p>
     <w:p>
@@ -3341,7 +3464,7 @@
                     </pic:cNvPicPr>
                   </pic:nvPicPr>
                   <pic:blipFill rotWithShape="1">
-                    <a:blip r:embed="rId12">
+                    <a:blip r:embed="rId13">
                       <a:extLst>
                         <a:ext uri="{28A0092B-C50C-407E-A947-70E740481C1C}">
                           <a14:useLocalDpi xmlns:a14="http://schemas.microsoft.com/office/drawing/2010/main" val="0"/>
@@ -3654,7 +3777,7 @@
           <w:szCs w:val="24"/>
           <w:lang w:val="es-ES"/>
         </w:rPr>
-        <w:footnoteReference w:id="11"/>
+        <w:footnoteReference w:id="12"/>
       </w:r>
     </w:p>
     <w:p>
@@ -3902,7 +4025,7 @@
                     </pic:cNvPicPr>
                   </pic:nvPicPr>
                   <pic:blipFill>
-                    <a:blip r:embed="rId13">
+                    <a:blip r:embed="rId14">
                       <a:extLst>
                         <a:ext uri="{28A0092B-C50C-407E-A947-70E740481C1C}">
                           <a14:useLocalDpi xmlns:a14="http://schemas.microsoft.com/office/drawing/2010/main" val="0"/>
@@ -3946,24 +4069,14 @@
       <w:r>
         <w:t xml:space="preserve">Ilustración </w:t>
       </w:r>
-      <w:r>
-        <w:fldChar w:fldCharType="begin"/>
-      </w:r>
-      <w:r>
-        <w:instrText xml:space="preserve"> SEQ Ilustración \* ARABIC </w:instrText>
-      </w:r>
-      <w:r>
-        <w:fldChar w:fldCharType="separate"/>
-      </w:r>
-      <w:r>
-        <w:rPr>
-          <w:noProof/>
-        </w:rPr>
-        <w:t>4</w:t>
-      </w:r>
-      <w:r>
-        <w:fldChar w:fldCharType="end"/>
-      </w:r>
+      <w:fldSimple w:instr=" SEQ Ilustración \* ARABIC ">
+        <w:r>
+          <w:rPr>
+            <w:noProof/>
+          </w:rPr>
+          <w:t>5</w:t>
+        </w:r>
+      </w:fldSimple>
       <w:r>
         <w:t xml:space="preserve"> - Imagen gracias a Centro Médico Mujer (México)</w:t>
       </w:r>
@@ -4847,7 +4960,7 @@
         </w:rPr>
         <w:t xml:space="preserve">, dependiendo de la marca del producto (datos obtenidos del </w:t>
       </w:r>
-      <w:hyperlink r:id="rId14" w:history="1">
+      <w:hyperlink r:id="rId15" w:history="1">
         <w:r>
           <w:rPr>
             <w:rStyle w:val="Hipervnculo"/>
@@ -4930,7 +5043,7 @@
                     </pic:cNvPicPr>
                   </pic:nvPicPr>
                   <pic:blipFill>
-                    <a:blip r:embed="rId15">
+                    <a:blip r:embed="rId16">
                       <a:extLst>
                         <a:ext uri="{28A0092B-C50C-407E-A947-70E740481C1C}">
                           <a14:useLocalDpi xmlns:a14="http://schemas.microsoft.com/office/drawing/2010/main" val="0"/>
@@ -4976,24 +5089,14 @@
       <w:r>
         <w:t xml:space="preserve">Ilustración </w:t>
       </w:r>
-      <w:r>
-        <w:fldChar w:fldCharType="begin"/>
-      </w:r>
-      <w:r>
-        <w:instrText xml:space="preserve"> SEQ Ilustración \* ARABIC </w:instrText>
-      </w:r>
-      <w:r>
-        <w:fldChar w:fldCharType="separate"/>
-      </w:r>
-      <w:r>
-        <w:rPr>
-          <w:noProof/>
-        </w:rPr>
-        <w:t>5</w:t>
-      </w:r>
-      <w:r>
-        <w:fldChar w:fldCharType="end"/>
-      </w:r>
+      <w:fldSimple w:instr=" SEQ Ilustración \* ARABIC ">
+        <w:r>
+          <w:rPr>
+            <w:noProof/>
+          </w:rPr>
+          <w:t>6</w:t>
+        </w:r>
+      </w:fldSimple>
       <w:r>
         <w:t xml:space="preserve"> - Imagen gracias a BBC</w:t>
       </w:r>
@@ -5201,7 +5304,7 @@
                     </pic:cNvPicPr>
                   </pic:nvPicPr>
                   <pic:blipFill>
-                    <a:blip r:embed="rId16">
+                    <a:blip r:embed="rId17">
                       <a:extLst>
                         <a:ext uri="{28A0092B-C50C-407E-A947-70E740481C1C}">
                           <a14:useLocalDpi xmlns:a14="http://schemas.microsoft.com/office/drawing/2010/main" val="0"/>
@@ -5247,24 +5350,14 @@
       <w:r>
         <w:t xml:space="preserve">Ilustración </w:t>
       </w:r>
-      <w:r>
-        <w:fldChar w:fldCharType="begin"/>
-      </w:r>
-      <w:r>
-        <w:instrText xml:space="preserve"> SEQ Ilustración \* ARABIC </w:instrText>
-      </w:r>
-      <w:r>
-        <w:fldChar w:fldCharType="separate"/>
-      </w:r>
-      <w:r>
-        <w:rPr>
-          <w:noProof/>
-        </w:rPr>
-        <w:t>6</w:t>
-      </w:r>
-      <w:r>
-        <w:fldChar w:fldCharType="end"/>
-      </w:r>
+      <w:fldSimple w:instr=" SEQ Ilustración \* ARABIC ">
+        <w:r>
+          <w:rPr>
+            <w:noProof/>
+          </w:rPr>
+          <w:t>7</w:t>
+        </w:r>
+      </w:fldSimple>
       <w:r>
         <w:t xml:space="preserve"> - Imagen gracias a Ginesur</w:t>
       </w:r>
@@ -5591,19 +5684,318 @@
         <w:t>Según su porcentaje de efectividad</w:t>
       </w:r>
     </w:p>
-    <w:p/>
-    <w:p/>
-    <w:p>
-      <w:pPr>
-        <w:rPr>
-          <w:sz w:val="24"/>
-          <w:szCs w:val="24"/>
-        </w:rPr>
-      </w:pPr>
-      <w:r>
-        <w:rPr>
-          <w:sz w:val="24"/>
-          <w:szCs w:val="24"/>
+    <w:p>
+      <w:pPr>
+        <w:rPr>
+          <w:sz w:val="24"/>
+          <w:szCs w:val="24"/>
+        </w:rPr>
+      </w:pPr>
+    </w:p>
+    <w:p>
+      <w:pPr>
+        <w:rPr>
+          <w:sz w:val="24"/>
+          <w:szCs w:val="24"/>
+        </w:rPr>
+      </w:pPr>
+      <w:r>
+        <w:rPr>
+          <w:sz w:val="24"/>
+          <w:szCs w:val="24"/>
+        </w:rPr>
+        <w:t>Ordenados en el formato: Cuando se usan frecuentemente (menor efectividad) – cuando se usan correctamente (mayor efectividad).</w:t>
+      </w:r>
+    </w:p>
+    <w:p>
+      <w:pPr>
+        <w:pStyle w:val="Prrafodelista"/>
+        <w:numPr>
+          <w:ilvl w:val="0"/>
+          <w:numId w:val="11"/>
+        </w:numPr>
+        <w:rPr>
+          <w:sz w:val="24"/>
+          <w:szCs w:val="24"/>
+        </w:rPr>
+      </w:pPr>
+      <w:r>
+        <w:rPr>
+          <w:sz w:val="24"/>
+          <w:szCs w:val="24"/>
+        </w:rPr>
+        <w:t>Esterilización masculina: 99%</w:t>
+      </w:r>
+    </w:p>
+    <w:p>
+      <w:pPr>
+        <w:pStyle w:val="Prrafodelista"/>
+        <w:numPr>
+          <w:ilvl w:val="0"/>
+          <w:numId w:val="11"/>
+        </w:numPr>
+        <w:rPr>
+          <w:sz w:val="24"/>
+          <w:szCs w:val="24"/>
+        </w:rPr>
+      </w:pPr>
+      <w:r>
+        <w:rPr>
+          <w:sz w:val="24"/>
+          <w:szCs w:val="24"/>
+        </w:rPr>
+        <w:t>Esterilización femenina: 99%</w:t>
+      </w:r>
+    </w:p>
+    <w:p>
+      <w:pPr>
+        <w:pStyle w:val="Prrafodelista"/>
+        <w:numPr>
+          <w:ilvl w:val="0"/>
+          <w:numId w:val="11"/>
+        </w:numPr>
+        <w:rPr>
+          <w:sz w:val="24"/>
+          <w:szCs w:val="24"/>
+        </w:rPr>
+      </w:pPr>
+      <w:r>
+        <w:rPr>
+          <w:sz w:val="24"/>
+          <w:szCs w:val="24"/>
+        </w:rPr>
+        <w:t>DIU: 99%</w:t>
+      </w:r>
+    </w:p>
+    <w:p>
+      <w:pPr>
+        <w:pStyle w:val="Prrafodelista"/>
+        <w:numPr>
+          <w:ilvl w:val="0"/>
+          <w:numId w:val="11"/>
+        </w:numPr>
+        <w:rPr>
+          <w:sz w:val="24"/>
+          <w:szCs w:val="24"/>
+        </w:rPr>
+      </w:pPr>
+      <w:r>
+        <w:rPr>
+          <w:sz w:val="24"/>
+          <w:szCs w:val="24"/>
+        </w:rPr>
+        <w:t>Inyectables (combinados): 97 - 99%</w:t>
+      </w:r>
+    </w:p>
+    <w:p>
+      <w:pPr>
+        <w:pStyle w:val="Prrafodelista"/>
+        <w:numPr>
+          <w:ilvl w:val="0"/>
+          <w:numId w:val="11"/>
+        </w:numPr>
+        <w:rPr>
+          <w:sz w:val="24"/>
+          <w:szCs w:val="24"/>
+        </w:rPr>
+      </w:pPr>
+      <w:r>
+        <w:rPr>
+          <w:sz w:val="24"/>
+          <w:szCs w:val="24"/>
+        </w:rPr>
+        <w:t>Inyectables (progestágeno): 96 - 99%</w:t>
+      </w:r>
+    </w:p>
+    <w:p>
+      <w:pPr>
+        <w:pStyle w:val="Prrafodelista"/>
+        <w:numPr>
+          <w:ilvl w:val="0"/>
+          <w:numId w:val="11"/>
+        </w:numPr>
+        <w:rPr>
+          <w:sz w:val="24"/>
+          <w:szCs w:val="24"/>
+        </w:rPr>
+      </w:pPr>
+      <w:r>
+        <w:rPr>
+          <w:sz w:val="24"/>
+          <w:szCs w:val="24"/>
+        </w:rPr>
+        <w:t>Píldora: 93 - 99%</w:t>
+      </w:r>
+    </w:p>
+    <w:p>
+      <w:pPr>
+        <w:pStyle w:val="Prrafodelista"/>
+        <w:numPr>
+          <w:ilvl w:val="0"/>
+          <w:numId w:val="11"/>
+        </w:numPr>
+        <w:rPr>
+          <w:sz w:val="24"/>
+          <w:szCs w:val="24"/>
+        </w:rPr>
+      </w:pPr>
+      <w:r>
+        <w:rPr>
+          <w:sz w:val="24"/>
+          <w:szCs w:val="24"/>
+        </w:rPr>
+        <w:t>Diafragma: 88 - 94%</w:t>
+      </w:r>
+    </w:p>
+    <w:p>
+      <w:pPr>
+        <w:pStyle w:val="Prrafodelista"/>
+        <w:numPr>
+          <w:ilvl w:val="0"/>
+          <w:numId w:val="11"/>
+        </w:numPr>
+        <w:rPr>
+          <w:sz w:val="24"/>
+          <w:szCs w:val="24"/>
+        </w:rPr>
+      </w:pPr>
+      <w:r>
+        <w:rPr>
+          <w:sz w:val="24"/>
+          <w:szCs w:val="24"/>
+        </w:rPr>
+        <w:t>Preservativo masculino: 87 - 98%</w:t>
+      </w:r>
+    </w:p>
+    <w:p>
+      <w:pPr>
+        <w:pStyle w:val="Prrafodelista"/>
+        <w:numPr>
+          <w:ilvl w:val="0"/>
+          <w:numId w:val="11"/>
+        </w:numPr>
+        <w:rPr>
+          <w:sz w:val="24"/>
+          <w:szCs w:val="24"/>
+        </w:rPr>
+      </w:pPr>
+      <w:r>
+        <w:rPr>
+          <w:sz w:val="24"/>
+          <w:szCs w:val="24"/>
+        </w:rPr>
+        <w:t>Ritmo: 85%</w:t>
+      </w:r>
+    </w:p>
+    <w:p>
+      <w:pPr>
+        <w:pStyle w:val="Prrafodelista"/>
+        <w:numPr>
+          <w:ilvl w:val="0"/>
+          <w:numId w:val="11"/>
+        </w:numPr>
+        <w:rPr>
+          <w:sz w:val="24"/>
+          <w:szCs w:val="24"/>
+        </w:rPr>
+      </w:pPr>
+      <w:r>
+        <w:rPr>
+          <w:sz w:val="24"/>
+          <w:szCs w:val="24"/>
+        </w:rPr>
+        <w:t>Preservativo femenino: 79 - 95%</w:t>
+      </w:r>
+    </w:p>
+    <w:p>
+      <w:pPr>
+        <w:rPr>
+          <w:i/>
+          <w:iCs/>
+          <w:sz w:val="24"/>
+          <w:szCs w:val="24"/>
+        </w:rPr>
+      </w:pPr>
+      <w:r>
+        <w:rPr>
+          <w:i/>
+          <w:iCs/>
+          <w:sz w:val="24"/>
+          <w:szCs w:val="24"/>
+        </w:rPr>
+        <w:t>(Datos de la Organización Mundial de la Salud, 2020)</w:t>
+      </w:r>
+    </w:p>
+    <w:p>
+      <w:pPr>
+        <w:rPr>
+          <w:sz w:val="24"/>
+          <w:szCs w:val="24"/>
+        </w:rPr>
+      </w:pPr>
+      <w:r>
+        <w:rPr>
+          <w:sz w:val="24"/>
+          <w:szCs w:val="24"/>
+        </w:rPr>
+        <w:t>Como podemos observar, los métodos más eficaces (que no involucren procesos irreversibles, como la esterilización) son los hormonales. El DUI es uno de los métodos más seguros, pues actúa directamente en prevenir la llegada de los óvulos al útero, lo que simula una “esterilización” controlada.</w:t>
+      </w:r>
+    </w:p>
+    <w:p>
+      <w:pPr>
+        <w:rPr>
+          <w:sz w:val="24"/>
+          <w:szCs w:val="24"/>
+        </w:rPr>
+      </w:pPr>
+      <w:r>
+        <w:rPr>
+          <w:sz w:val="24"/>
+          <w:szCs w:val="24"/>
+        </w:rPr>
+        <w:t>Los métodos de barrera son menos efectivos, teniendo como problema principal las posibles fallas o rupturas que puedan ocurrir a la hora de su colocación o de su uso, lo cual los anula completamente y reduce su efectividad considerablemente.</w:t>
+      </w:r>
+    </w:p>
+    <w:p>
+      <w:pPr>
+        <w:rPr>
+          <w:sz w:val="24"/>
+          <w:szCs w:val="24"/>
+        </w:rPr>
+      </w:pPr>
+      <w:r>
+        <w:rPr>
+          <w:sz w:val="24"/>
+          <w:szCs w:val="24"/>
+        </w:rPr>
+        <w:t>Por último tenemos métodos de abstinencia, como lo es el método del ritmo, el cual no recae en ninguna barrera física ni alteración hormonal,</w:t>
+      </w:r>
+      <w:r>
+        <w:rPr>
+          <w:sz w:val="24"/>
+          <w:szCs w:val="24"/>
+        </w:rPr>
+        <w:t xml:space="preserve"> lo cual lo hace un método sumamente irregular y poco fiable en la gran mayoría de los casos.</w:t>
+      </w:r>
+      <w:r>
+        <w:rPr>
+          <w:sz w:val="24"/>
+          <w:szCs w:val="24"/>
+        </w:rPr>
+        <w:t xml:space="preserve"> </w:t>
+      </w:r>
+    </w:p>
+    <w:p>
+      <w:pPr>
+        <w:rPr>
+          <w:sz w:val="28"/>
+          <w:szCs w:val="28"/>
+        </w:rPr>
+      </w:pPr>
+      <w:r>
+        <w:rPr>
+          <w:sz w:val="28"/>
+          <w:szCs w:val="28"/>
         </w:rPr>
         <w:br w:type="page"/>
       </w:r>
@@ -5660,7 +6052,7 @@
         </w:rPr>
         <w:t xml:space="preserve"> Consultada el 27 de febrero de 2022. Disponible en URL: </w:t>
       </w:r>
-      <w:hyperlink r:id="rId17" w:history="1">
+      <w:hyperlink r:id="rId18" w:history="1">
         <w:r>
           <w:rPr>
             <w:rStyle w:val="Hipervnculo"/>
@@ -5708,7 +6100,7 @@
         </w:rPr>
         <w:t xml:space="preserve">. Centro Nacional para la Prevención de VIH/Sida, Hepatitis Virales, ETS y Tuberculosis. Consultada el 27 de febrero de 2022. Disponible en URL: </w:t>
       </w:r>
-      <w:hyperlink r:id="rId18" w:anchor=":~:text=Abra%20y%20retire%20con%20cuidado,exterior%2C%20cubriendo%20la%20abertura%20vaginal" w:history="1">
+      <w:hyperlink r:id="rId19" w:anchor=":~:text=Abra%20y%20retire%20con%20cuidado,exterior%2C%20cubriendo%20la%20abertura%20vaginal" w:history="1">
         <w:r>
           <w:rPr>
             <w:rStyle w:val="Hipervnculo"/>
@@ -5756,7 +6148,7 @@
         </w:rPr>
         <w:t xml:space="preserve">. Centro Nacional para la Prevención de VIH/Sida, Hepatitis Virales, ETS y Tuberculosis. Consultada el 27 de febrero de 2022. Disponible en URL: </w:t>
       </w:r>
-      <w:hyperlink r:id="rId19" w:history="1">
+      <w:hyperlink r:id="rId20" w:history="1">
         <w:r>
           <w:rPr>
             <w:rStyle w:val="Hipervnculo"/>
@@ -5804,7 +6196,7 @@
         </w:rPr>
         <w:t xml:space="preserve"> Glamour. Consultada el 27 de febrero de 2022. Disponible en URL: </w:t>
       </w:r>
-      <w:hyperlink r:id="rId20" w:history="1">
+      <w:hyperlink r:id="rId21" w:history="1">
         <w:r>
           <w:rPr>
             <w:rStyle w:val="Hipervnculo"/>
@@ -5852,7 +6244,7 @@
         </w:rPr>
         <w:t xml:space="preserve">. Organización Mundial de la Salud. Consultada el 27 de febrero de 2022. Disponible en URL: </w:t>
       </w:r>
-      <w:hyperlink r:id="rId21" w:history="1">
+      <w:hyperlink r:id="rId22" w:history="1">
         <w:r>
           <w:rPr>
             <w:rStyle w:val="Hipervnculo"/>
@@ -5900,7 +6292,7 @@
         </w:rPr>
         <w:t xml:space="preserve"> Planned Parenthood.  Consultada el 27 de febrero de 2022. Disponible en URL: </w:t>
       </w:r>
-      <w:hyperlink r:id="rId22" w:history="1">
+      <w:hyperlink r:id="rId23" w:history="1">
         <w:r>
           <w:rPr>
             <w:rStyle w:val="Hipervnculo"/>
@@ -5948,7 +6340,7 @@
         </w:rPr>
         <w:t xml:space="preserve"> Planned Parenthood. Consultada el 27 de febrero de 2022. Disponible en URL: </w:t>
       </w:r>
-      <w:hyperlink r:id="rId23" w:history="1">
+      <w:hyperlink r:id="rId24" w:history="1">
         <w:r>
           <w:rPr>
             <w:rStyle w:val="Hipervnculo"/>
@@ -5996,7 +6388,7 @@
         </w:rPr>
         <w:t xml:space="preserve"> Planned Parenthood. Consultada el 27 de febrero de 2022. Disponible en URL: </w:t>
       </w:r>
-      <w:hyperlink r:id="rId24" w:history="1">
+      <w:hyperlink r:id="rId25" w:history="1">
         <w:r>
           <w:rPr>
             <w:rStyle w:val="Hipervnculo"/>
@@ -6044,7 +6436,7 @@
         </w:rPr>
         <w:t xml:space="preserve"> Planned Parenthood. Consultada el 27 de febrero de 2022. Disponible en URL: </w:t>
       </w:r>
-      <w:hyperlink r:id="rId25" w:history="1">
+      <w:hyperlink r:id="rId26" w:history="1">
         <w:r>
           <w:rPr>
             <w:rStyle w:val="Hipervnculo"/>
@@ -6093,7 +6485,7 @@
         </w:rPr>
         <w:t xml:space="preserve">Planned Parenthood. Consultada el 27 de febrero de 2022. Disponible en URL: </w:t>
       </w:r>
-      <w:hyperlink r:id="rId26" w:history="1">
+      <w:hyperlink r:id="rId27" w:history="1">
         <w:r>
           <w:rPr>
             <w:rStyle w:val="Hipervnculo"/>
@@ -6174,7 +6566,7 @@
         </w:rPr>
         <w:t xml:space="preserve">Recuperado de: </w:t>
       </w:r>
-      <w:hyperlink r:id="rId27" w:history="1">
+      <w:hyperlink r:id="rId28" w:history="1">
         <w:r>
           <w:rPr>
             <w:rStyle w:val="Hipervnculo"/>
@@ -6204,7 +6596,23 @@
           <w:sz w:val="24"/>
           <w:szCs w:val="24"/>
         </w:rPr>
-        <w:t xml:space="preserve">  Mayo Clinic (2022). </w:t>
+        <w:t xml:space="preserve">  Mayo </w:t>
+      </w:r>
+      <w:proofErr w:type="spellStart"/>
+      <w:r>
+        <w:rPr>
+          <w:sz w:val="24"/>
+          <w:szCs w:val="24"/>
+        </w:rPr>
+        <w:t>Clinic</w:t>
+      </w:r>
+      <w:proofErr w:type="spellEnd"/>
+      <w:r>
+        <w:rPr>
+          <w:sz w:val="24"/>
+          <w:szCs w:val="24"/>
+        </w:rPr>
+        <w:t xml:space="preserve"> (2022). </w:t>
       </w:r>
       <w:r>
         <w:rPr>
@@ -6222,7 +6630,7 @@
         </w:rPr>
         <w:t xml:space="preserve"> Recuperado de: </w:t>
       </w:r>
-      <w:hyperlink r:id="rId28" w:anchor="dialogId48331667" w:history="1">
+      <w:hyperlink r:id="rId29" w:anchor="dialogId48331667" w:history="1">
         <w:r>
           <w:rPr>
             <w:rStyle w:val="Hipervnculo"/>
@@ -6284,7 +6692,7 @@
         </w:rPr>
         <w:t xml:space="preserve"> Recuperado de: </w:t>
       </w:r>
-      <w:hyperlink r:id="rId29" w:history="1">
+      <w:hyperlink r:id="rId30" w:history="1">
         <w:r>
           <w:rPr>
             <w:rStyle w:val="Hipervnculo"/>
@@ -6375,6 +6783,56 @@
   <w:footnote w:id="1">
     <w:p>
       <w:pPr>
+        <w:pStyle w:val="Textonotapie"/>
+      </w:pPr>
+      <w:r>
+        <w:rPr>
+          <w:rStyle w:val="Refdenotaalpie"/>
+        </w:rPr>
+        <w:footnoteRef/>
+      </w:r>
+      <w:r>
+        <w:t xml:space="preserve"> Patrick, C. (2021). </w:t>
+      </w:r>
+      <w:r>
+        <w:rPr>
+          <w:lang w:val="en-US"/>
+        </w:rPr>
+        <w:t xml:space="preserve">Medical Definition of Birth Control. </w:t>
+      </w:r>
+      <w:proofErr w:type="spellStart"/>
+      <w:r>
+        <w:t>Medici</w:t>
+      </w:r>
+      <w:r>
+        <w:t>neNet</w:t>
+      </w:r>
+      <w:proofErr w:type="spellEnd"/>
+      <w:r>
+        <w:t xml:space="preserve"> (inglés)</w:t>
+      </w:r>
+      <w:r>
+        <w:t xml:space="preserve">. </w:t>
+      </w:r>
+      <w:r>
+        <w:t xml:space="preserve">Recuperado de: </w:t>
+      </w:r>
+      <w:hyperlink r:id="rId1" w:history="1">
+        <w:r>
+          <w:rPr>
+            <w:rStyle w:val="Hipervnculo"/>
+          </w:rPr>
+          <w:t>https://www.medicinenet.com/birth_control/definition.htm</w:t>
+        </w:r>
+      </w:hyperlink>
+      <w:r>
+        <w:t xml:space="preserve"> Consultado el 2 de marzo de 2022.</w:t>
+      </w:r>
+    </w:p>
+  </w:footnote>
+  <w:footnote w:id="2">
+    <w:p>
+      <w:pPr>
         <w:rPr>
           <w:sz w:val="24"/>
           <w:szCs w:val="24"/>
@@ -6396,7 +6854,7 @@
         </w:rPr>
         <w:t xml:space="preserve">(2016) Uso del condón masculino. Centro Nacional para la Prevención de VIH/Sida, Hepatitis Virales, ETS y Tuberculosis. Consultada el 27 de febrero de 2022. Disponible en URL: </w:t>
       </w:r>
-      <w:hyperlink r:id="rId1" w:history="1">
+      <w:hyperlink r:id="rId2" w:history="1">
         <w:r>
           <w:rPr>
             <w:rStyle w:val="Hipervnculo"/>
@@ -6415,7 +6873,7 @@
       </w:r>
     </w:p>
   </w:footnote>
-  <w:footnote w:id="2">
+  <w:footnote w:id="3">
     <w:p>
       <w:pPr>
         <w:pStyle w:val="Textonotapie"/>
@@ -6463,7 +6921,7 @@
         </w:rPr>
         <w:t xml:space="preserve"> </w:t>
       </w:r>
-      <w:hyperlink r:id="rId2" w:history="1">
+      <w:hyperlink r:id="rId3" w:history="1">
         <w:r>
           <w:rPr>
             <w:rStyle w:val="Hipervnculo"/>
@@ -6474,7 +6932,7 @@
       </w:hyperlink>
     </w:p>
   </w:footnote>
-  <w:footnote w:id="3">
+  <w:footnote w:id="4">
     <w:p>
       <w:pPr>
         <w:rPr>
@@ -6498,7 +6956,7 @@
         </w:rPr>
         <w:t xml:space="preserve">(2016) Uso del condón femenino. Centro Nacional para la Prevención de VIH/Sida, Hepatitis Virales, ETS y Tuberculosis. Consultada el 27 de febrero de 2022. Disponible en URL: </w:t>
       </w:r>
-      <w:hyperlink r:id="rId3" w:anchor=":~:text=Abra%20y%20retire%20con%20cuidado,exterior%2C%20cubriendo%20la%20abertura%20vaginal" w:history="1">
+      <w:hyperlink r:id="rId4" w:anchor=":~:text=Abra%20y%20retire%20con%20cuidado,exterior%2C%20cubriendo%20la%20abertura%20vaginal" w:history="1">
         <w:r>
           <w:rPr>
             <w:rStyle w:val="Hipervnculo"/>
@@ -6524,7 +6982,7 @@
       </w:r>
     </w:p>
   </w:footnote>
-  <w:footnote w:id="4">
+  <w:footnote w:id="5">
     <w:p>
       <w:pPr>
         <w:pStyle w:val="Textonotapie"/>
@@ -6536,10 +6994,7 @@
         <w:footnoteRef/>
       </w:r>
       <w:r>
-        <w:t xml:space="preserve"> </w:t>
-      </w:r>
-      <w:r>
-        <w:t xml:space="preserve">(2022) </w:t>
+        <w:t xml:space="preserve"> (2022) </w:t>
       </w:r>
       <w:r>
         <w:rPr>
@@ -6551,7 +7006,7 @@
       <w:r>
         <w:t xml:space="preserve">. Profamilia. Consultada el 28 de febrero de 2022. Disponible en URL: </w:t>
       </w:r>
-      <w:hyperlink r:id="rId4" w:history="1">
+      <w:hyperlink r:id="rId5" w:history="1">
         <w:r>
           <w:rPr>
             <w:rStyle w:val="Hipervnculo"/>
@@ -6564,7 +7019,7 @@
       </w:r>
     </w:p>
   </w:footnote>
-  <w:footnote w:id="5">
+  <w:footnote w:id="6">
     <w:p>
       <w:pPr>
         <w:pStyle w:val="Textonotapie"/>
@@ -6613,7 +7068,7 @@
         </w:rPr>
         <w:t xml:space="preserve">el 28 de febrero de 2022. Disponible en URL: </w:t>
       </w:r>
-      <w:hyperlink r:id="rId5" w:history="1">
+      <w:hyperlink r:id="rId6" w:history="1">
         <w:r>
           <w:rPr>
             <w:rStyle w:val="Hipervnculo"/>
@@ -6624,7 +7079,7 @@
       </w:hyperlink>
     </w:p>
   </w:footnote>
-  <w:footnote w:id="6">
+  <w:footnote w:id="7">
     <w:p>
       <w:pPr>
         <w:pStyle w:val="Textonotapie"/>
@@ -6685,7 +7140,7 @@
         </w:rPr>
         <w:t xml:space="preserve">Planned Parenthood. Consultada el 28 de febrero de 2022. Disponible en URL: </w:t>
       </w:r>
-      <w:hyperlink r:id="rId6" w:history="1">
+      <w:hyperlink r:id="rId7" w:history="1">
         <w:r>
           <w:rPr>
             <w:rStyle w:val="Hipervnculo"/>
@@ -6696,7 +7151,7 @@
       </w:hyperlink>
     </w:p>
   </w:footnote>
-  <w:footnote w:id="7">
+  <w:footnote w:id="8">
     <w:p>
       <w:pPr>
         <w:pStyle w:val="Textonotapie"/>
@@ -6708,7 +7163,15 @@
         <w:footnoteRef/>
       </w:r>
       <w:r>
-        <w:t xml:space="preserve"> Aubert M. (2021) </w:t>
+        <w:t xml:space="preserve"> </w:t>
+      </w:r>
+      <w:proofErr w:type="spellStart"/>
+      <w:r>
+        <w:t>Aubert</w:t>
+      </w:r>
+      <w:proofErr w:type="spellEnd"/>
+      <w:r>
+        <w:t xml:space="preserve"> M. (2021) </w:t>
       </w:r>
       <w:r>
         <w:rPr>
@@ -6718,9 +7181,17 @@
         <w:t>La esterilización femenina permanente: qué es y sus consecuencias</w:t>
       </w:r>
       <w:r>
-        <w:t xml:space="preserve">. Multiestetica. Consultado el 28 de febrero de 2022. Disponible en URL: </w:t>
-      </w:r>
-      <w:hyperlink r:id="rId7" w:history="1">
+        <w:t xml:space="preserve">. </w:t>
+      </w:r>
+      <w:proofErr w:type="spellStart"/>
+      <w:r>
+        <w:t>Multiestetica</w:t>
+      </w:r>
+      <w:proofErr w:type="spellEnd"/>
+      <w:r>
+        <w:t xml:space="preserve">. Consultado el 28 de febrero de 2022. Disponible en URL: </w:t>
+      </w:r>
+      <w:hyperlink r:id="rId8" w:history="1">
         <w:r>
           <w:rPr>
             <w:rStyle w:val="Hipervnculo"/>
@@ -6730,7 +7201,7 @@
       </w:hyperlink>
     </w:p>
   </w:footnote>
-  <w:footnote w:id="8">
+  <w:footnote w:id="9">
     <w:p>
       <w:pPr>
         <w:pStyle w:val="Textonotapie"/>
@@ -6767,7 +7238,7 @@
         </w:rPr>
         <w:t xml:space="preserve">. Planned Parenthood. Consultado el 28 de febrero de 2022. Disponible en URL: </w:t>
       </w:r>
-      <w:hyperlink r:id="rId8" w:anchor=":~:text=La%20vasectom%C3%ADa%20(tambi%C3%A9n%20llamada%20esterilizaci%C3%B3n,contra%20embarazos%20de%20manera%20permanente" w:history="1">
+      <w:hyperlink r:id="rId9" w:anchor=":~:text=La%20vasectom%C3%ADa%20(tambi%C3%A9n%20llamada%20esterilizaci%C3%B3n,contra%20embarazos%20de%20manera%20permanente" w:history="1">
         <w:r>
           <w:rPr>
             <w:rStyle w:val="Hipervnculo"/>
@@ -6784,7 +7255,7 @@
       </w:r>
     </w:p>
   </w:footnote>
-  <w:footnote w:id="9">
+  <w:footnote w:id="10">
     <w:p>
       <w:pPr>
         <w:pStyle w:val="Textonotapie"/>
@@ -6821,7 +7292,7 @@
         </w:rPr>
         <w:t xml:space="preserve">Instituto de Reproducción CEFER. Consultado el 28 de febrero de 2022. Disponible en URL: </w:t>
       </w:r>
-      <w:hyperlink r:id="rId9" w:history="1">
+      <w:hyperlink r:id="rId10" w:history="1">
         <w:r>
           <w:rPr>
             <w:rStyle w:val="Hipervnculo"/>
@@ -6840,7 +7311,7 @@
       </w:pPr>
     </w:p>
   </w:footnote>
-  <w:footnote w:id="10">
+  <w:footnote w:id="11">
     <w:p>
       <w:pPr>
         <w:pStyle w:val="Textonotapie"/>
@@ -6883,9 +7354,23 @@
         <w:rPr>
           <w:lang w:val="es-ES"/>
         </w:rPr>
-        <w:t xml:space="preserve">Mayo Clinic. Consultado el 28 de febrero de 2022. Disponible en URL: </w:t>
-      </w:r>
-      <w:hyperlink r:id="rId10" w:history="1">
+        <w:t xml:space="preserve">Mayo </w:t>
+      </w:r>
+      <w:proofErr w:type="spellStart"/>
+      <w:r>
+        <w:rPr>
+          <w:lang w:val="es-ES"/>
+        </w:rPr>
+        <w:t>Clinic</w:t>
+      </w:r>
+      <w:proofErr w:type="spellEnd"/>
+      <w:r>
+        <w:rPr>
+          <w:lang w:val="es-ES"/>
+        </w:rPr>
+        <w:t xml:space="preserve">. Consultado el 28 de febrero de 2022. Disponible en URL: </w:t>
+      </w:r>
+      <w:hyperlink r:id="rId11" w:history="1">
         <w:r>
           <w:rPr>
             <w:rStyle w:val="Hipervnculo"/>
@@ -6904,7 +7389,7 @@
       </w:pPr>
     </w:p>
   </w:footnote>
-  <w:footnote w:id="11">
+  <w:footnote w:id="12">
     <w:p>
       <w:pPr>
         <w:pStyle w:val="Textonotapie"/>
@@ -6950,7 +7435,7 @@
         </w:rPr>
         <w:t xml:space="preserve"> </w:t>
       </w:r>
-      <w:hyperlink r:id="rId11" w:history="1">
+      <w:hyperlink r:id="rId12" w:history="1">
         <w:r>
           <w:rPr>
             <w:rStyle w:val="Hipervnculo"/>
@@ -6967,6 +7452,92 @@
 <file path=word/numbering.xml><?xml version="1.0" encoding="utf-8"?>
 <w:numbering xmlns:wpc="http://schemas.microsoft.com/office/word/2010/wordprocessingCanvas" xmlns:cx="http://schemas.microsoft.com/office/drawing/2014/chartex" xmlns:cx1="http://schemas.microsoft.com/office/drawing/2015/9/8/chartex" xmlns:cx2="http://schemas.microsoft.com/office/drawing/2015/10/21/chartex" xmlns:cx3="http://schemas.microsoft.com/office/drawing/2016/5/9/chartex" xmlns:cx4="http://schemas.microsoft.com/office/drawing/2016/5/10/chartex" xmlns:cx5="http://schemas.microsoft.com/office/drawing/2016/5/11/chartex" xmlns:cx6="http://schemas.microsoft.com/office/drawing/2016/5/12/chartex" xmlns:cx7="http://schemas.microsoft.com/office/drawing/2016/5/13/chartex" xmlns:cx8="http://schemas.microsoft.com/office/drawing/2016/5/14/chartex" xmlns:mc="http://schemas.openxmlformats.org/markup-compatibility/2006" xmlns:aink="http://schemas.microsoft.com/office/drawing/2016/ink" xmlns:am3d="http://schemas.microsoft.com/office/drawing/2017/model3d" xmlns:o="urn:schemas-microsoft-com:office:office" xmlns:r="http://schemas.openxmlformats.org/officeDocument/2006/relationships" xmlns:m="http://schemas.openxmlformats.org/officeDocument/2006/math" xmlns:v="urn:schemas-microsoft-com:vml" xmlns:wp14="http://schemas.microsoft.com/office/word/2010/wordprocessingDrawing" xmlns:wp="http://schemas.openxmlformats.org/drawingml/2006/wordprocessingDrawing" xmlns:w10="urn:schemas-microsoft-com:office:word" xmlns:w="http://schemas.openxmlformats.org/wordprocessingml/2006/main" xmlns:w14="http://schemas.microsoft.com/office/word/2010/wordml" xmlns:w15="http://schemas.microsoft.com/office/word/2012/wordml" xmlns:w16cex="http://schemas.microsoft.com/office/word/2018/wordml/cex" xmlns:w16cid="http://schemas.microsoft.com/office/word/2016/wordml/cid" xmlns:w16="http://schemas.microsoft.com/office/word/2018/wordml" xmlns:w16sdtdh="http://schemas.microsoft.com/office/word/2020/wordml/sdtdatahash" xmlns:w16se="http://schemas.microsoft.com/office/word/2015/wordml/symex" xmlns:wpg="http://schemas.microsoft.com/office/word/2010/wordprocessingGroup" xmlns:wpi="http://schemas.microsoft.com/office/word/2010/wordprocessingInk" xmlns:wne="http://schemas.microsoft.com/office/word/2006/wordml" xmlns:wps="http://schemas.microsoft.com/office/word/2010/wordprocessingShape" mc:Ignorable="w14 w15 w16se w16cid w16 w16cex w16sdtdh wp14">
   <w:abstractNum w:abstractNumId="0" w15:restartNumberingAfterBreak="0">
+    <w:nsid w:val="1027668F"/>
+    <w:multiLevelType w:val="hybridMultilevel"/>
+    <w:tmpl w:val="91CCCE70"/>
+    <w:lvl w:ilvl="0" w:tplc="440A000F">
+      <w:start w:val="1"/>
+      <w:numFmt w:val="decimal"/>
+      <w:lvlText w:val="%1."/>
+      <w:lvlJc w:val="left"/>
+      <w:pPr>
+        <w:ind w:left="720" w:hanging="360"/>
+      </w:pPr>
+    </w:lvl>
+    <w:lvl w:ilvl="1" w:tplc="440A0019" w:tentative="1">
+      <w:start w:val="1"/>
+      <w:numFmt w:val="lowerLetter"/>
+      <w:lvlText w:val="%2."/>
+      <w:lvlJc w:val="left"/>
+      <w:pPr>
+        <w:ind w:left="1440" w:hanging="360"/>
+      </w:pPr>
+    </w:lvl>
+    <w:lvl w:ilvl="2" w:tplc="440A001B" w:tentative="1">
+      <w:start w:val="1"/>
+      <w:numFmt w:val="lowerRoman"/>
+      <w:lvlText w:val="%3."/>
+      <w:lvlJc w:val="right"/>
+      <w:pPr>
+        <w:ind w:left="2160" w:hanging="180"/>
+      </w:pPr>
+    </w:lvl>
+    <w:lvl w:ilvl="3" w:tplc="440A000F" w:tentative="1">
+      <w:start w:val="1"/>
+      <w:numFmt w:val="decimal"/>
+      <w:lvlText w:val="%4."/>
+      <w:lvlJc w:val="left"/>
+      <w:pPr>
+        <w:ind w:left="2880" w:hanging="360"/>
+      </w:pPr>
+    </w:lvl>
+    <w:lvl w:ilvl="4" w:tplc="440A0019" w:tentative="1">
+      <w:start w:val="1"/>
+      <w:numFmt w:val="lowerLetter"/>
+      <w:lvlText w:val="%5."/>
+      <w:lvlJc w:val="left"/>
+      <w:pPr>
+        <w:ind w:left="3600" w:hanging="360"/>
+      </w:pPr>
+    </w:lvl>
+    <w:lvl w:ilvl="5" w:tplc="440A001B" w:tentative="1">
+      <w:start w:val="1"/>
+      <w:numFmt w:val="lowerRoman"/>
+      <w:lvlText w:val="%6."/>
+      <w:lvlJc w:val="right"/>
+      <w:pPr>
+        <w:ind w:left="4320" w:hanging="180"/>
+      </w:pPr>
+    </w:lvl>
+    <w:lvl w:ilvl="6" w:tplc="440A000F" w:tentative="1">
+      <w:start w:val="1"/>
+      <w:numFmt w:val="decimal"/>
+      <w:lvlText w:val="%7."/>
+      <w:lvlJc w:val="left"/>
+      <w:pPr>
+        <w:ind w:left="5040" w:hanging="360"/>
+      </w:pPr>
+    </w:lvl>
+    <w:lvl w:ilvl="7" w:tplc="440A0019" w:tentative="1">
+      <w:start w:val="1"/>
+      <w:numFmt w:val="lowerLetter"/>
+      <w:lvlText w:val="%8."/>
+      <w:lvlJc w:val="left"/>
+      <w:pPr>
+        <w:ind w:left="5760" w:hanging="360"/>
+      </w:pPr>
+    </w:lvl>
+    <w:lvl w:ilvl="8" w:tplc="440A001B" w:tentative="1">
+      <w:start w:val="1"/>
+      <w:numFmt w:val="lowerRoman"/>
+      <w:lvlText w:val="%9."/>
+      <w:lvlJc w:val="right"/>
+      <w:pPr>
+        <w:ind w:left="6480" w:hanging="180"/>
+      </w:pPr>
+    </w:lvl>
+  </w:abstractNum>
+  <w:abstractNum w:abstractNumId="1" w15:restartNumberingAfterBreak="0">
     <w:nsid w:val="11D6052E"/>
     <w:multiLevelType w:val="hybridMultilevel"/>
     <w:tmpl w:val="C3B0AD6C"/>
@@ -7052,7 +7623,7 @@
       </w:pPr>
     </w:lvl>
   </w:abstractNum>
-  <w:abstractNum w:abstractNumId="1" w15:restartNumberingAfterBreak="0">
+  <w:abstractNum w:abstractNumId="2" w15:restartNumberingAfterBreak="0">
     <w:nsid w:val="1F7D270A"/>
     <w:multiLevelType w:val="multilevel"/>
     <w:tmpl w:val="BE0A1E8E"/>
@@ -7165,7 +7736,7 @@
       </w:rPr>
     </w:lvl>
   </w:abstractNum>
-  <w:abstractNum w:abstractNumId="2" w15:restartNumberingAfterBreak="0">
+  <w:abstractNum w:abstractNumId="3" w15:restartNumberingAfterBreak="0">
     <w:nsid w:val="22635E82"/>
     <w:multiLevelType w:val="hybridMultilevel"/>
     <w:tmpl w:val="6F245A4E"/>
@@ -7278,7 +7849,7 @@
       </w:rPr>
     </w:lvl>
   </w:abstractNum>
-  <w:abstractNum w:abstractNumId="3" w15:restartNumberingAfterBreak="0">
+  <w:abstractNum w:abstractNumId="4" w15:restartNumberingAfterBreak="0">
     <w:nsid w:val="2A8857A9"/>
     <w:multiLevelType w:val="hybridMultilevel"/>
     <w:tmpl w:val="008A0102"/>
@@ -7390,7 +7961,7 @@
       </w:rPr>
     </w:lvl>
   </w:abstractNum>
-  <w:abstractNum w:abstractNumId="4" w15:restartNumberingAfterBreak="0">
+  <w:abstractNum w:abstractNumId="5" w15:restartNumberingAfterBreak="0">
     <w:nsid w:val="5B6E42DC"/>
     <w:multiLevelType w:val="multilevel"/>
     <w:tmpl w:val="496AE610"/>
@@ -7503,7 +8074,7 @@
       </w:rPr>
     </w:lvl>
   </w:abstractNum>
-  <w:abstractNum w:abstractNumId="5" w15:restartNumberingAfterBreak="0">
+  <w:abstractNum w:abstractNumId="6" w15:restartNumberingAfterBreak="0">
     <w:nsid w:val="5C556CB3"/>
     <w:multiLevelType w:val="hybridMultilevel"/>
     <w:tmpl w:val="B2E45912"/>
@@ -7616,7 +8187,96 @@
       </w:rPr>
     </w:lvl>
   </w:abstractNum>
-  <w:abstractNum w:abstractNumId="6" w15:restartNumberingAfterBreak="0">
+  <w:abstractNum w:abstractNumId="7" w15:restartNumberingAfterBreak="0">
+    <w:nsid w:val="64667AC9"/>
+    <w:multiLevelType w:val="hybridMultilevel"/>
+    <w:tmpl w:val="12FA40AE"/>
+    <w:lvl w:ilvl="0" w:tplc="440A000F">
+      <w:start w:val="1"/>
+      <w:numFmt w:val="decimal"/>
+      <w:lvlText w:val="%1."/>
+      <w:lvlJc w:val="left"/>
+      <w:pPr>
+        <w:ind w:left="720" w:hanging="360"/>
+      </w:pPr>
+      <w:rPr>
+        <w:rFonts w:hint="default"/>
+      </w:rPr>
+    </w:lvl>
+    <w:lvl w:ilvl="1" w:tplc="440A0019" w:tentative="1">
+      <w:start w:val="1"/>
+      <w:numFmt w:val="lowerLetter"/>
+      <w:lvlText w:val="%2."/>
+      <w:lvlJc w:val="left"/>
+      <w:pPr>
+        <w:ind w:left="1440" w:hanging="360"/>
+      </w:pPr>
+    </w:lvl>
+    <w:lvl w:ilvl="2" w:tplc="440A001B" w:tentative="1">
+      <w:start w:val="1"/>
+      <w:numFmt w:val="lowerRoman"/>
+      <w:lvlText w:val="%3."/>
+      <w:lvlJc w:val="right"/>
+      <w:pPr>
+        <w:ind w:left="2160" w:hanging="180"/>
+      </w:pPr>
+    </w:lvl>
+    <w:lvl w:ilvl="3" w:tplc="440A000F" w:tentative="1">
+      <w:start w:val="1"/>
+      <w:numFmt w:val="decimal"/>
+      <w:lvlText w:val="%4."/>
+      <w:lvlJc w:val="left"/>
+      <w:pPr>
+        <w:ind w:left="2880" w:hanging="360"/>
+      </w:pPr>
+    </w:lvl>
+    <w:lvl w:ilvl="4" w:tplc="440A0019" w:tentative="1">
+      <w:start w:val="1"/>
+      <w:numFmt w:val="lowerLetter"/>
+      <w:lvlText w:val="%5."/>
+      <w:lvlJc w:val="left"/>
+      <w:pPr>
+        <w:ind w:left="3600" w:hanging="360"/>
+      </w:pPr>
+    </w:lvl>
+    <w:lvl w:ilvl="5" w:tplc="440A001B" w:tentative="1">
+      <w:start w:val="1"/>
+      <w:numFmt w:val="lowerRoman"/>
+      <w:lvlText w:val="%6."/>
+      <w:lvlJc w:val="right"/>
+      <w:pPr>
+        <w:ind w:left="4320" w:hanging="180"/>
+      </w:pPr>
+    </w:lvl>
+    <w:lvl w:ilvl="6" w:tplc="440A000F" w:tentative="1">
+      <w:start w:val="1"/>
+      <w:numFmt w:val="decimal"/>
+      <w:lvlText w:val="%7."/>
+      <w:lvlJc w:val="left"/>
+      <w:pPr>
+        <w:ind w:left="5040" w:hanging="360"/>
+      </w:pPr>
+    </w:lvl>
+    <w:lvl w:ilvl="7" w:tplc="440A0019" w:tentative="1">
+      <w:start w:val="1"/>
+      <w:numFmt w:val="lowerLetter"/>
+      <w:lvlText w:val="%8."/>
+      <w:lvlJc w:val="left"/>
+      <w:pPr>
+        <w:ind w:left="5760" w:hanging="360"/>
+      </w:pPr>
+    </w:lvl>
+    <w:lvl w:ilvl="8" w:tplc="440A001B" w:tentative="1">
+      <w:start w:val="1"/>
+      <w:numFmt w:val="lowerRoman"/>
+      <w:lvlText w:val="%9."/>
+      <w:lvlJc w:val="right"/>
+      <w:pPr>
+        <w:ind w:left="6480" w:hanging="180"/>
+      </w:pPr>
+    </w:lvl>
+  </w:abstractNum>
+  <w:abstractNum w:abstractNumId="8" w15:restartNumberingAfterBreak="0">
     <w:nsid w:val="69617BF2"/>
     <w:multiLevelType w:val="hybridMultilevel"/>
     <w:tmpl w:val="74FECC56"/>
@@ -7702,7 +8362,7 @@
       </w:pPr>
     </w:lvl>
   </w:abstractNum>
-  <w:abstractNum w:abstractNumId="7" w15:restartNumberingAfterBreak="0">
+  <w:abstractNum w:abstractNumId="9" w15:restartNumberingAfterBreak="0">
     <w:nsid w:val="76706639"/>
     <w:multiLevelType w:val="hybridMultilevel"/>
     <w:tmpl w:val="20909EC4"/>
@@ -7791,7 +8451,7 @@
       </w:pPr>
     </w:lvl>
   </w:abstractNum>
-  <w:abstractNum w:abstractNumId="8" w15:restartNumberingAfterBreak="0">
+  <w:abstractNum w:abstractNumId="10" w15:restartNumberingAfterBreak="0">
     <w:nsid w:val="7F8E431A"/>
     <w:multiLevelType w:val="hybridMultilevel"/>
     <w:tmpl w:val="20909EC4"/>
@@ -7881,31 +8541,37 @@
     </w:lvl>
   </w:abstractNum>
   <w:num w:numId="1">
+    <w:abstractNumId w:val="4"/>
+  </w:num>
+  <w:num w:numId="2">
+    <w:abstractNumId w:val="10"/>
+  </w:num>
+  <w:num w:numId="3">
+    <w:abstractNumId w:val="9"/>
+  </w:num>
+  <w:num w:numId="4">
     <w:abstractNumId w:val="3"/>
   </w:num>
-  <w:num w:numId="2">
+  <w:num w:numId="5">
     <w:abstractNumId w:val="8"/>
   </w:num>
-  <w:num w:numId="3">
-    <w:abstractNumId w:val="7"/>
+  <w:num w:numId="6">
+    <w:abstractNumId w:val="1"/>
   </w:num>
-  <w:num w:numId="4">
+  <w:num w:numId="7">
     <w:abstractNumId w:val="2"/>
   </w:num>
-  <w:num w:numId="5">
+  <w:num w:numId="8">
+    <w:abstractNumId w:val="5"/>
+  </w:num>
+  <w:num w:numId="9">
     <w:abstractNumId w:val="6"/>
   </w:num>
-  <w:num w:numId="6">
+  <w:num w:numId="10">
     <w:abstractNumId w:val="0"/>
   </w:num>
-  <w:num w:numId="7">
-    <w:abstractNumId w:val="1"/>
-  </w:num>
-  <w:num w:numId="8">
-    <w:abstractNumId w:val="4"/>
-  </w:num>
-  <w:num w:numId="9">
-    <w:abstractNumId w:val="5"/>
+  <w:num w:numId="11">
+    <w:abstractNumId w:val="7"/>
   </w:num>
 </w:numbering>
 </file>
@@ -8355,6 +9021,7 @@
   <w:style w:type="character" w:default="1" w:styleId="Fuentedeprrafopredeter">
     <w:name w:val="Default Paragraph Font"/>
     <w:uiPriority w:val="1"/>
+    <w:semiHidden/>
     <w:unhideWhenUsed/>
   </w:style>
   <w:style w:type="table" w:default="1" w:styleId="Tablanormal">

</xml_diff>

<commit_message>
Última actualización: 2022-03-02 16:19:48
Affected files:
Materias/OPV/Métodos anticonceptivos informe.docx
Materias/OPV/Métodos anticonceptivos informe.pdf
Materias/OPV/~$todos anticonceptivos informe.docx
Materias/OPV/~WRL0695.tmp
Materias/Seminario/Resumen de los antecedentes Capítulo I.txt
</commit_message>
<xml_diff>
--- a/Materias/OPV/Métodos anticonceptivos informe.docx
+++ b/Materias/OPV/Métodos anticonceptivos informe.docx
@@ -361,9 +361,9 @@
               <w:tab w:val="right" w:leader="dot" w:pos="8828"/>
             </w:tabs>
             <w:rPr>
+              <w:rFonts w:eastAsiaTheme="minorEastAsia"/>
               <w:noProof/>
-              <w:sz w:val="24"/>
-              <w:szCs w:val="24"/>
+              <w:lang w:eastAsia="es-SV"/>
             </w:rPr>
           </w:pPr>
           <w:r>
@@ -387,23 +387,19 @@
             </w:rPr>
             <w:fldChar w:fldCharType="separate"/>
           </w:r>
-          <w:hyperlink w:anchor="_Toc97020495" w:history="1">
+          <w:hyperlink w:anchor="_Toc97111357" w:history="1">
             <w:r>
               <w:rPr>
                 <w:rStyle w:val="Hipervnculo"/>
                 <w:noProof/>
-                <w:sz w:val="24"/>
-                <w:szCs w:val="24"/>
                 <w:lang w:val="es-ES"/>
               </w:rPr>
-              <w:t>Preservativo Masculino</w:t>
+              <w:t>¿Qué son los anticonceptivos?</w:t>
             </w:r>
             <w:r>
               <w:rPr>
                 <w:noProof/>
                 <w:webHidden/>
-                <w:sz w:val="24"/>
-                <w:szCs w:val="24"/>
               </w:rPr>
               <w:tab/>
             </w:r>
@@ -411,8 +407,6 @@
               <w:rPr>
                 <w:noProof/>
                 <w:webHidden/>
-                <w:sz w:val="24"/>
-                <w:szCs w:val="24"/>
               </w:rPr>
               <w:fldChar w:fldCharType="begin"/>
             </w:r>
@@ -420,25 +414,19 @@
               <w:rPr>
                 <w:noProof/>
                 <w:webHidden/>
-                <w:sz w:val="24"/>
-                <w:szCs w:val="24"/>
               </w:rPr>
-              <w:instrText xml:space="preserve"> PAGEREF _Toc97020495 \h </w:instrText>
+              <w:instrText xml:space="preserve"> PAGEREF _Toc97111357 \h </w:instrText>
             </w:r>
             <w:r>
               <w:rPr>
                 <w:noProof/>
                 <w:webHidden/>
-                <w:sz w:val="24"/>
-                <w:szCs w:val="24"/>
               </w:rPr>
             </w:r>
             <w:r>
               <w:rPr>
                 <w:noProof/>
                 <w:webHidden/>
-                <w:sz w:val="24"/>
-                <w:szCs w:val="24"/>
               </w:rPr>
               <w:fldChar w:fldCharType="separate"/>
             </w:r>
@@ -446,8 +434,6 @@
               <w:rPr>
                 <w:noProof/>
                 <w:webHidden/>
-                <w:sz w:val="24"/>
-                <w:szCs w:val="24"/>
               </w:rPr>
               <w:t>3</w:t>
             </w:r>
@@ -455,8 +441,6 @@
               <w:rPr>
                 <w:noProof/>
                 <w:webHidden/>
-                <w:sz w:val="24"/>
-                <w:szCs w:val="24"/>
               </w:rPr>
               <w:fldChar w:fldCharType="end"/>
             </w:r>
@@ -469,28 +453,24 @@
               <w:tab w:val="right" w:leader="dot" w:pos="8828"/>
             </w:tabs>
             <w:rPr>
+              <w:rFonts w:eastAsiaTheme="minorEastAsia"/>
               <w:noProof/>
-              <w:sz w:val="24"/>
-              <w:szCs w:val="24"/>
+              <w:lang w:eastAsia="es-SV"/>
             </w:rPr>
           </w:pPr>
-          <w:hyperlink w:anchor="_Toc97020496" w:history="1">
+          <w:hyperlink w:anchor="_Toc97111358" w:history="1">
             <w:r>
               <w:rPr>
                 <w:rStyle w:val="Hipervnculo"/>
                 <w:noProof/>
-                <w:sz w:val="24"/>
-                <w:szCs w:val="24"/>
                 <w:lang w:val="es-ES"/>
               </w:rPr>
-              <w:t>Preservativo femenino</w:t>
+              <w:t>Preservativo Masculino</w:t>
             </w:r>
             <w:r>
               <w:rPr>
                 <w:noProof/>
                 <w:webHidden/>
-                <w:sz w:val="24"/>
-                <w:szCs w:val="24"/>
               </w:rPr>
               <w:tab/>
             </w:r>
@@ -498,8 +478,6 @@
               <w:rPr>
                 <w:noProof/>
                 <w:webHidden/>
-                <w:sz w:val="24"/>
-                <w:szCs w:val="24"/>
               </w:rPr>
               <w:fldChar w:fldCharType="begin"/>
             </w:r>
@@ -507,25 +485,19 @@
               <w:rPr>
                 <w:noProof/>
                 <w:webHidden/>
-                <w:sz w:val="24"/>
-                <w:szCs w:val="24"/>
               </w:rPr>
-              <w:instrText xml:space="preserve"> PAGEREF _Toc97020496 \h </w:instrText>
+              <w:instrText xml:space="preserve"> PAGEREF _Toc97111358 \h </w:instrText>
             </w:r>
             <w:r>
               <w:rPr>
                 <w:noProof/>
                 <w:webHidden/>
-                <w:sz w:val="24"/>
-                <w:szCs w:val="24"/>
               </w:rPr>
             </w:r>
             <w:r>
               <w:rPr>
                 <w:noProof/>
                 <w:webHidden/>
-                <w:sz w:val="24"/>
-                <w:szCs w:val="24"/>
               </w:rPr>
               <w:fldChar w:fldCharType="separate"/>
             </w:r>
@@ -533,8 +505,6 @@
               <w:rPr>
                 <w:noProof/>
                 <w:webHidden/>
-                <w:sz w:val="24"/>
-                <w:szCs w:val="24"/>
               </w:rPr>
               <w:t>4</w:t>
             </w:r>
@@ -542,8 +512,6 @@
               <w:rPr>
                 <w:noProof/>
                 <w:webHidden/>
-                <w:sz w:val="24"/>
-                <w:szCs w:val="24"/>
               </w:rPr>
               <w:fldChar w:fldCharType="end"/>
             </w:r>
@@ -556,28 +524,24 @@
               <w:tab w:val="right" w:leader="dot" w:pos="8828"/>
             </w:tabs>
             <w:rPr>
+              <w:rFonts w:eastAsiaTheme="minorEastAsia"/>
               <w:noProof/>
-              <w:sz w:val="24"/>
-              <w:szCs w:val="24"/>
+              <w:lang w:eastAsia="es-SV"/>
             </w:rPr>
           </w:pPr>
-          <w:hyperlink w:anchor="_Toc97020497" w:history="1">
+          <w:hyperlink w:anchor="_Toc97111359" w:history="1">
             <w:r>
               <w:rPr>
                 <w:rStyle w:val="Hipervnculo"/>
                 <w:noProof/>
-                <w:sz w:val="24"/>
-                <w:szCs w:val="24"/>
-                <w:lang w:val="es-419"/>
+                <w:lang w:val="es-ES"/>
               </w:rPr>
-              <w:t>Esterilización Femenina “La ligadura de trompas”</w:t>
+              <w:t>Preservativo femenino</w:t>
             </w:r>
             <w:r>
               <w:rPr>
                 <w:noProof/>
                 <w:webHidden/>
-                <w:sz w:val="24"/>
-                <w:szCs w:val="24"/>
               </w:rPr>
               <w:tab/>
             </w:r>
@@ -585,8 +549,6 @@
               <w:rPr>
                 <w:noProof/>
                 <w:webHidden/>
-                <w:sz w:val="24"/>
-                <w:szCs w:val="24"/>
               </w:rPr>
               <w:fldChar w:fldCharType="begin"/>
             </w:r>
@@ -594,25 +556,19 @@
               <w:rPr>
                 <w:noProof/>
                 <w:webHidden/>
-                <w:sz w:val="24"/>
-                <w:szCs w:val="24"/>
               </w:rPr>
-              <w:instrText xml:space="preserve"> PAGEREF _Toc97020497 \h </w:instrText>
+              <w:instrText xml:space="preserve"> PAGEREF _Toc97111359 \h </w:instrText>
             </w:r>
             <w:r>
               <w:rPr>
                 <w:noProof/>
                 <w:webHidden/>
-                <w:sz w:val="24"/>
-                <w:szCs w:val="24"/>
               </w:rPr>
             </w:r>
             <w:r>
               <w:rPr>
                 <w:noProof/>
                 <w:webHidden/>
-                <w:sz w:val="24"/>
-                <w:szCs w:val="24"/>
               </w:rPr>
               <w:fldChar w:fldCharType="separate"/>
             </w:r>
@@ -620,8 +576,6 @@
               <w:rPr>
                 <w:noProof/>
                 <w:webHidden/>
-                <w:sz w:val="24"/>
-                <w:szCs w:val="24"/>
               </w:rPr>
               <w:t>5</w:t>
             </w:r>
@@ -629,8 +583,6 @@
               <w:rPr>
                 <w:noProof/>
                 <w:webHidden/>
-                <w:sz w:val="24"/>
-                <w:szCs w:val="24"/>
               </w:rPr>
               <w:fldChar w:fldCharType="end"/>
             </w:r>
@@ -643,28 +595,24 @@
               <w:tab w:val="right" w:leader="dot" w:pos="8828"/>
             </w:tabs>
             <w:rPr>
+              <w:rFonts w:eastAsiaTheme="minorEastAsia"/>
               <w:noProof/>
-              <w:sz w:val="24"/>
-              <w:szCs w:val="24"/>
+              <w:lang w:eastAsia="es-SV"/>
             </w:rPr>
           </w:pPr>
-          <w:hyperlink w:anchor="_Toc97020498" w:history="1">
+          <w:hyperlink w:anchor="_Toc97111360" w:history="1">
             <w:r>
               <w:rPr>
                 <w:rStyle w:val="Hipervnculo"/>
                 <w:noProof/>
-                <w:sz w:val="24"/>
-                <w:szCs w:val="24"/>
                 <w:lang w:val="es-419"/>
               </w:rPr>
-              <w:t>Esterilización Masculina “Vasectomía”</w:t>
+              <w:t>Esterilización Femenina “La ligadura de trompas”</w:t>
             </w:r>
             <w:r>
               <w:rPr>
                 <w:noProof/>
                 <w:webHidden/>
-                <w:sz w:val="24"/>
-                <w:szCs w:val="24"/>
               </w:rPr>
               <w:tab/>
             </w:r>
@@ -672,8 +620,6 @@
               <w:rPr>
                 <w:noProof/>
                 <w:webHidden/>
-                <w:sz w:val="24"/>
-                <w:szCs w:val="24"/>
               </w:rPr>
               <w:fldChar w:fldCharType="begin"/>
             </w:r>
@@ -681,25 +627,19 @@
               <w:rPr>
                 <w:noProof/>
                 <w:webHidden/>
-                <w:sz w:val="24"/>
-                <w:szCs w:val="24"/>
               </w:rPr>
-              <w:instrText xml:space="preserve"> PAGEREF _Toc97020498 \h </w:instrText>
+              <w:instrText xml:space="preserve"> PAGEREF _Toc97111360 \h </w:instrText>
             </w:r>
             <w:r>
               <w:rPr>
                 <w:noProof/>
                 <w:webHidden/>
-                <w:sz w:val="24"/>
-                <w:szCs w:val="24"/>
               </w:rPr>
             </w:r>
             <w:r>
               <w:rPr>
                 <w:noProof/>
                 <w:webHidden/>
-                <w:sz w:val="24"/>
-                <w:szCs w:val="24"/>
               </w:rPr>
               <w:fldChar w:fldCharType="separate"/>
             </w:r>
@@ -707,17 +647,13 @@
               <w:rPr>
                 <w:noProof/>
                 <w:webHidden/>
-                <w:sz w:val="24"/>
-                <w:szCs w:val="24"/>
               </w:rPr>
-              <w:t>7</w:t>
+              <w:t>6</w:t>
             </w:r>
             <w:r>
               <w:rPr>
                 <w:noProof/>
                 <w:webHidden/>
-                <w:sz w:val="24"/>
-                <w:szCs w:val="24"/>
               </w:rPr>
               <w:fldChar w:fldCharType="end"/>
             </w:r>
@@ -730,28 +666,24 @@
               <w:tab w:val="right" w:leader="dot" w:pos="8828"/>
             </w:tabs>
             <w:rPr>
+              <w:rFonts w:eastAsiaTheme="minorEastAsia"/>
               <w:noProof/>
-              <w:sz w:val="24"/>
-              <w:szCs w:val="24"/>
+              <w:lang w:eastAsia="es-SV"/>
             </w:rPr>
           </w:pPr>
-          <w:hyperlink w:anchor="_Toc97020499" w:history="1">
+          <w:hyperlink w:anchor="_Toc97111361" w:history="1">
             <w:r>
               <w:rPr>
                 <w:rStyle w:val="Hipervnculo"/>
                 <w:noProof/>
-                <w:sz w:val="24"/>
-                <w:szCs w:val="24"/>
-                <w:lang w:val="es-ES"/>
+                <w:lang w:val="es-419"/>
               </w:rPr>
-              <w:t>Dispositivo intrauterino</w:t>
+              <w:t>Esterilización Masculina “Vasectomía”</w:t>
             </w:r>
             <w:r>
               <w:rPr>
                 <w:noProof/>
                 <w:webHidden/>
-                <w:sz w:val="24"/>
-                <w:szCs w:val="24"/>
               </w:rPr>
               <w:tab/>
             </w:r>
@@ -759,8 +691,6 @@
               <w:rPr>
                 <w:noProof/>
                 <w:webHidden/>
-                <w:sz w:val="24"/>
-                <w:szCs w:val="24"/>
               </w:rPr>
               <w:fldChar w:fldCharType="begin"/>
             </w:r>
@@ -768,25 +698,19 @@
               <w:rPr>
                 <w:noProof/>
                 <w:webHidden/>
-                <w:sz w:val="24"/>
-                <w:szCs w:val="24"/>
               </w:rPr>
-              <w:instrText xml:space="preserve"> PAGEREF _Toc97020499 \h </w:instrText>
+              <w:instrText xml:space="preserve"> PAGEREF _Toc97111361 \h </w:instrText>
             </w:r>
             <w:r>
               <w:rPr>
                 <w:noProof/>
                 <w:webHidden/>
-                <w:sz w:val="24"/>
-                <w:szCs w:val="24"/>
               </w:rPr>
             </w:r>
             <w:r>
               <w:rPr>
                 <w:noProof/>
                 <w:webHidden/>
-                <w:sz w:val="24"/>
-                <w:szCs w:val="24"/>
               </w:rPr>
               <w:fldChar w:fldCharType="separate"/>
             </w:r>
@@ -794,8 +718,6 @@
               <w:rPr>
                 <w:noProof/>
                 <w:webHidden/>
-                <w:sz w:val="24"/>
-                <w:szCs w:val="24"/>
               </w:rPr>
               <w:t>8</w:t>
             </w:r>
@@ -803,8 +725,6 @@
               <w:rPr>
                 <w:noProof/>
                 <w:webHidden/>
-                <w:sz w:val="24"/>
-                <w:szCs w:val="24"/>
               </w:rPr>
               <w:fldChar w:fldCharType="end"/>
             </w:r>
@@ -817,27 +737,24 @@
               <w:tab w:val="right" w:leader="dot" w:pos="8828"/>
             </w:tabs>
             <w:rPr>
+              <w:rFonts w:eastAsiaTheme="minorEastAsia"/>
               <w:noProof/>
-              <w:sz w:val="24"/>
-              <w:szCs w:val="24"/>
+              <w:lang w:eastAsia="es-SV"/>
             </w:rPr>
           </w:pPr>
-          <w:hyperlink w:anchor="_Toc97020500" w:history="1">
+          <w:hyperlink w:anchor="_Toc97111362" w:history="1">
             <w:r>
               <w:rPr>
                 <w:rStyle w:val="Hipervnculo"/>
                 <w:noProof/>
-                <w:sz w:val="24"/>
-                <w:szCs w:val="24"/>
+                <w:lang w:val="es-ES"/>
               </w:rPr>
-              <w:t>Inyección</w:t>
+              <w:t>Dispositivo intrauterino</w:t>
             </w:r>
             <w:r>
               <w:rPr>
                 <w:noProof/>
                 <w:webHidden/>
-                <w:sz w:val="24"/>
-                <w:szCs w:val="24"/>
               </w:rPr>
               <w:tab/>
             </w:r>
@@ -845,8 +762,6 @@
               <w:rPr>
                 <w:noProof/>
                 <w:webHidden/>
-                <w:sz w:val="24"/>
-                <w:szCs w:val="24"/>
               </w:rPr>
               <w:fldChar w:fldCharType="begin"/>
             </w:r>
@@ -854,25 +769,19 @@
               <w:rPr>
                 <w:noProof/>
                 <w:webHidden/>
-                <w:sz w:val="24"/>
-                <w:szCs w:val="24"/>
               </w:rPr>
-              <w:instrText xml:space="preserve"> PAGEREF _Toc97020500 \h </w:instrText>
+              <w:instrText xml:space="preserve"> PAGEREF _Toc97111362 \h </w:instrText>
             </w:r>
             <w:r>
               <w:rPr>
                 <w:noProof/>
                 <w:webHidden/>
-                <w:sz w:val="24"/>
-                <w:szCs w:val="24"/>
               </w:rPr>
             </w:r>
             <w:r>
               <w:rPr>
                 <w:noProof/>
                 <w:webHidden/>
-                <w:sz w:val="24"/>
-                <w:szCs w:val="24"/>
               </w:rPr>
               <w:fldChar w:fldCharType="separate"/>
             </w:r>
@@ -880,17 +789,13 @@
               <w:rPr>
                 <w:noProof/>
                 <w:webHidden/>
-                <w:sz w:val="24"/>
-                <w:szCs w:val="24"/>
               </w:rPr>
-              <w:t>10</w:t>
+              <w:t>9</w:t>
             </w:r>
             <w:r>
               <w:rPr>
                 <w:noProof/>
                 <w:webHidden/>
-                <w:sz w:val="24"/>
-                <w:szCs w:val="24"/>
               </w:rPr>
               <w:fldChar w:fldCharType="end"/>
             </w:r>
@@ -903,27 +808,23 @@
               <w:tab w:val="right" w:leader="dot" w:pos="8828"/>
             </w:tabs>
             <w:rPr>
+              <w:rFonts w:eastAsiaTheme="minorEastAsia"/>
               <w:noProof/>
-              <w:sz w:val="24"/>
-              <w:szCs w:val="24"/>
+              <w:lang w:eastAsia="es-SV"/>
             </w:rPr>
           </w:pPr>
-          <w:hyperlink w:anchor="_Toc97020501" w:history="1">
+          <w:hyperlink w:anchor="_Toc97111363" w:history="1">
             <w:r>
               <w:rPr>
                 <w:rStyle w:val="Hipervnculo"/>
                 <w:noProof/>
-                <w:sz w:val="24"/>
-                <w:szCs w:val="24"/>
               </w:rPr>
-              <w:t>Píldora</w:t>
+              <w:t>Ritmo</w:t>
             </w:r>
             <w:r>
               <w:rPr>
                 <w:noProof/>
                 <w:webHidden/>
-                <w:sz w:val="24"/>
-                <w:szCs w:val="24"/>
               </w:rPr>
               <w:tab/>
             </w:r>
@@ -931,8 +832,6 @@
               <w:rPr>
                 <w:noProof/>
                 <w:webHidden/>
-                <w:sz w:val="24"/>
-                <w:szCs w:val="24"/>
               </w:rPr>
               <w:fldChar w:fldCharType="begin"/>
             </w:r>
@@ -940,25 +839,19 @@
               <w:rPr>
                 <w:noProof/>
                 <w:webHidden/>
-                <w:sz w:val="24"/>
-                <w:szCs w:val="24"/>
               </w:rPr>
-              <w:instrText xml:space="preserve"> PAGEREF _Toc97020501 \h </w:instrText>
+              <w:instrText xml:space="preserve"> PAGEREF _Toc97111363 \h </w:instrText>
             </w:r>
             <w:r>
               <w:rPr>
                 <w:noProof/>
                 <w:webHidden/>
-                <w:sz w:val="24"/>
-                <w:szCs w:val="24"/>
               </w:rPr>
             </w:r>
             <w:r>
               <w:rPr>
                 <w:noProof/>
                 <w:webHidden/>
-                <w:sz w:val="24"/>
-                <w:szCs w:val="24"/>
               </w:rPr>
               <w:fldChar w:fldCharType="separate"/>
             </w:r>
@@ -966,8 +859,6 @@
               <w:rPr>
                 <w:noProof/>
                 <w:webHidden/>
-                <w:sz w:val="24"/>
-                <w:szCs w:val="24"/>
               </w:rPr>
               <w:t>11</w:t>
             </w:r>
@@ -975,8 +866,6 @@
               <w:rPr>
                 <w:noProof/>
                 <w:webHidden/>
-                <w:sz w:val="24"/>
-                <w:szCs w:val="24"/>
               </w:rPr>
               <w:fldChar w:fldCharType="end"/>
             </w:r>
@@ -989,27 +878,23 @@
               <w:tab w:val="right" w:leader="dot" w:pos="8828"/>
             </w:tabs>
             <w:rPr>
+              <w:rFonts w:eastAsiaTheme="minorEastAsia"/>
               <w:noProof/>
-              <w:sz w:val="24"/>
-              <w:szCs w:val="24"/>
+              <w:lang w:eastAsia="es-SV"/>
             </w:rPr>
           </w:pPr>
-          <w:hyperlink w:anchor="_Toc97020502" w:history="1">
+          <w:hyperlink w:anchor="_Toc97111364" w:history="1">
             <w:r>
               <w:rPr>
                 <w:rStyle w:val="Hipervnculo"/>
                 <w:noProof/>
-                <w:sz w:val="24"/>
-                <w:szCs w:val="24"/>
               </w:rPr>
-              <w:t>Diafragma</w:t>
+              <w:t>Inyección</w:t>
             </w:r>
             <w:r>
               <w:rPr>
                 <w:noProof/>
                 <w:webHidden/>
-                <w:sz w:val="24"/>
-                <w:szCs w:val="24"/>
               </w:rPr>
               <w:tab/>
             </w:r>
@@ -1017,8 +902,6 @@
               <w:rPr>
                 <w:noProof/>
                 <w:webHidden/>
-                <w:sz w:val="24"/>
-                <w:szCs w:val="24"/>
               </w:rPr>
               <w:fldChar w:fldCharType="begin"/>
             </w:r>
@@ -1026,25 +909,19 @@
               <w:rPr>
                 <w:noProof/>
                 <w:webHidden/>
-                <w:sz w:val="24"/>
-                <w:szCs w:val="24"/>
               </w:rPr>
-              <w:instrText xml:space="preserve"> PAGEREF _Toc97020502 \h </w:instrText>
+              <w:instrText xml:space="preserve"> PAGEREF _Toc97111364 \h </w:instrText>
             </w:r>
             <w:r>
               <w:rPr>
                 <w:noProof/>
                 <w:webHidden/>
-                <w:sz w:val="24"/>
-                <w:szCs w:val="24"/>
               </w:rPr>
             </w:r>
             <w:r>
               <w:rPr>
                 <w:noProof/>
                 <w:webHidden/>
-                <w:sz w:val="24"/>
-                <w:szCs w:val="24"/>
               </w:rPr>
               <w:fldChar w:fldCharType="separate"/>
             </w:r>
@@ -1052,17 +929,13 @@
               <w:rPr>
                 <w:noProof/>
                 <w:webHidden/>
-                <w:sz w:val="24"/>
-                <w:szCs w:val="24"/>
               </w:rPr>
-              <w:t>13</w:t>
+              <w:t>12</w:t>
             </w:r>
             <w:r>
               <w:rPr>
                 <w:noProof/>
                 <w:webHidden/>
-                <w:sz w:val="24"/>
-                <w:szCs w:val="24"/>
               </w:rPr>
               <w:fldChar w:fldCharType="end"/>
             </w:r>
@@ -1075,18 +948,226 @@
               <w:tab w:val="right" w:leader="dot" w:pos="8828"/>
             </w:tabs>
             <w:rPr>
+              <w:rFonts w:eastAsiaTheme="minorEastAsia"/>
               <w:noProof/>
-              <w:sz w:val="24"/>
-              <w:szCs w:val="24"/>
+              <w:lang w:eastAsia="es-SV"/>
             </w:rPr>
           </w:pPr>
-          <w:hyperlink w:anchor="_Toc97020503" w:history="1">
+          <w:hyperlink w:anchor="_Toc97111365" w:history="1">
             <w:r>
               <w:rPr>
                 <w:rStyle w:val="Hipervnculo"/>
                 <w:noProof/>
-                <w:sz w:val="24"/>
-                <w:szCs w:val="24"/>
+              </w:rPr>
+              <w:t>Píldora</w:t>
+            </w:r>
+            <w:r>
+              <w:rPr>
+                <w:noProof/>
+                <w:webHidden/>
+              </w:rPr>
+              <w:tab/>
+            </w:r>
+            <w:r>
+              <w:rPr>
+                <w:noProof/>
+                <w:webHidden/>
+              </w:rPr>
+              <w:fldChar w:fldCharType="begin"/>
+            </w:r>
+            <w:r>
+              <w:rPr>
+                <w:noProof/>
+                <w:webHidden/>
+              </w:rPr>
+              <w:instrText xml:space="preserve"> PAGEREF _Toc97111365 \h </w:instrText>
+            </w:r>
+            <w:r>
+              <w:rPr>
+                <w:noProof/>
+                <w:webHidden/>
+              </w:rPr>
+            </w:r>
+            <w:r>
+              <w:rPr>
+                <w:noProof/>
+                <w:webHidden/>
+              </w:rPr>
+              <w:fldChar w:fldCharType="separate"/>
+            </w:r>
+            <w:r>
+              <w:rPr>
+                <w:noProof/>
+                <w:webHidden/>
+              </w:rPr>
+              <w:t>13</w:t>
+            </w:r>
+            <w:r>
+              <w:rPr>
+                <w:noProof/>
+                <w:webHidden/>
+              </w:rPr>
+              <w:fldChar w:fldCharType="end"/>
+            </w:r>
+          </w:hyperlink>
+        </w:p>
+        <w:p>
+          <w:pPr>
+            <w:pStyle w:val="TDC1"/>
+            <w:tabs>
+              <w:tab w:val="right" w:leader="dot" w:pos="8828"/>
+            </w:tabs>
+            <w:rPr>
+              <w:rFonts w:eastAsiaTheme="minorEastAsia"/>
+              <w:noProof/>
+              <w:lang w:eastAsia="es-SV"/>
+            </w:rPr>
+          </w:pPr>
+          <w:hyperlink w:anchor="_Toc97111366" w:history="1">
+            <w:r>
+              <w:rPr>
+                <w:rStyle w:val="Hipervnculo"/>
+                <w:noProof/>
+              </w:rPr>
+              <w:t>Diafragma</w:t>
+            </w:r>
+            <w:r>
+              <w:rPr>
+                <w:noProof/>
+                <w:webHidden/>
+              </w:rPr>
+              <w:tab/>
+            </w:r>
+            <w:r>
+              <w:rPr>
+                <w:noProof/>
+                <w:webHidden/>
+              </w:rPr>
+              <w:fldChar w:fldCharType="begin"/>
+            </w:r>
+            <w:r>
+              <w:rPr>
+                <w:noProof/>
+                <w:webHidden/>
+              </w:rPr>
+              <w:instrText xml:space="preserve"> PAGEREF _Toc97111366 \h </w:instrText>
+            </w:r>
+            <w:r>
+              <w:rPr>
+                <w:noProof/>
+                <w:webHidden/>
+              </w:rPr>
+            </w:r>
+            <w:r>
+              <w:rPr>
+                <w:noProof/>
+                <w:webHidden/>
+              </w:rPr>
+              <w:fldChar w:fldCharType="separate"/>
+            </w:r>
+            <w:r>
+              <w:rPr>
+                <w:noProof/>
+                <w:webHidden/>
+              </w:rPr>
+              <w:t>15</w:t>
+            </w:r>
+            <w:r>
+              <w:rPr>
+                <w:noProof/>
+                <w:webHidden/>
+              </w:rPr>
+              <w:fldChar w:fldCharType="end"/>
+            </w:r>
+          </w:hyperlink>
+        </w:p>
+        <w:p>
+          <w:pPr>
+            <w:pStyle w:val="TDC1"/>
+            <w:tabs>
+              <w:tab w:val="right" w:leader="dot" w:pos="8828"/>
+            </w:tabs>
+            <w:rPr>
+              <w:rFonts w:eastAsiaTheme="minorEastAsia"/>
+              <w:noProof/>
+              <w:lang w:eastAsia="es-SV"/>
+            </w:rPr>
+          </w:pPr>
+          <w:hyperlink w:anchor="_Toc97111367" w:history="1">
+            <w:r>
+              <w:rPr>
+                <w:rStyle w:val="Hipervnculo"/>
+                <w:noProof/>
+              </w:rPr>
+              <w:t>Según su porcentaje de efectividad</w:t>
+            </w:r>
+            <w:r>
+              <w:rPr>
+                <w:noProof/>
+                <w:webHidden/>
+              </w:rPr>
+              <w:tab/>
+            </w:r>
+            <w:r>
+              <w:rPr>
+                <w:noProof/>
+                <w:webHidden/>
+              </w:rPr>
+              <w:fldChar w:fldCharType="begin"/>
+            </w:r>
+            <w:r>
+              <w:rPr>
+                <w:noProof/>
+                <w:webHidden/>
+              </w:rPr>
+              <w:instrText xml:space="preserve"> PAGEREF _Toc97111367 \h </w:instrText>
+            </w:r>
+            <w:r>
+              <w:rPr>
+                <w:noProof/>
+                <w:webHidden/>
+              </w:rPr>
+            </w:r>
+            <w:r>
+              <w:rPr>
+                <w:noProof/>
+                <w:webHidden/>
+              </w:rPr>
+              <w:fldChar w:fldCharType="separate"/>
+            </w:r>
+            <w:r>
+              <w:rPr>
+                <w:noProof/>
+                <w:webHidden/>
+              </w:rPr>
+              <w:t>17</w:t>
+            </w:r>
+            <w:r>
+              <w:rPr>
+                <w:noProof/>
+                <w:webHidden/>
+              </w:rPr>
+              <w:fldChar w:fldCharType="end"/>
+            </w:r>
+          </w:hyperlink>
+        </w:p>
+        <w:p>
+          <w:pPr>
+            <w:pStyle w:val="TDC1"/>
+            <w:tabs>
+              <w:tab w:val="right" w:leader="dot" w:pos="8828"/>
+            </w:tabs>
+            <w:rPr>
+              <w:rFonts w:eastAsiaTheme="minorEastAsia"/>
+              <w:noProof/>
+              <w:lang w:eastAsia="es-SV"/>
+            </w:rPr>
+          </w:pPr>
+          <w:hyperlink w:anchor="_Toc97111368" w:history="1">
+            <w:r>
+              <w:rPr>
+                <w:rStyle w:val="Hipervnculo"/>
+                <w:noProof/>
               </w:rPr>
               <w:t>Bibliografía:</w:t>
             </w:r>
@@ -1094,8 +1175,6 @@
               <w:rPr>
                 <w:noProof/>
                 <w:webHidden/>
-                <w:sz w:val="24"/>
-                <w:szCs w:val="24"/>
               </w:rPr>
               <w:tab/>
             </w:r>
@@ -1103,8 +1182,6 @@
               <w:rPr>
                 <w:noProof/>
                 <w:webHidden/>
-                <w:sz w:val="24"/>
-                <w:szCs w:val="24"/>
               </w:rPr>
               <w:fldChar w:fldCharType="begin"/>
             </w:r>
@@ -1112,25 +1189,19 @@
               <w:rPr>
                 <w:noProof/>
                 <w:webHidden/>
-                <w:sz w:val="24"/>
-                <w:szCs w:val="24"/>
               </w:rPr>
-              <w:instrText xml:space="preserve"> PAGEREF _Toc97020503 \h </w:instrText>
+              <w:instrText xml:space="preserve"> PAGEREF _Toc97111368 \h </w:instrText>
             </w:r>
             <w:r>
               <w:rPr>
                 <w:noProof/>
                 <w:webHidden/>
-                <w:sz w:val="24"/>
-                <w:szCs w:val="24"/>
               </w:rPr>
             </w:r>
             <w:r>
               <w:rPr>
                 <w:noProof/>
                 <w:webHidden/>
-                <w:sz w:val="24"/>
-                <w:szCs w:val="24"/>
               </w:rPr>
               <w:fldChar w:fldCharType="separate"/>
             </w:r>
@@ -1138,17 +1209,13 @@
               <w:rPr>
                 <w:noProof/>
                 <w:webHidden/>
-                <w:sz w:val="24"/>
-                <w:szCs w:val="24"/>
               </w:rPr>
-              <w:t>15</w:t>
+              <w:t>18</w:t>
             </w:r>
             <w:r>
               <w:rPr>
                 <w:noProof/>
                 <w:webHidden/>
-                <w:sz w:val="24"/>
-                <w:szCs w:val="24"/>
               </w:rPr>
               <w:fldChar w:fldCharType="end"/>
             </w:r>
@@ -1192,7 +1259,7 @@
           <w:lang w:val="es-ES"/>
         </w:rPr>
       </w:pPr>
-      <w:bookmarkStart w:id="0" w:name="_Toc97020495"/>
+      <w:bookmarkStart w:id="0" w:name="_Toc97111357"/>
       <w:r>
         <w:rPr>
           <w:lang w:val="es-ES"/>
@@ -1200,6 +1267,7 @@
         <w:lastRenderedPageBreak/>
         <w:t>¿Qué son los anticonceptivos?</w:t>
       </w:r>
+      <w:bookmarkEnd w:id="0"/>
     </w:p>
     <w:p>
       <w:pPr>
@@ -1381,6 +1449,7 @@
           <w:lang w:val="es-ES"/>
         </w:rPr>
       </w:pPr>
+      <w:bookmarkStart w:id="1" w:name="_Toc97111358"/>
       <w:r>
         <w:rPr>
           <w:lang w:val="es-ES"/>
@@ -1388,7 +1457,7 @@
         <w:lastRenderedPageBreak/>
         <w:t>Preservativo Masculino</w:t>
       </w:r>
-      <w:bookmarkEnd w:id="0"/>
+      <w:bookmarkEnd w:id="1"/>
     </w:p>
     <w:p>
       <w:pPr>
@@ -1971,14 +2040,14 @@
           <w:lang w:val="es-ES"/>
         </w:rPr>
       </w:pPr>
-      <w:bookmarkStart w:id="1" w:name="_Toc97020496"/>
+      <w:bookmarkStart w:id="2" w:name="_Toc97111359"/>
       <w:r>
         <w:rPr>
           <w:lang w:val="es-ES"/>
         </w:rPr>
         <w:t>Preservativo femenino</w:t>
       </w:r>
-      <w:bookmarkEnd w:id="1"/>
+      <w:bookmarkEnd w:id="2"/>
       <w:r>
         <w:rPr>
           <w:lang w:val="es-ES"/>
@@ -2529,14 +2598,14 @@
           <w:lang w:val="es-419"/>
         </w:rPr>
       </w:pPr>
-      <w:bookmarkStart w:id="2" w:name="_Toc97020497"/>
+      <w:bookmarkStart w:id="3" w:name="_Toc97111360"/>
       <w:r>
         <w:rPr>
           <w:lang w:val="es-419"/>
         </w:rPr>
         <w:t>Esterilización Femenina “La ligadura de trompas”</w:t>
       </w:r>
-      <w:bookmarkEnd w:id="2"/>
+      <w:bookmarkEnd w:id="3"/>
     </w:p>
     <w:p>
       <w:pPr>
@@ -2973,14 +3042,14 @@
           <w:lang w:val="es-419"/>
         </w:rPr>
       </w:pPr>
-      <w:bookmarkStart w:id="3" w:name="_Toc97020498"/>
+      <w:bookmarkStart w:id="4" w:name="_Toc97111361"/>
       <w:r>
         <w:rPr>
           <w:lang w:val="es-419"/>
         </w:rPr>
         <w:t>Esterilización Masculina “Vasectomía”</w:t>
       </w:r>
-      <w:bookmarkEnd w:id="3"/>
+      <w:bookmarkEnd w:id="4"/>
       <w:r>
         <w:rPr>
           <w:lang w:val="es-419"/>
@@ -3382,14 +3451,14 @@
           <w:lang w:val="es-ES"/>
         </w:rPr>
       </w:pPr>
-      <w:bookmarkStart w:id="4" w:name="_Toc97020499"/>
+      <w:bookmarkStart w:id="5" w:name="_Toc97111362"/>
       <w:r>
         <w:rPr>
           <w:lang w:val="es-ES"/>
         </w:rPr>
         <w:t>Dispositivo intrauterino</w:t>
       </w:r>
-      <w:bookmarkEnd w:id="4"/>
+      <w:bookmarkEnd w:id="5"/>
     </w:p>
     <w:p>
       <w:pPr>
@@ -3911,91 +3980,83 @@
       <w:pPr>
         <w:pStyle w:val="Ttulo1"/>
       </w:pPr>
-      <w:bookmarkStart w:id="5" w:name="_Toc97020500"/>
+      <w:bookmarkStart w:id="6" w:name="_Toc97111363"/>
       <w:r>
         <w:lastRenderedPageBreak/>
-        <w:t>Inyección</w:t>
-      </w:r>
-      <w:bookmarkEnd w:id="5"/>
-    </w:p>
-    <w:p>
-      <w:pPr>
-        <w:jc w:val="both"/>
-        <w:rPr>
-          <w:sz w:val="24"/>
-          <w:szCs w:val="24"/>
-        </w:rPr>
-      </w:pPr>
-      <w:r>
-        <w:rPr>
-          <w:sz w:val="24"/>
-          <w:szCs w:val="24"/>
-        </w:rPr>
-        <w:t xml:space="preserve">Es uno de los </w:t>
-      </w:r>
-      <w:r>
-        <w:rPr>
-          <w:b/>
-          <w:bCs/>
-          <w:sz w:val="24"/>
-          <w:szCs w:val="24"/>
-        </w:rPr>
-        <w:t>métodos anticonceptivos hormonales</w:t>
-      </w:r>
-      <w:r>
-        <w:rPr>
-          <w:sz w:val="24"/>
-          <w:szCs w:val="24"/>
-        </w:rPr>
-        <w:t xml:space="preserve">, pues alteran el flujo y la producción normal de hormonas. Es un anticonceptivo diseñado específicamente para las mujeres, las cuales se inyectan el producto en el brazo o en la cadera. </w:t>
-      </w:r>
-    </w:p>
-    <w:p>
-      <w:pPr>
-        <w:jc w:val="both"/>
-        <w:rPr>
-          <w:sz w:val="24"/>
-          <w:szCs w:val="24"/>
-        </w:rPr>
-      </w:pPr>
-      <w:r>
-        <w:rPr>
-          <w:sz w:val="24"/>
-          <w:szCs w:val="24"/>
-        </w:rPr>
-        <w:t xml:space="preserve">Está compuesta de </w:t>
-      </w:r>
-      <w:r>
-        <w:rPr>
-          <w:b/>
-          <w:bCs/>
-          <w:sz w:val="24"/>
-          <w:szCs w:val="24"/>
-        </w:rPr>
-        <w:t>progestina</w:t>
-      </w:r>
-      <w:r>
-        <w:rPr>
-          <w:sz w:val="24"/>
-          <w:szCs w:val="24"/>
-        </w:rPr>
-        <w:t xml:space="preserve">, la cual es una hormona que, en conjunto con los </w:t>
-      </w:r>
-      <w:r>
-        <w:rPr>
-          <w:b/>
-          <w:bCs/>
-          <w:sz w:val="24"/>
-          <w:szCs w:val="24"/>
-        </w:rPr>
-        <w:t xml:space="preserve">estrógenos, </w:t>
-      </w:r>
-      <w:r>
-        <w:rPr>
-          <w:sz w:val="24"/>
-          <w:szCs w:val="24"/>
-        </w:rPr>
-        <w:t xml:space="preserve">son producidas naturalmente por el cuerpo de la mujer. Al ser inyectada artificialmente en el organismo, todo el sistema hormonal se desequilibra, impidiendo que el cuerpo de la mujer ovule y, por tanto, que se quede embarazada. </w:t>
+        <w:t>Ritmo</w:t>
+      </w:r>
+      <w:bookmarkEnd w:id="6"/>
+    </w:p>
+    <w:p>
+      <w:pPr>
+        <w:rPr>
+          <w:sz w:val="24"/>
+          <w:szCs w:val="24"/>
+        </w:rPr>
+      </w:pPr>
+      <w:r>
+        <w:rPr>
+          <w:sz w:val="24"/>
+          <w:szCs w:val="24"/>
+        </w:rPr>
+        <w:t xml:space="preserve">El método del ritmo, también llamado “método del calendario” o “método del ritmo de calendario, es una forma natural de planificar. Se debe realizar un seguimiento de la menstruación para predecir </w:t>
+      </w:r>
+      <w:r>
+        <w:rPr>
+          <w:sz w:val="24"/>
+          <w:szCs w:val="24"/>
+        </w:rPr>
+        <w:t>cuándo</w:t>
+      </w:r>
+      <w:r>
+        <w:rPr>
+          <w:sz w:val="24"/>
+          <w:szCs w:val="24"/>
+        </w:rPr>
+        <w:t xml:space="preserve"> ovularás. Esto ayuda a determinar cuando tienes </w:t>
+      </w:r>
+      <w:r>
+        <w:rPr>
+          <w:sz w:val="24"/>
+          <w:szCs w:val="24"/>
+        </w:rPr>
+        <w:t>más</w:t>
+      </w:r>
+      <w:r>
+        <w:rPr>
+          <w:sz w:val="24"/>
+          <w:szCs w:val="24"/>
+        </w:rPr>
+        <w:t xml:space="preserve"> probabilidades de concebir un hijo. </w:t>
+      </w:r>
+    </w:p>
+    <w:p>
+      <w:pPr>
+        <w:rPr>
+          <w:sz w:val="24"/>
+          <w:szCs w:val="24"/>
+        </w:rPr>
+      </w:pPr>
+      <w:r>
+        <w:rPr>
+          <w:sz w:val="24"/>
+          <w:szCs w:val="24"/>
+        </w:rPr>
+        <w:t xml:space="preserve">También se ocupa este método para las mujeres que no desean quedar embarazadas y determinar </w:t>
+      </w:r>
+      <w:r>
+        <w:rPr>
+          <w:sz w:val="24"/>
+          <w:szCs w:val="24"/>
+        </w:rPr>
+        <w:t>qué</w:t>
+      </w:r>
+      <w:r>
+        <w:rPr>
+          <w:sz w:val="24"/>
+          <w:szCs w:val="24"/>
+        </w:rPr>
+        <w:t xml:space="preserve"> días no deben tener relaciones sexuales sin algún método anticonceptivo.</w:t>
       </w:r>
     </w:p>
     <w:p>
@@ -4008,9 +4069,547 @@
           <w:noProof/>
         </w:rPr>
         <w:drawing>
-          <wp:inline distT="0" distB="0" distL="0" distR="0" wp14:anchorId="26927B8E" wp14:editId="291EC1E6">
-            <wp:extent cx="3314700" cy="2757830"/>
-            <wp:effectExtent l="0" t="0" r="0" b="4445"/>
+          <wp:inline distT="0" distB="0" distL="0" distR="0" wp14:anchorId="4AA45331" wp14:editId="7726172F">
+            <wp:extent cx="2240280" cy="2228366"/>
+            <wp:effectExtent l="0" t="0" r="7620" b="635"/>
+            <wp:docPr id="10" name="Imagen 10" descr="Ventajas y desventajas del método del ritmo"/>
+            <wp:cNvGraphicFramePr>
+              <a:graphicFrameLocks xmlns:a="http://schemas.openxmlformats.org/drawingml/2006/main" noChangeAspect="1"/>
+            </wp:cNvGraphicFramePr>
+            <a:graphic xmlns:a="http://schemas.openxmlformats.org/drawingml/2006/main">
+              <a:graphicData uri="http://schemas.openxmlformats.org/drawingml/2006/picture">
+                <pic:pic xmlns:pic="http://schemas.openxmlformats.org/drawingml/2006/picture">
+                  <pic:nvPicPr>
+                    <pic:cNvPr id="0" name="Picture 3" descr="Ventajas y desventajas del método del ritmo"/>
+                    <pic:cNvPicPr>
+                      <a:picLocks noChangeAspect="1" noChangeArrowheads="1"/>
+                    </pic:cNvPicPr>
+                  </pic:nvPicPr>
+                  <pic:blipFill>
+                    <a:blip r:embed="rId14" cstate="print">
+                      <a:extLst>
+                        <a:ext uri="{28A0092B-C50C-407E-A947-70E740481C1C}">
+                          <a14:useLocalDpi xmlns:a14="http://schemas.microsoft.com/office/drawing/2010/main" val="0"/>
+                        </a:ext>
+                      </a:extLst>
+                    </a:blip>
+                    <a:srcRect/>
+                    <a:stretch>
+                      <a:fillRect/>
+                    </a:stretch>
+                  </pic:blipFill>
+                  <pic:spPr bwMode="auto">
+                    <a:xfrm>
+                      <a:off x="0" y="0"/>
+                      <a:ext cx="2242992" cy="2231063"/>
+                    </a:xfrm>
+                    <a:prstGeom prst="rect">
+                      <a:avLst/>
+                    </a:prstGeom>
+                    <a:ln>
+                      <a:noFill/>
+                    </a:ln>
+                    <a:effectLst>
+                      <a:softEdge rad="112500"/>
+                    </a:effectLst>
+                  </pic:spPr>
+                </pic:pic>
+              </a:graphicData>
+            </a:graphic>
+          </wp:inline>
+        </w:drawing>
+      </w:r>
+    </w:p>
+    <w:p>
+      <w:pPr>
+        <w:pStyle w:val="Descripcin"/>
+        <w:jc w:val="center"/>
+        <w:rPr>
+          <w:sz w:val="24"/>
+          <w:szCs w:val="24"/>
+        </w:rPr>
+      </w:pPr>
+      <w:r>
+        <w:t xml:space="preserve">Ilustración </w:t>
+      </w:r>
+      <w:fldSimple w:instr=" SEQ Ilustración \* ARABIC ">
+        <w:r>
+          <w:rPr>
+            <w:noProof/>
+          </w:rPr>
+          <w:t>5</w:t>
+        </w:r>
+      </w:fldSimple>
+      <w:r>
+        <w:t xml:space="preserve"> - Imagen gracias a Enlace Informativo Michoacán</w:t>
+      </w:r>
+    </w:p>
+    <w:p>
+      <w:pPr>
+        <w:jc w:val="both"/>
+        <w:rPr>
+          <w:b/>
+          <w:bCs/>
+          <w:color w:val="0070C0"/>
+          <w:sz w:val="24"/>
+          <w:szCs w:val="24"/>
+        </w:rPr>
+      </w:pPr>
+      <w:r>
+        <w:rPr>
+          <w:b/>
+          <w:bCs/>
+          <w:color w:val="0070C0"/>
+          <w:sz w:val="24"/>
+          <w:szCs w:val="24"/>
+        </w:rPr>
+        <w:t>Costo económico</w:t>
+      </w:r>
+    </w:p>
+    <w:p>
+      <w:pPr>
+        <w:rPr>
+          <w:sz w:val="24"/>
+          <w:szCs w:val="24"/>
+        </w:rPr>
+      </w:pPr>
+      <w:r>
+        <w:rPr>
+          <w:sz w:val="24"/>
+          <w:szCs w:val="24"/>
+        </w:rPr>
+        <w:t xml:space="preserve">Este método de planificación no conlleva en si un costo económico, ya que, solo se necesita llevar registro de los días de ovulación. </w:t>
+      </w:r>
+    </w:p>
+    <w:p>
+      <w:pPr>
+        <w:jc w:val="both"/>
+        <w:rPr>
+          <w:b/>
+          <w:bCs/>
+          <w:color w:val="0070C0"/>
+          <w:sz w:val="24"/>
+          <w:szCs w:val="24"/>
+        </w:rPr>
+      </w:pPr>
+      <w:r>
+        <w:rPr>
+          <w:b/>
+          <w:bCs/>
+          <w:color w:val="0070C0"/>
+          <w:sz w:val="24"/>
+          <w:szCs w:val="24"/>
+        </w:rPr>
+        <w:t xml:space="preserve">Eficacia </w:t>
+      </w:r>
+    </w:p>
+    <w:p>
+      <w:pPr>
+        <w:rPr>
+          <w:sz w:val="24"/>
+          <w:szCs w:val="24"/>
+        </w:rPr>
+      </w:pPr>
+      <w:r>
+        <w:rPr>
+          <w:sz w:val="24"/>
+          <w:szCs w:val="24"/>
+        </w:rPr>
+        <w:t>La eficacia del método del calendario varía según la pareja. En general, unas de 24 de cada 100 mujeres que utilizan métodos naturales de planificación familiar como método anticonceptivo quedan embarazadas el primer año.</w:t>
+      </w:r>
+    </w:p>
+    <w:p>
+      <w:pPr>
+        <w:jc w:val="both"/>
+        <w:rPr>
+          <w:b/>
+          <w:bCs/>
+          <w:color w:val="0070C0"/>
+          <w:sz w:val="24"/>
+          <w:szCs w:val="24"/>
+        </w:rPr>
+      </w:pPr>
+      <w:r>
+        <w:rPr>
+          <w:b/>
+          <w:bCs/>
+          <w:color w:val="0070C0"/>
+          <w:sz w:val="24"/>
+          <w:szCs w:val="24"/>
+        </w:rPr>
+        <w:t xml:space="preserve">Prevención contra enfermedades de transmisión sexual </w:t>
+      </w:r>
+    </w:p>
+    <w:p>
+      <w:pPr>
+        <w:rPr>
+          <w:sz w:val="24"/>
+          <w:szCs w:val="24"/>
+        </w:rPr>
+      </w:pPr>
+      <w:r>
+        <w:rPr>
+          <w:sz w:val="24"/>
+          <w:szCs w:val="24"/>
+        </w:rPr>
+        <w:t xml:space="preserve">Este método no te protege contra algún tipo de ETS, si se quiere llegar a tener relaciones sexuales y no contraer algún tipo de enfermedad de transmisión sexual, es recomendable usar preservativos. </w:t>
+      </w:r>
+    </w:p>
+    <w:p>
+      <w:pPr>
+        <w:jc w:val="both"/>
+        <w:rPr>
+          <w:b/>
+          <w:bCs/>
+          <w:color w:val="0070C0"/>
+          <w:sz w:val="24"/>
+          <w:szCs w:val="24"/>
+        </w:rPr>
+      </w:pPr>
+      <w:r>
+        <w:rPr>
+          <w:b/>
+          <w:bCs/>
+          <w:color w:val="0070C0"/>
+          <w:sz w:val="24"/>
+          <w:szCs w:val="24"/>
+        </w:rPr>
+        <w:t>Riesgos</w:t>
+      </w:r>
+    </w:p>
+    <w:p>
+      <w:pPr>
+        <w:rPr>
+          <w:sz w:val="24"/>
+          <w:szCs w:val="24"/>
+        </w:rPr>
+      </w:pPr>
+      <w:r>
+        <w:rPr>
+          <w:sz w:val="24"/>
+          <w:szCs w:val="24"/>
+        </w:rPr>
+        <w:t xml:space="preserve">Usar el método del calendario como método anticonceptivo no presenta ningún riesgo directo. Sin embargo, es de los menos eficaces y no protege contras las infecciones y/o enfermedades de transmisión sexual. </w:t>
+      </w:r>
+    </w:p>
+    <w:p>
+      <w:pPr>
+        <w:jc w:val="both"/>
+        <w:rPr>
+          <w:b/>
+          <w:bCs/>
+          <w:color w:val="0070C0"/>
+          <w:sz w:val="24"/>
+          <w:szCs w:val="24"/>
+        </w:rPr>
+      </w:pPr>
+      <w:r>
+        <w:rPr>
+          <w:b/>
+          <w:bCs/>
+          <w:color w:val="0070C0"/>
+          <w:sz w:val="24"/>
+          <w:szCs w:val="24"/>
+        </w:rPr>
+        <w:lastRenderedPageBreak/>
+        <w:t>Como prepararse</w:t>
+      </w:r>
+    </w:p>
+    <w:p>
+      <w:pPr>
+        <w:rPr>
+          <w:sz w:val="24"/>
+          <w:szCs w:val="24"/>
+        </w:rPr>
+      </w:pPr>
+      <w:r>
+        <w:rPr>
+          <w:sz w:val="24"/>
+          <w:szCs w:val="24"/>
+        </w:rPr>
+        <w:t xml:space="preserve">Para hacer seguimiento de tus antecedentes menstruales, no se necesita una preparación especial. Sin embargo, si quieres usar el método del calendario como método anticonceptivo, consulta primero con el proveedore de atención medica en los siguientes casos: </w:t>
+      </w:r>
+    </w:p>
+    <w:p>
+      <w:pPr>
+        <w:rPr>
+          <w:sz w:val="24"/>
+          <w:szCs w:val="24"/>
+        </w:rPr>
+      </w:pPr>
+      <w:r>
+        <w:rPr>
+          <w:sz w:val="24"/>
+          <w:szCs w:val="24"/>
+        </w:rPr>
+        <w:t>•</w:t>
+      </w:r>
+      <w:r>
+        <w:rPr>
+          <w:sz w:val="24"/>
+          <w:szCs w:val="24"/>
+        </w:rPr>
+        <w:tab/>
+        <w:t>Tuviste tu primer hijo hace poco</w:t>
+      </w:r>
+    </w:p>
+    <w:p>
+      <w:pPr>
+        <w:rPr>
+          <w:sz w:val="24"/>
+          <w:szCs w:val="24"/>
+        </w:rPr>
+      </w:pPr>
+      <w:r>
+        <w:rPr>
+          <w:sz w:val="24"/>
+          <w:szCs w:val="24"/>
+        </w:rPr>
+        <w:t>•</w:t>
+      </w:r>
+      <w:r>
+        <w:rPr>
+          <w:sz w:val="24"/>
+          <w:szCs w:val="24"/>
+        </w:rPr>
+        <w:tab/>
+        <w:t>Acabas de tener un bebe</w:t>
+      </w:r>
+    </w:p>
+    <w:p>
+      <w:pPr>
+        <w:rPr>
+          <w:sz w:val="24"/>
+          <w:szCs w:val="24"/>
+        </w:rPr>
+      </w:pPr>
+      <w:r>
+        <w:rPr>
+          <w:sz w:val="24"/>
+          <w:szCs w:val="24"/>
+        </w:rPr>
+        <w:t>•</w:t>
+      </w:r>
+      <w:r>
+        <w:rPr>
+          <w:sz w:val="24"/>
+          <w:szCs w:val="24"/>
+        </w:rPr>
+        <w:tab/>
+        <w:t>Se suspendieron las píldoras anticonceptivas u otros anticonceptivos hormónales</w:t>
+      </w:r>
+    </w:p>
+    <w:p>
+      <w:pPr>
+        <w:rPr>
+          <w:sz w:val="24"/>
+          <w:szCs w:val="24"/>
+        </w:rPr>
+      </w:pPr>
+      <w:r>
+        <w:rPr>
+          <w:sz w:val="24"/>
+          <w:szCs w:val="24"/>
+        </w:rPr>
+        <w:t>•</w:t>
+      </w:r>
+      <w:r>
+        <w:rPr>
+          <w:sz w:val="24"/>
+          <w:szCs w:val="24"/>
+        </w:rPr>
+        <w:tab/>
+        <w:t xml:space="preserve">Estas amamantado </w:t>
+      </w:r>
+    </w:p>
+    <w:p>
+      <w:pPr>
+        <w:rPr>
+          <w:sz w:val="24"/>
+          <w:szCs w:val="24"/>
+        </w:rPr>
+      </w:pPr>
+      <w:r>
+        <w:rPr>
+          <w:sz w:val="24"/>
+          <w:szCs w:val="24"/>
+        </w:rPr>
+        <w:t>•</w:t>
+      </w:r>
+      <w:r>
+        <w:rPr>
+          <w:sz w:val="24"/>
+          <w:szCs w:val="24"/>
+        </w:rPr>
+        <w:tab/>
+        <w:t xml:space="preserve">Se acerca la Menopausia </w:t>
+      </w:r>
+    </w:p>
+    <w:p>
+      <w:pPr>
+        <w:rPr>
+          <w:sz w:val="24"/>
+          <w:szCs w:val="24"/>
+        </w:rPr>
+      </w:pPr>
+      <w:r>
+        <w:rPr>
+          <w:sz w:val="24"/>
+          <w:szCs w:val="24"/>
+        </w:rPr>
+        <w:t>•</w:t>
+      </w:r>
+      <w:r>
+        <w:rPr>
+          <w:sz w:val="24"/>
+          <w:szCs w:val="24"/>
+        </w:rPr>
+        <w:tab/>
+        <w:t xml:space="preserve">Tienes ciclos menstruales irregulares  </w:t>
+      </w:r>
+    </w:p>
+    <w:p>
+      <w:pPr>
+        <w:rPr>
+          <w:sz w:val="24"/>
+          <w:szCs w:val="24"/>
+        </w:rPr>
+      </w:pPr>
+      <w:r>
+        <w:rPr>
+          <w:sz w:val="24"/>
+          <w:szCs w:val="24"/>
+        </w:rPr>
+        <w:t xml:space="preserve">(Mayo </w:t>
+      </w:r>
+      <w:proofErr w:type="spellStart"/>
+      <w:r>
+        <w:rPr>
+          <w:sz w:val="24"/>
+          <w:szCs w:val="24"/>
+        </w:rPr>
+        <w:t>Clinic</w:t>
+      </w:r>
+      <w:proofErr w:type="spellEnd"/>
+      <w:r>
+        <w:rPr>
+          <w:sz w:val="24"/>
+          <w:szCs w:val="24"/>
+        </w:rPr>
+        <w:t>, 2018)</w:t>
+      </w:r>
+      <w:r>
+        <w:rPr>
+          <w:rStyle w:val="Refdenotaalpie"/>
+          <w:sz w:val="24"/>
+          <w:szCs w:val="24"/>
+        </w:rPr>
+        <w:footnoteReference w:id="13"/>
+      </w:r>
+    </w:p>
+    <w:p>
+      <w:pPr>
+        <w:pStyle w:val="Ttulo1"/>
+      </w:pPr>
+      <w:bookmarkStart w:id="7" w:name="_Toc97111364"/>
+      <w:r>
+        <w:t>Inyección</w:t>
+      </w:r>
+      <w:bookmarkEnd w:id="7"/>
+    </w:p>
+    <w:p>
+      <w:pPr>
+        <w:jc w:val="both"/>
+        <w:rPr>
+          <w:sz w:val="24"/>
+          <w:szCs w:val="24"/>
+        </w:rPr>
+      </w:pPr>
+      <w:r>
+        <w:rPr>
+          <w:sz w:val="24"/>
+          <w:szCs w:val="24"/>
+        </w:rPr>
+        <w:t xml:space="preserve">Es uno de los </w:t>
+      </w:r>
+      <w:r>
+        <w:rPr>
+          <w:b/>
+          <w:bCs/>
+          <w:sz w:val="24"/>
+          <w:szCs w:val="24"/>
+        </w:rPr>
+        <w:t>métodos anticonceptivos hormonales</w:t>
+      </w:r>
+      <w:r>
+        <w:rPr>
+          <w:sz w:val="24"/>
+          <w:szCs w:val="24"/>
+        </w:rPr>
+        <w:t xml:space="preserve">, pues alteran el flujo y la producción normal de hormonas. Es un anticonceptivo diseñado específicamente para las mujeres, las cuales se inyectan el producto en el brazo o en la cadera. </w:t>
+      </w:r>
+    </w:p>
+    <w:p>
+      <w:pPr>
+        <w:jc w:val="both"/>
+        <w:rPr>
+          <w:sz w:val="24"/>
+          <w:szCs w:val="24"/>
+        </w:rPr>
+      </w:pPr>
+      <w:r>
+        <w:rPr>
+          <w:sz w:val="24"/>
+          <w:szCs w:val="24"/>
+        </w:rPr>
+        <w:t xml:space="preserve">Está compuesta de </w:t>
+      </w:r>
+      <w:r>
+        <w:rPr>
+          <w:b/>
+          <w:bCs/>
+          <w:sz w:val="24"/>
+          <w:szCs w:val="24"/>
+        </w:rPr>
+        <w:t>progestina</w:t>
+      </w:r>
+      <w:r>
+        <w:rPr>
+          <w:sz w:val="24"/>
+          <w:szCs w:val="24"/>
+        </w:rPr>
+        <w:t xml:space="preserve">, la cual es una hormona que, en conjunto con los </w:t>
+      </w:r>
+      <w:r>
+        <w:rPr>
+          <w:b/>
+          <w:bCs/>
+          <w:sz w:val="24"/>
+          <w:szCs w:val="24"/>
+        </w:rPr>
+        <w:t xml:space="preserve">estrógenos, </w:t>
+      </w:r>
+      <w:r>
+        <w:rPr>
+          <w:sz w:val="24"/>
+          <w:szCs w:val="24"/>
+        </w:rPr>
+        <w:t xml:space="preserve">son producidas naturalmente por el cuerpo de la mujer. Al ser inyectada artificialmente en el organismo, todo el sistema hormonal se desequilibra, impidiendo que el cuerpo de la mujer ovule y, por tanto, que se quede embarazada. </w:t>
+      </w:r>
+    </w:p>
+    <w:p>
+      <w:pPr>
+        <w:keepNext/>
+        <w:jc w:val="center"/>
+      </w:pPr>
+      <w:r>
+        <w:rPr>
+          <w:noProof/>
+        </w:rPr>
+        <w:drawing>
+          <wp:inline distT="0" distB="0" distL="0" distR="0" wp14:anchorId="26927B8E" wp14:editId="034061DF">
+            <wp:extent cx="1783080" cy="1483522"/>
+            <wp:effectExtent l="0" t="0" r="7620" b="2540"/>
             <wp:docPr id="2" name="Imagen 2" descr="Inyección anticonceptiva - Métodos anticonceptivos inyectables"/>
             <wp:cNvGraphicFramePr>
               <a:graphicFrameLocks xmlns:a="http://schemas.openxmlformats.org/drawingml/2006/main" noChangeAspect="1"/>
@@ -4025,7 +4624,7 @@
                     </pic:cNvPicPr>
                   </pic:nvPicPr>
                   <pic:blipFill>
-                    <a:blip r:embed="rId14">
+                    <a:blip r:embed="rId15">
                       <a:extLst>
                         <a:ext uri="{28A0092B-C50C-407E-A947-70E740481C1C}">
                           <a14:useLocalDpi xmlns:a14="http://schemas.microsoft.com/office/drawing/2010/main" val="0"/>
@@ -4040,7 +4639,7 @@
                   <pic:spPr bwMode="auto">
                     <a:xfrm>
                       <a:off x="0" y="0"/>
-                      <a:ext cx="3322746" cy="2764524"/>
+                      <a:ext cx="1788798" cy="1488280"/>
                     </a:xfrm>
                     <a:prstGeom prst="rect">
                       <a:avLst/>
@@ -4074,7 +4673,7 @@
           <w:rPr>
             <w:noProof/>
           </w:rPr>
-          <w:t>5</w:t>
+          <w:t>6</w:t>
         </w:r>
       </w:fldSimple>
       <w:r>
@@ -4116,6 +4715,7 @@
           <w:sz w:val="24"/>
           <w:szCs w:val="24"/>
         </w:rPr>
+        <w:lastRenderedPageBreak/>
         <w:t>Los únicos materiales que se necesitan son la jeringa, y el tipo de inyección que se utilizará. Existen dos tipos de inyecciones:</w:t>
       </w:r>
     </w:p>
@@ -4250,7 +4850,6 @@
           <w:sz w:val="24"/>
           <w:szCs w:val="24"/>
         </w:rPr>
-        <w:lastRenderedPageBreak/>
         <w:t xml:space="preserve">En términos estadísticos, la eficacia de la inyección es una de las más altas de todos los métodos, teniendo, </w:t>
       </w:r>
       <w:r>
@@ -4549,11 +5148,11 @@
       <w:pPr>
         <w:pStyle w:val="Ttulo1"/>
       </w:pPr>
-      <w:bookmarkStart w:id="6" w:name="_Toc97020501"/>
+      <w:bookmarkStart w:id="8" w:name="_Toc97111365"/>
       <w:r>
         <w:t>Píldora</w:t>
       </w:r>
-      <w:bookmarkEnd w:id="6"/>
+      <w:bookmarkEnd w:id="8"/>
     </w:p>
     <w:p>
       <w:pPr>
@@ -4605,6 +5204,7 @@
           <w:sz w:val="24"/>
           <w:szCs w:val="24"/>
         </w:rPr>
+        <w:lastRenderedPageBreak/>
         <w:t xml:space="preserve">Pastillas combinadas, las cuales contienen las hormonas </w:t>
       </w:r>
       <w:r>
@@ -4744,15 +5344,7 @@
           <w:sz w:val="24"/>
           <w:szCs w:val="24"/>
         </w:rPr>
-        <w:t xml:space="preserve">Sin embargo, en lo que sí se debe tener cuidado es en la rigurosa dosificación diaria que requiere para su funcionamiento. El tratamiento de la píldora viene en dos presentaciones. </w:t>
-      </w:r>
-      <w:r>
-        <w:rPr>
-          <w:sz w:val="24"/>
-          <w:szCs w:val="24"/>
-        </w:rPr>
-        <w:lastRenderedPageBreak/>
-        <w:t xml:space="preserve">Por un lado, se puede ingerir durante 21 días seguidos, y por el otro, se puede ingerir durante los 28 días que dura el ciclo menstrual. Estos períodos dependen de la concentración de hormonas, y de las diferentes presentaciones del producto, y para percibir el efecto deseado se debe consumir de manera diaria. </w:t>
+        <w:t xml:space="preserve">Sin embargo, en lo que sí se debe tener cuidado es en la rigurosa dosificación diaria que requiere para su funcionamiento. El tratamiento de la píldora viene en dos presentaciones. Por un lado, se puede ingerir durante 21 días seguidos, y por el otro, se puede ingerir durante los 28 días que dura el ciclo menstrual. Estos períodos dependen de la concentración de hormonas, y de las diferentes presentaciones del producto, y para percibir el efecto deseado se debe consumir de manera diaria. </w:t>
       </w:r>
     </w:p>
     <w:p>
@@ -4960,7 +5552,7 @@
         </w:rPr>
         <w:t xml:space="preserve">, dependiendo de la marca del producto (datos obtenidos del </w:t>
       </w:r>
-      <w:hyperlink r:id="rId15" w:history="1">
+      <w:hyperlink r:id="rId16" w:history="1">
         <w:r>
           <w:rPr>
             <w:rStyle w:val="Hipervnculo"/>
@@ -5025,6 +5617,7 @@
         <w:rPr>
           <w:noProof/>
         </w:rPr>
+        <w:lastRenderedPageBreak/>
         <w:drawing>
           <wp:inline distT="0" distB="0" distL="0" distR="0" wp14:anchorId="31C1841F" wp14:editId="3C460BA8">
             <wp:extent cx="3779520" cy="2399939"/>
@@ -5043,7 +5636,7 @@
                     </pic:cNvPicPr>
                   </pic:nvPicPr>
                   <pic:blipFill>
-                    <a:blip r:embed="rId16">
+                    <a:blip r:embed="rId17">
                       <a:extLst>
                         <a:ext uri="{28A0092B-C50C-407E-A947-70E740481C1C}">
                           <a14:useLocalDpi xmlns:a14="http://schemas.microsoft.com/office/drawing/2010/main" val="0"/>
@@ -5094,7 +5687,7 @@
           <w:rPr>
             <w:noProof/>
           </w:rPr>
-          <w:t>6</w:t>
+          <w:t>7</w:t>
         </w:r>
       </w:fldSimple>
       <w:r>
@@ -5105,12 +5698,11 @@
       <w:pPr>
         <w:pStyle w:val="Ttulo1"/>
       </w:pPr>
-      <w:bookmarkStart w:id="7" w:name="_Toc97020502"/>
-      <w:r>
-        <w:lastRenderedPageBreak/>
+      <w:bookmarkStart w:id="9" w:name="_Toc97111366"/>
+      <w:r>
         <w:t>Diafragma</w:t>
       </w:r>
-      <w:bookmarkEnd w:id="7"/>
+      <w:bookmarkEnd w:id="9"/>
     </w:p>
     <w:p>
       <w:pPr>
@@ -5286,10 +5878,11 @@
         <w:rPr>
           <w:noProof/>
         </w:rPr>
+        <w:lastRenderedPageBreak/>
         <w:drawing>
-          <wp:inline distT="0" distB="0" distL="0" distR="0" wp14:anchorId="68ED1889" wp14:editId="4C3A5249">
-            <wp:extent cx="3863340" cy="2575560"/>
-            <wp:effectExtent l="0" t="0" r="3810" b="0"/>
+          <wp:inline distT="0" distB="0" distL="0" distR="0" wp14:anchorId="68ED1889" wp14:editId="6AF4DF47">
+            <wp:extent cx="2956560" cy="1971040"/>
+            <wp:effectExtent l="0" t="0" r="0" b="0"/>
             <wp:docPr id="7" name="Imagen 7" descr="Diafragma un método anticonceptivo de ayer y de hoy"/>
             <wp:cNvGraphicFramePr>
               <a:graphicFrameLocks xmlns:a="http://schemas.openxmlformats.org/drawingml/2006/main" noChangeAspect="1"/>
@@ -5304,7 +5897,7 @@
                     </pic:cNvPicPr>
                   </pic:nvPicPr>
                   <pic:blipFill>
-                    <a:blip r:embed="rId17">
+                    <a:blip r:embed="rId18" cstate="print">
                       <a:extLst>
                         <a:ext uri="{28A0092B-C50C-407E-A947-70E740481C1C}">
                           <a14:useLocalDpi xmlns:a14="http://schemas.microsoft.com/office/drawing/2010/main" val="0"/>
@@ -5319,7 +5912,7 @@
                   <pic:spPr bwMode="auto">
                     <a:xfrm>
                       <a:off x="0" y="0"/>
-                      <a:ext cx="3863340" cy="2575560"/>
+                      <a:ext cx="2956560" cy="1971040"/>
                     </a:xfrm>
                     <a:prstGeom prst="rect">
                       <a:avLst/>
@@ -5355,7 +5948,7 @@
           <w:rPr>
             <w:noProof/>
           </w:rPr>
-          <w:t>7</w:t>
+          <w:t>8</w:t>
         </w:r>
       </w:fldSimple>
       <w:r>
@@ -5427,7 +6020,6 @@
           <w:sz w:val="24"/>
           <w:szCs w:val="24"/>
         </w:rPr>
-        <w:lastRenderedPageBreak/>
         <w:t>En promedio, se dice que el diafragma tiene un 88% de efectividad, y suele ser una buena opción si no se quieren recurrir a los anticonceptivos hormonales.</w:t>
       </w:r>
     </w:p>
@@ -5679,10 +6271,12 @@
       <w:pPr>
         <w:pStyle w:val="Ttulo1"/>
       </w:pPr>
+      <w:bookmarkStart w:id="10" w:name="_Toc97111367"/>
       <w:r>
         <w:lastRenderedPageBreak/>
         <w:t>Según su porcentaje de efectividad</w:t>
       </w:r>
+      <w:bookmarkEnd w:id="10"/>
     </w:p>
     <w:p>
       <w:pPr>
@@ -6005,12 +6599,12 @@
         <w:pStyle w:val="Ttulo1"/>
         <w:spacing w:after="240"/>
       </w:pPr>
-      <w:bookmarkStart w:id="8" w:name="_Toc97020503"/>
+      <w:bookmarkStart w:id="11" w:name="_Toc97111368"/>
       <w:r>
         <w:lastRenderedPageBreak/>
         <w:t>Bibliografía:</w:t>
       </w:r>
-      <w:bookmarkEnd w:id="8"/>
+      <w:bookmarkEnd w:id="11"/>
       <w:r>
         <w:t xml:space="preserve"> </w:t>
       </w:r>
@@ -6052,7 +6646,7 @@
         </w:rPr>
         <w:t xml:space="preserve"> Consultada el 27 de febrero de 2022. Disponible en URL: </w:t>
       </w:r>
-      <w:hyperlink r:id="rId18" w:history="1">
+      <w:hyperlink r:id="rId19" w:history="1">
         <w:r>
           <w:rPr>
             <w:rStyle w:val="Hipervnculo"/>
@@ -6100,7 +6694,7 @@
         </w:rPr>
         <w:t xml:space="preserve">. Centro Nacional para la Prevención de VIH/Sida, Hepatitis Virales, ETS y Tuberculosis. Consultada el 27 de febrero de 2022. Disponible en URL: </w:t>
       </w:r>
-      <w:hyperlink r:id="rId19" w:anchor=":~:text=Abra%20y%20retire%20con%20cuidado,exterior%2C%20cubriendo%20la%20abertura%20vaginal" w:history="1">
+      <w:hyperlink r:id="rId20" w:anchor=":~:text=Abra%20y%20retire%20con%20cuidado,exterior%2C%20cubriendo%20la%20abertura%20vaginal" w:history="1">
         <w:r>
           <w:rPr>
             <w:rStyle w:val="Hipervnculo"/>
@@ -6148,7 +6742,7 @@
         </w:rPr>
         <w:t xml:space="preserve">. Centro Nacional para la Prevención de VIH/Sida, Hepatitis Virales, ETS y Tuberculosis. Consultada el 27 de febrero de 2022. Disponible en URL: </w:t>
       </w:r>
-      <w:hyperlink r:id="rId20" w:history="1">
+      <w:hyperlink r:id="rId21" w:history="1">
         <w:r>
           <w:rPr>
             <w:rStyle w:val="Hipervnculo"/>
@@ -6196,7 +6790,7 @@
         </w:rPr>
         <w:t xml:space="preserve"> Glamour. Consultada el 27 de febrero de 2022. Disponible en URL: </w:t>
       </w:r>
-      <w:hyperlink r:id="rId21" w:history="1">
+      <w:hyperlink r:id="rId22" w:history="1">
         <w:r>
           <w:rPr>
             <w:rStyle w:val="Hipervnculo"/>
@@ -6244,7 +6838,7 @@
         </w:rPr>
         <w:t xml:space="preserve">. Organización Mundial de la Salud. Consultada el 27 de febrero de 2022. Disponible en URL: </w:t>
       </w:r>
-      <w:hyperlink r:id="rId22" w:history="1">
+      <w:hyperlink r:id="rId23" w:history="1">
         <w:r>
           <w:rPr>
             <w:rStyle w:val="Hipervnculo"/>
@@ -6292,7 +6886,7 @@
         </w:rPr>
         <w:t xml:space="preserve"> Planned Parenthood.  Consultada el 27 de febrero de 2022. Disponible en URL: </w:t>
       </w:r>
-      <w:hyperlink r:id="rId23" w:history="1">
+      <w:hyperlink r:id="rId24" w:history="1">
         <w:r>
           <w:rPr>
             <w:rStyle w:val="Hipervnculo"/>
@@ -6340,7 +6934,7 @@
         </w:rPr>
         <w:t xml:space="preserve"> Planned Parenthood. Consultada el 27 de febrero de 2022. Disponible en URL: </w:t>
       </w:r>
-      <w:hyperlink r:id="rId24" w:history="1">
+      <w:hyperlink r:id="rId25" w:history="1">
         <w:r>
           <w:rPr>
             <w:rStyle w:val="Hipervnculo"/>
@@ -6388,7 +6982,7 @@
         </w:rPr>
         <w:t xml:space="preserve"> Planned Parenthood. Consultada el 27 de febrero de 2022. Disponible en URL: </w:t>
       </w:r>
-      <w:hyperlink r:id="rId25" w:history="1">
+      <w:hyperlink r:id="rId26" w:history="1">
         <w:r>
           <w:rPr>
             <w:rStyle w:val="Hipervnculo"/>
@@ -6436,7 +7030,7 @@
         </w:rPr>
         <w:t xml:space="preserve"> Planned Parenthood. Consultada el 27 de febrero de 2022. Disponible en URL: </w:t>
       </w:r>
-      <w:hyperlink r:id="rId26" w:history="1">
+      <w:hyperlink r:id="rId27" w:history="1">
         <w:r>
           <w:rPr>
             <w:rStyle w:val="Hipervnculo"/>
@@ -6485,7 +7079,7 @@
         </w:rPr>
         <w:t xml:space="preserve">Planned Parenthood. Consultada el 27 de febrero de 2022. Disponible en URL: </w:t>
       </w:r>
-      <w:hyperlink r:id="rId27" w:history="1">
+      <w:hyperlink r:id="rId28" w:history="1">
         <w:r>
           <w:rPr>
             <w:rStyle w:val="Hipervnculo"/>
@@ -6566,7 +7160,7 @@
         </w:rPr>
         <w:t xml:space="preserve">Recuperado de: </w:t>
       </w:r>
-      <w:hyperlink r:id="rId28" w:history="1">
+      <w:hyperlink r:id="rId29" w:history="1">
         <w:r>
           <w:rPr>
             <w:rStyle w:val="Hipervnculo"/>
@@ -6630,7 +7224,7 @@
         </w:rPr>
         <w:t xml:space="preserve"> Recuperado de: </w:t>
       </w:r>
-      <w:hyperlink r:id="rId29" w:anchor="dialogId48331667" w:history="1">
+      <w:hyperlink r:id="rId30" w:anchor="dialogId48331667" w:history="1">
         <w:r>
           <w:rPr>
             <w:rStyle w:val="Hipervnculo"/>
@@ -6692,7 +7286,7 @@
         </w:rPr>
         <w:t xml:space="preserve"> Recuperado de: </w:t>
       </w:r>
-      <w:hyperlink r:id="rId30" w:history="1">
+      <w:hyperlink r:id="rId31" w:history="1">
         <w:r>
           <w:rPr>
             <w:rStyle w:val="Hipervnculo"/>
@@ -7444,6 +8038,84 @@
           <w:t>https://www.plannedparenthood.org/es/temas-de-salud/anticonceptivos/dispositivo-intrauterino-diu/como-puedo-conseguir-un-dispositivo-intrauterino-diu</w:t>
         </w:r>
       </w:hyperlink>
+    </w:p>
+  </w:footnote>
+  <w:footnote w:id="13">
+    <w:p>
+      <w:pPr>
+        <w:pStyle w:val="Textonotapie"/>
+        <w:rPr>
+          <w:lang w:val="es-ES"/>
+        </w:rPr>
+      </w:pPr>
+      <w:r>
+        <w:rPr>
+          <w:rStyle w:val="Refdenotaalpie"/>
+        </w:rPr>
+        <w:footnoteRef/>
+      </w:r>
+      <w:r>
+        <w:t xml:space="preserve"> </w:t>
+      </w:r>
+      <w:r>
+        <w:rPr>
+          <w:lang w:val="es-ES"/>
+        </w:rPr>
+        <w:t xml:space="preserve">(2018) </w:t>
+      </w:r>
+      <w:r>
+        <w:rPr>
+          <w:i/>
+          <w:iCs/>
+          <w:lang w:val="es-ES"/>
+        </w:rPr>
+        <w:t>Método del ritmo para la planificación familiar natura</w:t>
+      </w:r>
+      <w:r>
+        <w:rPr>
+          <w:i/>
+          <w:iCs/>
+          <w:lang w:val="es-ES"/>
+        </w:rPr>
+        <w:t xml:space="preserve">. </w:t>
+      </w:r>
+      <w:r>
+        <w:rPr>
+          <w:lang w:val="es-ES"/>
+        </w:rPr>
+        <w:t xml:space="preserve">Mayo </w:t>
+      </w:r>
+      <w:proofErr w:type="spellStart"/>
+      <w:r>
+        <w:rPr>
+          <w:lang w:val="es-ES"/>
+        </w:rPr>
+        <w:t>Clinic</w:t>
+      </w:r>
+      <w:proofErr w:type="spellEnd"/>
+      <w:r>
+        <w:rPr>
+          <w:lang w:val="es-ES"/>
+        </w:rPr>
+        <w:t xml:space="preserve">. Consultada el 2 de marzo de 2022. Disponible en URL: </w:t>
+      </w:r>
+      <w:hyperlink r:id="rId13" w:history="1">
+        <w:r>
+          <w:rPr>
+            <w:rStyle w:val="Hipervnculo"/>
+            <w:lang w:val="es-ES"/>
+          </w:rPr>
+          <w:t>https://www.mayoclinic.org/es-es/tests-procedures/rhythm-method/about/pac-20390918?p=1</w:t>
+        </w:r>
+      </w:hyperlink>
+    </w:p>
+    <w:p>
+      <w:pPr>
+        <w:pStyle w:val="Textonotapie"/>
+        <w:rPr>
+          <w:lang w:val="es-ES"/>
+        </w:rPr>
+      </w:pPr>
     </w:p>
   </w:footnote>
 </w:footnotes>

</xml_diff>